<commit_message>
Fix Purple Selected Link
</commit_message>
<xml_diff>
--- a/Resume.docx
+++ b/Resume.docx
@@ -79,11 +79,6 @@
           <w:rFonts w:asciiTheme="minorBidi" w:hAnsiTheme="minorBidi"/>
         </w:rPr>
         <w:tab/>
-      </w:r>
-      <w:r>
-        <w:rPr>
-          <w:rFonts w:asciiTheme="minorBidi" w:hAnsiTheme="minorBidi"/>
-        </w:rPr>
         <w:t xml:space="preserve">Email: </w:t>
       </w:r>
       <w:hyperlink r:id="rId6" w:history="1">
@@ -158,21 +153,7 @@
             <w:rStyle w:val="Hyperlink"/>
             <w:rFonts w:asciiTheme="minorBidi" w:eastAsia="Microsoft Sans Serif" w:hAnsiTheme="minorBidi"/>
           </w:rPr>
-          <w:t>https://www.li</w:t>
-        </w:r>
-        <w:r>
-          <w:rPr>
-            <w:rStyle w:val="Hyperlink"/>
-            <w:rFonts w:asciiTheme="minorBidi" w:eastAsia="Microsoft Sans Serif" w:hAnsiTheme="minorBidi"/>
-          </w:rPr>
-          <w:t>n</w:t>
-        </w:r>
-        <w:r>
-          <w:rPr>
-            <w:rStyle w:val="Hyperlink"/>
-            <w:rFonts w:asciiTheme="minorBidi" w:eastAsia="Microsoft Sans Serif" w:hAnsiTheme="minorBidi"/>
-          </w:rPr>
-          <w:t>kedin.com/in/hadi-alaoua</w:t>
+          <w:t>https://www.linkedin.com/in/hadi-alaoua</w:t>
         </w:r>
       </w:hyperlink>
     </w:p>
@@ -614,7 +595,17 @@
           <w:b/>
           <w:bCs/>
         </w:rPr>
-        <w:t>Expected Graduation: December 2018</w:t>
+        <w:t>Expecte</w:t>
+      </w:r>
+      <w:bookmarkStart w:id="0" w:name="_GoBack"/>
+      <w:bookmarkEnd w:id="0"/>
+      <w:r>
+        <w:rPr>
+          <w:rFonts w:asciiTheme="minorBidi" w:eastAsia="Microsoft Sans Serif" w:hAnsiTheme="minorBidi"/>
+          <w:b/>
+          <w:bCs/>
+        </w:rPr>
+        <w:t>d Graduation: December 2018</w:t>
       </w:r>
     </w:p>
     <w:p>
@@ -646,13 +637,7 @@
         <w:rPr>
           <w:rFonts w:asciiTheme="minorBidi" w:eastAsia="Microsoft Sans Serif" w:hAnsiTheme="minorBidi"/>
         </w:rPr>
-        <w:t>Computer Science Minor</w:t>
-      </w:r>
-      <w:r>
-        <w:rPr>
-          <w:rFonts w:asciiTheme="minorBidi" w:eastAsia="Microsoft Sans Serif" w:hAnsiTheme="minorBidi"/>
-        </w:rPr>
-        <w:t xml:space="preserve"> </w:t>
+        <w:t xml:space="preserve">Computer Science Minor </w:t>
       </w:r>
     </w:p>
     <w:p>
@@ -918,18 +903,7 @@
           <w:sz w:val="28"/>
           <w:szCs w:val="28"/>
         </w:rPr>
-        <w:t>Work Experience</w:t>
-      </w:r>
-      <w:r>
-        <w:rPr>
-          <w:rFonts w:ascii="Cambria" w:hAnsi="Cambria" w:cs="Microsoft Sans Serif"/>
-          <w:b/>
-          <w:bCs/>
-          <w:noProof/>
-          <w:sz w:val="28"/>
-          <w:szCs w:val="28"/>
-        </w:rPr>
-        <w:t xml:space="preserve"> </w:t>
+        <w:t xml:space="preserve">Work Experience </w:t>
       </w:r>
       <w:r>
         <w:rPr>
@@ -1052,13 +1026,7 @@
         <w:rPr>
           <w:rFonts w:asciiTheme="minorBidi" w:hAnsiTheme="minorBidi"/>
         </w:rPr>
-        <w:t xml:space="preserve">pdates, fixes, </w:t>
-      </w:r>
-      <w:r>
-        <w:rPr>
-          <w:rFonts w:asciiTheme="minorBidi" w:hAnsiTheme="minorBidi"/>
-        </w:rPr>
-        <w:t xml:space="preserve">troubleshoots, </w:t>
+        <w:t xml:space="preserve">pdates, fixes, troubleshoots, </w:t>
       </w:r>
       <w:r>
         <w:rPr>
@@ -1330,19 +1298,7 @@
         <w:rPr>
           <w:rFonts w:asciiTheme="minorBidi" w:hAnsiTheme="minorBidi"/>
         </w:rPr>
-        <w:t xml:space="preserve"> </w:t>
-      </w:r>
-      <w:r>
-        <w:rPr>
-          <w:rFonts w:asciiTheme="minorBidi" w:hAnsiTheme="minorBidi"/>
-        </w:rPr>
-        <w:t xml:space="preserve">IT </w:t>
-      </w:r>
-      <w:r>
-        <w:rPr>
-          <w:rFonts w:asciiTheme="minorBidi" w:hAnsiTheme="minorBidi"/>
-        </w:rPr>
-        <w:t>support if equipment goes wrong</w:t>
+        <w:t xml:space="preserve"> IT support if equipment goes wrong</w:t>
       </w:r>
     </w:p>
     <w:p>
@@ -1437,18 +1393,7 @@
           <w:sz w:val="28"/>
           <w:szCs w:val="28"/>
         </w:rPr>
-        <w:t>Languages</w:t>
-      </w:r>
-      <w:r>
-        <w:rPr>
-          <w:rFonts w:ascii="Cambria" w:hAnsi="Cambria" w:cs="Microsoft Sans Serif"/>
-          <w:b/>
-          <w:bCs/>
-          <w:noProof/>
-          <w:sz w:val="28"/>
-          <w:szCs w:val="28"/>
-        </w:rPr>
-        <w:t xml:space="preserve"> </w:t>
+        <w:t xml:space="preserve">Languages </w:t>
       </w:r>
       <w:r>
         <w:rPr>
@@ -1594,18 +1539,7 @@
           <w:sz w:val="28"/>
           <w:szCs w:val="28"/>
         </w:rPr>
-        <w:t>Skills</w:t>
-      </w:r>
-      <w:r>
-        <w:rPr>
-          <w:rFonts w:ascii="Cambria" w:hAnsi="Cambria" w:cs="Microsoft Sans Serif"/>
-          <w:b/>
-          <w:bCs/>
-          <w:noProof/>
-          <w:sz w:val="28"/>
-          <w:szCs w:val="28"/>
-        </w:rPr>
-        <w:t xml:space="preserve"> </w:t>
+        <w:t xml:space="preserve">Skills </w:t>
       </w:r>
       <w:r>
         <w:rPr>
@@ -1784,8 +1718,6 @@
         </w:rPr>
         <w:tab/>
       </w:r>
-      <w:bookmarkStart w:id="0" w:name="_GoBack"/>
-      <w:bookmarkEnd w:id="0"/>
       <w:r>
         <w:rPr>
           <w:rFonts w:asciiTheme="minorBidi" w:hAnsiTheme="minorBidi"/>
@@ -2044,18 +1976,7 @@
           <w:sz w:val="28"/>
           <w:szCs w:val="28"/>
         </w:rPr>
-        <w:t>Soft</w:t>
-      </w:r>
-      <w:r>
-        <w:rPr>
-          <w:rFonts w:ascii="Cambria" w:hAnsi="Cambria" w:cs="Microsoft Sans Serif"/>
-          <w:b/>
-          <w:bCs/>
-          <w:noProof/>
-          <w:sz w:val="28"/>
-          <w:szCs w:val="28"/>
-        </w:rPr>
-        <w:t xml:space="preserve"> Skills </w:t>
+        <w:t xml:space="preserve">Soft Skills </w:t>
       </w:r>
       <w:r>
         <w:rPr>
@@ -3739,7 +3660,7 @@
 </file>
 
 <file path=customXml/itemProps1.xml><?xml version="1.0" encoding="utf-8"?>
-<ds:datastoreItem xmlns:ds="http://schemas.openxmlformats.org/officeDocument/2006/customXml" ds:itemID="{6305C34C-A931-4731-89BD-27557D322E0C}">
+<ds:datastoreItem xmlns:ds="http://schemas.openxmlformats.org/officeDocument/2006/customXml" ds:itemID="{46ADFC56-4C5F-4425-8559-712EF8E96F72}">
   <ds:schemaRefs>
     <ds:schemaRef ds:uri="http://schemas.openxmlformats.org/officeDocument/2006/bibliography"/>
   </ds:schemaRefs>

</xml_diff>

<commit_message>
Fixed Purple Links Already Selected
</commit_message>
<xml_diff>
--- a/Resume.docx
+++ b/Resume.docx
@@ -145,7 +145,13 @@
         <w:rPr>
           <w:rFonts w:asciiTheme="minorBidi" w:eastAsia="Microsoft Sans Serif" w:hAnsiTheme="minorBidi"/>
         </w:rPr>
-        <w:t xml:space="preserve">LinkedIn: </w:t>
+        <w:t>LinkedIn:</w:t>
+      </w:r>
+      <w:r>
+        <w:rPr>
+          <w:rFonts w:asciiTheme="minorBidi" w:eastAsia="Microsoft Sans Serif" w:hAnsiTheme="minorBidi"/>
+        </w:rPr>
+        <w:t xml:space="preserve"> </w:t>
       </w:r>
       <w:hyperlink r:id="rId7" w:history="1">
         <w:r>
@@ -156,6 +162,12 @@
           <w:t>https://www.linkedin.com/in/hadi-alaoua</w:t>
         </w:r>
       </w:hyperlink>
+      <w:r>
+        <w:rPr>
+          <w:rFonts w:asciiTheme="minorBidi" w:eastAsia="Microsoft Sans Serif" w:hAnsiTheme="minorBidi"/>
+        </w:rPr>
+        <w:t xml:space="preserve"> </w:t>
+      </w:r>
     </w:p>
     <w:p>
       <w:pPr>
@@ -403,7 +415,16 @@
           <w:rFonts w:ascii="Arial" w:eastAsia="Microsoft Sans Serif" w:hAnsi="Arial" w:cs="Arial"/>
           <w:noProof/>
         </w:rPr>
-        <w:t>I really enjoy taking my knowledge of IT to the next level. I can disassemble, repair, and upgrade laptops and desktops, install/uninstall software and operating systems, troubleshoot and predict problems, and catch new skills very quickly. I am detail-oriented and always strive for perfection by being proactive and energetic. Finally, I am a valuable team member that is especially good at breaking the ice, bringing up new ideas, and following up.</w:t>
+        <w:t>I really enjoy taking my knowledge of IT to the next level. I can disassemble, repair, and upgra</w:t>
+      </w:r>
+      <w:bookmarkStart w:id="0" w:name="_GoBack"/>
+      <w:bookmarkEnd w:id="0"/>
+      <w:r>
+        <w:rPr>
+          <w:rFonts w:ascii="Arial" w:eastAsia="Microsoft Sans Serif" w:hAnsi="Arial" w:cs="Arial"/>
+          <w:noProof/>
+        </w:rPr>
+        <w:t>de laptops and desktops, install/uninstall software and operating systems, troubleshoot and predict problems, and catch new skills very quickly. I am detail-oriented and always strive for perfection by being proactive and energetic. Finally, I am a valuable team member that is especially good at breaking the ice, bringing up new ideas, and following up.</w:t>
       </w:r>
       <w:r>
         <w:rPr>
@@ -595,17 +616,7 @@
           <w:b/>
           <w:bCs/>
         </w:rPr>
-        <w:t>Expecte</w:t>
-      </w:r>
-      <w:bookmarkStart w:id="0" w:name="_GoBack"/>
-      <w:bookmarkEnd w:id="0"/>
-      <w:r>
-        <w:rPr>
-          <w:rFonts w:asciiTheme="minorBidi" w:eastAsia="Microsoft Sans Serif" w:hAnsiTheme="minorBidi"/>
-          <w:b/>
-          <w:bCs/>
-        </w:rPr>
-        <w:t>d Graduation: December 2018</w:t>
+        <w:t>Expected Graduation: December 2018</w:t>
       </w:r>
     </w:p>
     <w:p>
@@ -1292,7 +1303,20 @@
         <w:rPr>
           <w:rFonts w:asciiTheme="minorBidi" w:hAnsiTheme="minorBidi"/>
         </w:rPr>
-        <w:t>Provides first line of</w:t>
+        <w:t xml:space="preserve">Provides </w:t>
+      </w:r>
+      <w:r>
+        <w:rPr>
+          <w:rFonts w:asciiTheme="minorBidi" w:hAnsiTheme="minorBidi"/>
+          <w:noProof/>
+        </w:rPr>
+        <w:t>first</w:t>
+      </w:r>
+      <w:r>
+        <w:rPr>
+          <w:rFonts w:asciiTheme="minorBidi" w:hAnsiTheme="minorBidi"/>
+        </w:rPr>
+        <w:t xml:space="preserve"> line of</w:t>
       </w:r>
       <w:r>
         <w:rPr>
@@ -3660,7 +3684,7 @@
 </file>
 
 <file path=customXml/itemProps1.xml><?xml version="1.0" encoding="utf-8"?>
-<ds:datastoreItem xmlns:ds="http://schemas.openxmlformats.org/officeDocument/2006/customXml" ds:itemID="{46ADFC56-4C5F-4425-8559-712EF8E96F72}">
+<ds:datastoreItem xmlns:ds="http://schemas.openxmlformats.org/officeDocument/2006/customXml" ds:itemID="{B7BDE289-75B3-4860-BBD2-5D8170B9AF37}">
   <ds:schemaRefs>
     <ds:schemaRef ds:uri="http://schemas.openxmlformats.org/officeDocument/2006/bibliography"/>
   </ds:schemaRefs>

</xml_diff>

<commit_message>
Designated Contact Info and Fixed Bugs
</commit_message>
<xml_diff>
--- a/Resume.docx
+++ b/Resume.docx
@@ -9,10 +9,20 @@
           <w:rFonts w:ascii="Cambria" w:hAnsi="Cambria" w:cstheme="minorHAnsi"/>
           <w:b/>
           <w:bCs/>
+          <w:sz w:val="56"/>
+          <w:szCs w:val="56"/>
+        </w:rPr>
+      </w:pPr>
+      <w:r>
+        <w:rPr>
+          <w:rFonts w:ascii="Cambria" w:hAnsi="Cambria" w:cstheme="minorHAnsi"/>
+          <w:b/>
+          <w:bCs/>
           <w:sz w:val="48"/>
           <w:szCs w:val="48"/>
         </w:rPr>
-      </w:pPr>
+        <w:t>Hadi Alaoua</w:t>
+      </w:r>
       <w:r>
         <w:rPr>
           <w:rFonts w:ascii="Cambria" w:hAnsi="Cambria" w:cstheme="minorHAnsi"/>
@@ -21,65 +31,253 @@
           <w:sz w:val="48"/>
           <w:szCs w:val="48"/>
         </w:rPr>
-        <w:t>Hadi Alaoua</w:t>
+        <w:tab/>
+      </w:r>
+      <w:r>
+        <w:rPr>
+          <w:rFonts w:ascii="Cambria" w:hAnsi="Cambria" w:cstheme="minorHAnsi"/>
+          <w:b/>
+          <w:bCs/>
+          <w:sz w:val="48"/>
+          <w:szCs w:val="48"/>
+        </w:rPr>
+        <w:tab/>
+      </w:r>
+      <w:r>
+        <w:rPr>
+          <w:rFonts w:ascii="Cambria" w:hAnsi="Cambria" w:cstheme="minorHAnsi"/>
+          <w:b/>
+          <w:bCs/>
+          <w:sz w:val="48"/>
+          <w:szCs w:val="48"/>
+        </w:rPr>
+        <w:tab/>
+      </w:r>
+      <w:r>
+        <w:rPr>
+          <w:rFonts w:ascii="Cambria" w:hAnsi="Cambria" w:cstheme="minorHAnsi"/>
+          <w:b/>
+          <w:bCs/>
+          <w:sz w:val="48"/>
+          <w:szCs w:val="48"/>
+        </w:rPr>
+        <w:tab/>
+      </w:r>
+      <w:r>
+        <w:rPr>
+          <w:rFonts w:asciiTheme="minorBidi" w:hAnsiTheme="minorBidi"/>
+          <w:sz w:val="28"/>
+          <w:szCs w:val="28"/>
+        </w:rPr>
+        <w:t>Computer Lab Volunteer at Al-Amal School</w:t>
       </w:r>
     </w:p>
     <w:p>
       <w:pPr>
+        <w:spacing w:after="0" w:line="240" w:lineRule="auto"/>
+        <w:ind w:left="2160" w:hanging="2160"/>
+        <w:rPr>
+          <w:rFonts w:ascii="Microsoft Sans Serif" w:eastAsia="Microsoft Sans Serif" w:hAnsi="Microsoft Sans Serif" w:cs="Microsoft Sans Serif"/>
+          <w:sz w:val="24"/>
+          <w:szCs w:val="24"/>
+        </w:rPr>
+      </w:pPr>
+      <w:r>
+        <w:rPr>
+          <w:rFonts w:ascii="Cambria" w:hAnsi="Cambria" w:cs="Microsoft Sans Serif"/>
+          <w:b/>
+          <w:bCs/>
+          <w:noProof/>
+          <w:sz w:val="28"/>
+          <w:szCs w:val="28"/>
+        </w:rPr>
+        <mc:AlternateContent>
+          <mc:Choice Requires="wps">
+            <w:drawing>
+              <wp:anchor distT="0" distB="0" distL="114300" distR="114300" simplePos="0" relativeHeight="251660294" behindDoc="0" locked="0" layoutInCell="1" allowOverlap="1" wp14:anchorId="6ED77ADC" wp14:editId="5EA81075">
+                <wp:simplePos x="0" y="0"/>
+                <wp:positionH relativeFrom="margin">
+                  <wp:posOffset>1710647</wp:posOffset>
+                </wp:positionH>
+                <wp:positionV relativeFrom="paragraph">
+                  <wp:posOffset>108000</wp:posOffset>
+                </wp:positionV>
+                <wp:extent cx="5157520" cy="10274"/>
+                <wp:effectExtent l="0" t="0" r="24130" b="27940"/>
+                <wp:wrapNone/>
+                <wp:docPr id="2" name="Straight Connector 2"/>
+                <wp:cNvGraphicFramePr/>
+                <a:graphic xmlns:a="http://schemas.openxmlformats.org/drawingml/2006/main">
+                  <a:graphicData uri="http://schemas.microsoft.com/office/word/2010/wordprocessingShape">
+                    <wps:wsp>
+                      <wps:cNvCnPr/>
+                      <wps:spPr>
+                        <a:xfrm flipV="1">
+                          <a:off x="0" y="0"/>
+                          <a:ext cx="5157520" cy="10274"/>
+                        </a:xfrm>
+                        <a:prstGeom prst="line">
+                          <a:avLst/>
+                        </a:prstGeom>
+                        <a:ln w="19050"/>
+                      </wps:spPr>
+                      <wps:style>
+                        <a:lnRef idx="1">
+                          <a:schemeClr val="dk1"/>
+                        </a:lnRef>
+                        <a:fillRef idx="0">
+                          <a:schemeClr val="dk1"/>
+                        </a:fillRef>
+                        <a:effectRef idx="0">
+                          <a:schemeClr val="dk1"/>
+                        </a:effectRef>
+                        <a:fontRef idx="minor">
+                          <a:schemeClr val="tx1"/>
+                        </a:fontRef>
+                      </wps:style>
+                      <wps:bodyPr/>
+                    </wps:wsp>
+                  </a:graphicData>
+                </a:graphic>
+                <wp14:sizeRelH relativeFrom="margin">
+                  <wp14:pctWidth>0</wp14:pctWidth>
+                </wp14:sizeRelH>
+                <wp14:sizeRelV relativeFrom="margin">
+                  <wp14:pctHeight>0</wp14:pctHeight>
+                </wp14:sizeRelV>
+              </wp:anchor>
+            </w:drawing>
+          </mc:Choice>
+          <mc:Fallback>
+            <w:pict>
+              <v:line w14:anchorId="47AC5457" id="Straight Connector 2" o:spid="_x0000_s1026" style="position:absolute;flip:y;z-index:251660294;visibility:visible;mso-wrap-style:square;mso-width-percent:0;mso-height-percent:0;mso-wrap-distance-left:9pt;mso-wrap-distance-top:0;mso-wrap-distance-right:9pt;mso-wrap-distance-bottom:0;mso-position-horizontal:absolute;mso-position-horizontal-relative:margin;mso-position-vertical:absolute;mso-position-vertical-relative:text;mso-width-percent:0;mso-height-percent:0;mso-width-relative:margin;mso-height-relative:margin" from="134.7pt,8.5pt" to="540.8pt,9.3pt" o:gfxdata="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" strokecolor="black [3200]" strokeweight="1.5pt">
+                <v:stroke joinstyle="miter"/>
+                <w10:wrap anchorx="margin"/>
+              </v:line>
+            </w:pict>
+          </mc:Fallback>
+        </mc:AlternateContent>
+      </w:r>
+      <w:r>
+        <w:rPr>
+          <w:rFonts w:ascii="Cambria" w:hAnsi="Cambria" w:cs="Microsoft Sans Serif"/>
+          <w:b/>
+          <w:bCs/>
+          <w:noProof/>
+          <w:sz w:val="28"/>
+          <w:szCs w:val="28"/>
+        </w:rPr>
+        <w:t>Contact Information</w:t>
+      </w:r>
+      <w:r>
+        <w:rPr>
+          <w:rFonts w:ascii="Microsoft Sans Serif" w:eastAsia="Microsoft Sans Serif" w:hAnsi="Microsoft Sans Serif" w:cs="Microsoft Sans Serif"/>
+          <w:sz w:val="24"/>
+          <w:szCs w:val="24"/>
+        </w:rPr>
+        <w:t xml:space="preserve"> </w:t>
+      </w:r>
+      <w:r>
+        <w:rPr>
+          <w:rFonts w:ascii="Microsoft Sans Serif" w:eastAsia="Microsoft Sans Serif" w:hAnsi="Microsoft Sans Serif" w:cs="Microsoft Sans Serif"/>
+          <w:sz w:val="24"/>
+          <w:szCs w:val="24"/>
+        </w:rPr>
+        <w:t xml:space="preserve">  </w:t>
+      </w:r>
+      <w:r>
+        <w:rPr>
+          <w:rFonts w:ascii="Microsoft Sans Serif" w:eastAsia="Microsoft Sans Serif" w:hAnsi="Microsoft Sans Serif" w:cs="Microsoft Sans Serif"/>
+          <w:sz w:val="24"/>
+          <w:szCs w:val="24"/>
+        </w:rPr>
+        <w:tab/>
+      </w:r>
+    </w:p>
+    <w:p>
+      <w:pPr>
         <w:spacing w:after="0" w:line="276" w:lineRule="auto"/>
-        <w:jc w:val="both"/>
-        <w:rPr>
-          <w:rFonts w:asciiTheme="minorBidi" w:hAnsiTheme="minorBidi"/>
-        </w:rPr>
-      </w:pPr>
-      <w:r>
-        <w:rPr>
-          <w:rFonts w:asciiTheme="minorBidi" w:hAnsiTheme="minorBidi"/>
-        </w:rPr>
-        <w:t>3185 White Pine</w:t>
-      </w:r>
-      <w:r>
-        <w:rPr>
-          <w:rFonts w:asciiTheme="minorBidi" w:hAnsiTheme="minorBidi"/>
-        </w:rPr>
-        <w:t xml:space="preserve"> Way</w:t>
-      </w:r>
-      <w:r>
-        <w:rPr>
-          <w:rFonts w:asciiTheme="minorBidi" w:hAnsiTheme="minorBidi"/>
-        </w:rPr>
-        <w:t xml:space="preserve"> </w:t>
-      </w:r>
-      <w:r>
-        <w:rPr>
-          <w:rFonts w:asciiTheme="minorBidi" w:hAnsiTheme="minorBidi"/>
-        </w:rPr>
-        <w:tab/>
-      </w:r>
-      <w:r>
-        <w:rPr>
-          <w:rFonts w:asciiTheme="minorBidi" w:hAnsiTheme="minorBidi"/>
-        </w:rPr>
-        <w:tab/>
-      </w:r>
-      <w:r>
-        <w:rPr>
-          <w:rFonts w:asciiTheme="minorBidi" w:hAnsiTheme="minorBidi"/>
-        </w:rPr>
-        <w:tab/>
-      </w:r>
-      <w:r>
-        <w:rPr>
-          <w:rFonts w:asciiTheme="minorBidi" w:hAnsiTheme="minorBidi"/>
-        </w:rPr>
-        <w:tab/>
-      </w:r>
-      <w:r>
-        <w:rPr>
-          <w:rFonts w:asciiTheme="minorBidi" w:hAnsiTheme="minorBidi"/>
-        </w:rPr>
-        <w:tab/>
-        <w:t xml:space="preserve">Email: </w:t>
+        <w:rPr>
+          <w:rFonts w:ascii="Cambria" w:hAnsi="Cambria" w:cstheme="minorHAnsi"/>
+          <w:b/>
+          <w:bCs/>
+          <w:sz w:val="48"/>
+          <w:szCs w:val="48"/>
+        </w:rPr>
+      </w:pPr>
+      <w:r>
+        <w:rPr>
+          <w:rFonts w:asciiTheme="minorBidi" w:hAnsiTheme="minorBidi"/>
+          <w:b/>
+          <w:bCs/>
+        </w:rPr>
+        <w:tab/>
+      </w:r>
+      <w:r>
+        <w:rPr>
+          <w:rFonts w:asciiTheme="minorBidi" w:hAnsiTheme="minorBidi"/>
+          <w:b/>
+          <w:bCs/>
+        </w:rPr>
+        <w:tab/>
+      </w:r>
+      <w:r>
+        <w:rPr>
+          <w:rFonts w:asciiTheme="minorBidi" w:hAnsiTheme="minorBidi"/>
+          <w:b/>
+          <w:bCs/>
+        </w:rPr>
+        <w:tab/>
+      </w:r>
+      <w:r>
+        <w:rPr>
+          <w:rFonts w:asciiTheme="minorBidi" w:hAnsiTheme="minorBidi"/>
+          <w:b/>
+          <w:bCs/>
+        </w:rPr>
+        <w:tab/>
+      </w:r>
+      <w:r>
+        <w:rPr>
+          <w:rFonts w:asciiTheme="minorBidi" w:hAnsiTheme="minorBidi"/>
+          <w:b/>
+          <w:bCs/>
+        </w:rPr>
+        <w:tab/>
+      </w:r>
+      <w:r>
+        <w:rPr>
+          <w:rFonts w:asciiTheme="minorBidi" w:hAnsiTheme="minorBidi"/>
+          <w:b/>
+          <w:bCs/>
+        </w:rPr>
+        <w:tab/>
+      </w:r>
+      <w:r>
+        <w:rPr>
+          <w:rFonts w:asciiTheme="minorBidi" w:hAnsiTheme="minorBidi"/>
+          <w:b/>
+          <w:bCs/>
+        </w:rPr>
+        <w:tab/>
+      </w:r>
+      <w:r>
+        <w:rPr>
+          <w:rFonts w:asciiTheme="minorBidi" w:hAnsiTheme="minorBidi"/>
+        </w:rPr>
+        <w:t>Email:</w:t>
+      </w:r>
+      <w:r>
+        <w:rPr>
+          <w:rFonts w:asciiTheme="minorBidi" w:hAnsiTheme="minorBidi"/>
+        </w:rPr>
+        <w:tab/>
+      </w:r>
+      <w:r>
+        <w:rPr>
+          <w:rFonts w:asciiTheme="minorBidi" w:hAnsiTheme="minorBidi"/>
+        </w:rPr>
+        <w:tab/>
       </w:r>
       <w:hyperlink r:id="rId6" w:history="1">
         <w:r>
@@ -103,55 +301,55 @@
         <w:rPr>
           <w:rFonts w:asciiTheme="minorBidi" w:hAnsiTheme="minorBidi"/>
         </w:rPr>
-        <w:t>Stillwater, MN 55082</w:t>
-      </w:r>
-      <w:r>
-        <w:rPr>
-          <w:rFonts w:asciiTheme="minorBidi" w:hAnsiTheme="minorBidi"/>
-        </w:rPr>
-        <w:tab/>
-      </w:r>
-      <w:r>
-        <w:rPr>
-          <w:rFonts w:asciiTheme="minorBidi" w:hAnsiTheme="minorBidi"/>
-        </w:rPr>
-        <w:tab/>
-      </w:r>
-      <w:r>
-        <w:rPr>
-          <w:rFonts w:asciiTheme="minorBidi" w:hAnsiTheme="minorBidi"/>
-        </w:rPr>
-        <w:tab/>
-      </w:r>
-      <w:r>
-        <w:rPr>
-          <w:rFonts w:asciiTheme="minorBidi" w:hAnsiTheme="minorBidi"/>
-        </w:rPr>
-        <w:tab/>
-      </w:r>
-      <w:r>
-        <w:rPr>
-          <w:rFonts w:asciiTheme="minorBidi" w:hAnsiTheme="minorBidi"/>
-        </w:rPr>
-        <w:tab/>
-      </w:r>
-      <w:r>
-        <w:rPr>
-          <w:rFonts w:asciiTheme="minorBidi" w:hAnsiTheme="minorBidi"/>
-        </w:rPr>
-        <w:tab/>
-      </w:r>
-      <w:r>
-        <w:rPr>
-          <w:rFonts w:asciiTheme="minorBidi" w:eastAsia="Microsoft Sans Serif" w:hAnsiTheme="minorBidi"/>
-        </w:rPr>
-        <w:t>LinkedIn:</w:t>
-      </w:r>
-      <w:r>
-        <w:rPr>
-          <w:rFonts w:asciiTheme="minorBidi" w:eastAsia="Microsoft Sans Serif" w:hAnsiTheme="minorBidi"/>
+        <w:t>3185 White Pine</w:t>
+      </w:r>
+      <w:r>
+        <w:rPr>
+          <w:rFonts w:asciiTheme="minorBidi" w:hAnsiTheme="minorBidi"/>
+        </w:rPr>
+        <w:t xml:space="preserve"> Way</w:t>
+      </w:r>
+      <w:r>
+        <w:rPr>
+          <w:rFonts w:asciiTheme="minorBidi" w:hAnsiTheme="minorBidi"/>
         </w:rPr>
         <w:t xml:space="preserve"> </w:t>
+      </w:r>
+      <w:r>
+        <w:rPr>
+          <w:rFonts w:asciiTheme="minorBidi" w:hAnsiTheme="minorBidi"/>
+        </w:rPr>
+        <w:tab/>
+      </w:r>
+      <w:r>
+        <w:rPr>
+          <w:rFonts w:asciiTheme="minorBidi" w:hAnsiTheme="minorBidi"/>
+        </w:rPr>
+        <w:tab/>
+      </w:r>
+      <w:r>
+        <w:rPr>
+          <w:rFonts w:asciiTheme="minorBidi" w:hAnsiTheme="minorBidi"/>
+        </w:rPr>
+        <w:tab/>
+      </w:r>
+      <w:r>
+        <w:rPr>
+          <w:rFonts w:asciiTheme="minorBidi" w:hAnsiTheme="minorBidi"/>
+        </w:rPr>
+        <w:tab/>
+      </w:r>
+      <w:r>
+        <w:rPr>
+          <w:rFonts w:asciiTheme="minorBidi" w:eastAsia="Microsoft Sans Serif" w:hAnsiTheme="minorBidi"/>
+        </w:rPr>
+        <w:t xml:space="preserve">LinkedIn: </w:t>
+      </w:r>
+      <w:r>
+        <w:rPr>
+          <w:rFonts w:asciiTheme="minorBidi" w:eastAsia="Microsoft Sans Serif" w:hAnsiTheme="minorBidi"/>
+        </w:rPr>
+        <w:tab/>
       </w:r>
       <w:hyperlink r:id="rId7" w:history="1">
         <w:r>
@@ -162,20 +360,104 @@
           <w:t>https://www.linkedin.com/in/hadi-alaoua</w:t>
         </w:r>
       </w:hyperlink>
-      <w:r>
-        <w:rPr>
-          <w:rFonts w:asciiTheme="minorBidi" w:eastAsia="Microsoft Sans Serif" w:hAnsiTheme="minorBidi"/>
-        </w:rPr>
-        <w:t xml:space="preserve"> </w:t>
-      </w:r>
     </w:p>
     <w:p>
       <w:pPr>
+        <w:spacing w:after="0" w:line="276" w:lineRule="auto"/>
+        <w:jc w:val="both"/>
+        <w:rPr>
+          <w:rFonts w:asciiTheme="minorBidi" w:hAnsiTheme="minorBidi"/>
+        </w:rPr>
+      </w:pPr>
+      <w:r>
+        <w:rPr>
+          <w:rFonts w:asciiTheme="minorBidi" w:hAnsiTheme="minorBidi"/>
+        </w:rPr>
+        <w:t>Stillwater, MN 55082</w:t>
+      </w:r>
+      <w:r>
+        <w:rPr>
+          <w:rFonts w:asciiTheme="minorBidi" w:hAnsiTheme="minorBidi"/>
+        </w:rPr>
+        <w:tab/>
+      </w:r>
+      <w:r>
+        <w:rPr>
+          <w:rFonts w:asciiTheme="minorBidi" w:hAnsiTheme="minorBidi"/>
+        </w:rPr>
+        <w:tab/>
+      </w:r>
+      <w:r>
+        <w:rPr>
+          <w:rFonts w:asciiTheme="minorBidi" w:hAnsiTheme="minorBidi"/>
+        </w:rPr>
+        <w:tab/>
+      </w:r>
+      <w:r>
+        <w:rPr>
+          <w:rFonts w:asciiTheme="minorBidi" w:hAnsiTheme="minorBidi"/>
+        </w:rPr>
+        <w:tab/>
+      </w:r>
+      <w:r>
+        <w:rPr>
+          <w:rFonts w:asciiTheme="minorBidi" w:hAnsiTheme="minorBidi"/>
+        </w:rPr>
+        <w:tab/>
+      </w:r>
+      <w:r>
+        <w:rPr>
+          <w:rFonts w:asciiTheme="minorBidi" w:eastAsia="Microsoft Sans Serif" w:hAnsiTheme="minorBidi"/>
+        </w:rPr>
+        <w:t>Git</w:t>
+      </w:r>
+      <w:r>
+        <w:rPr>
+          <w:rFonts w:asciiTheme="minorBidi" w:eastAsia="Microsoft Sans Serif" w:hAnsiTheme="minorBidi"/>
+        </w:rPr>
+        <w:t>H</w:t>
+      </w:r>
+      <w:r>
+        <w:rPr>
+          <w:rFonts w:asciiTheme="minorBidi" w:eastAsia="Microsoft Sans Serif" w:hAnsiTheme="minorBidi"/>
+        </w:rPr>
+        <w:t>ub:</w:t>
+      </w:r>
+      <w:r>
+        <w:rPr>
+          <w:rFonts w:asciiTheme="minorBidi" w:eastAsia="Microsoft Sans Serif" w:hAnsiTheme="minorBidi"/>
+        </w:rPr>
+        <w:t xml:space="preserve"> </w:t>
+      </w:r>
+      <w:r>
+        <w:rPr>
+          <w:rFonts w:asciiTheme="minorBidi" w:eastAsia="Microsoft Sans Serif" w:hAnsiTheme="minorBidi"/>
+        </w:rPr>
+        <w:tab/>
+      </w:r>
+      <w:hyperlink r:id="rId8" w:history="1">
+        <w:r>
+          <w:rPr>
+            <w:rStyle w:val="Hyperlink"/>
+            <w:rFonts w:asciiTheme="minorBidi" w:eastAsia="Microsoft Sans Serif" w:hAnsiTheme="minorBidi"/>
+          </w:rPr>
+          <w:t>https://www.github.com/theCaravan</w:t>
+        </w:r>
+      </w:hyperlink>
+      <w:r>
+        <w:rPr>
+          <w:rFonts w:asciiTheme="minorBidi" w:eastAsia="Microsoft Sans Serif" w:hAnsiTheme="minorBidi"/>
+        </w:rPr>
+        <w:t xml:space="preserve"> </w:t>
+      </w:r>
+    </w:p>
+    <w:p>
+      <w:pPr>
         <w:spacing w:line="276" w:lineRule="auto"/>
         <w:jc w:val="both"/>
         <w:rPr>
           <w:rStyle w:val="Hyperlink"/>
-          <w:rFonts w:asciiTheme="minorBidi" w:hAnsiTheme="minorBidi"/>
+          <w:rFonts w:asciiTheme="minorBidi" w:eastAsia="Microsoft Sans Serif" w:hAnsiTheme="minorBidi"/>
           <w:color w:val="auto"/>
           <w:u w:val="none"/>
         </w:rPr>
@@ -242,12 +524,6 @@
       </w:r>
       <w:r>
         <w:rPr>
-          <w:rFonts w:asciiTheme="minorBidi" w:eastAsia="Microsoft Sans Serif" w:hAnsiTheme="minorBidi"/>
-        </w:rPr>
-        <w:tab/>
-      </w:r>
-      <w:r>
-        <w:rPr>
           <w:rStyle w:val="Hyperlink"/>
           <w:rFonts w:asciiTheme="minorBidi" w:eastAsia="Microsoft Sans Serif" w:hAnsiTheme="minorBidi"/>
           <w:color w:val="auto"/>
@@ -262,9 +538,18 @@
           <w:color w:val="auto"/>
           <w:u w:val="none"/>
         </w:rPr>
-        <w:t xml:space="preserve">: </w:t>
-      </w:r>
-      <w:hyperlink r:id="rId8" w:history="1">
+        <w:t>:</w:t>
+      </w:r>
+      <w:r>
+        <w:rPr>
+          <w:rStyle w:val="Hyperlink"/>
+          <w:rFonts w:asciiTheme="minorBidi" w:eastAsia="Microsoft Sans Serif" w:hAnsiTheme="minorBidi"/>
+          <w:color w:val="auto"/>
+          <w:u w:val="none"/>
+        </w:rPr>
+        <w:tab/>
+      </w:r>
+      <w:hyperlink r:id="rId9" w:history="1">
         <w:r>
           <w:rPr>
             <w:rStyle w:val="Hyperlink"/>
@@ -302,7 +587,7 @@
         <mc:AlternateContent>
           <mc:Choice Requires="wps">
             <w:drawing>
-              <wp:anchor distT="0" distB="0" distL="114300" distR="114300" simplePos="0" relativeHeight="251658240" behindDoc="0" locked="0" layoutInCell="1" allowOverlap="1" wp14:anchorId="3FAC118C" wp14:editId="047AD0A8">
+              <wp:anchor distT="0" distB="0" distL="114300" distR="114300" simplePos="0" relativeHeight="251658240" behindDoc="0" locked="0" layoutInCell="1" allowOverlap="1" wp14:anchorId="3FAC118C" wp14:editId="3C767F1C">
                 <wp:simplePos x="0" y="0"/>
                 <wp:positionH relativeFrom="margin">
                   <wp:posOffset>857250</wp:posOffset>
@@ -358,7 +643,7 @@
           </mc:Choice>
           <mc:Fallback>
             <w:pict>
-              <v:line w14:anchorId="374BDA8F" id="Straight Connector 5" o:spid="_x0000_s1026" style="position:absolute;flip:y;z-index:251658240;visibility:visible;mso-wrap-style:square;mso-width-percent:0;mso-height-percent:0;mso-wrap-distance-left:9pt;mso-wrap-distance-top:0;mso-wrap-distance-right:9pt;mso-wrap-distance-bottom:0;mso-position-horizontal:absolute;mso-position-horizontal-relative:margin;mso-position-vertical:absolute;mso-position-vertical-relative:text;mso-width-percent:0;mso-height-percent:0;mso-width-relative:margin;mso-height-relative:margin" from="67.5pt,8.25pt" to="540.75pt,8.25pt" o:gfxdata="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" strokecolor="black [3200]" strokeweight="1.5pt">
+              <v:line w14:anchorId="7039EADB" id="Straight Connector 5" o:spid="_x0000_s1026" style="position:absolute;flip:y;z-index:251658240;visibility:visible;mso-wrap-style:square;mso-width-percent:0;mso-height-percent:0;mso-wrap-distance-left:9pt;mso-wrap-distance-top:0;mso-wrap-distance-right:9pt;mso-wrap-distance-bottom:0;mso-position-horizontal:absolute;mso-position-horizontal-relative:margin;mso-position-vertical:absolute;mso-position-vertical-relative:text;mso-width-percent:0;mso-height-percent:0;mso-width-relative:margin;mso-height-relative:margin" from="67.5pt,8.25pt" to="540.75pt,8.25pt" o:gfxdata="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" strokecolor="black [3200]" strokeweight="1.5pt">
                 <v:stroke joinstyle="miter"/>
                 <w10:wrap anchorx="margin"/>
               </v:line>
@@ -415,7 +700,58 @@
           <w:rFonts w:ascii="Arial" w:eastAsia="Microsoft Sans Serif" w:hAnsi="Arial" w:cs="Arial"/>
           <w:noProof/>
         </w:rPr>
-        <w:t>I really enjoy taking my knowledge of IT to the next level. I can disassemble, repair, and upgrade laptops and desktops, install/uninstall software and operating systems, troubleshoot and predict problems, and catch new skills very quickly. I am detail-oriented and always strive for perfection by being proactive and energetic. Finally, I am a valuable team member that is especially good at breaking the ice, bringing up new ideas, and following up.</w:t>
+        <w:t xml:space="preserve">I enjoy </w:t>
+      </w:r>
+      <w:bookmarkStart w:id="0" w:name="_GoBack"/>
+      <w:bookmarkEnd w:id="0"/>
+      <w:r>
+        <w:rPr>
+          <w:rFonts w:ascii="Arial" w:eastAsia="Microsoft Sans Serif" w:hAnsi="Arial" w:cs="Arial"/>
+          <w:noProof/>
+        </w:rPr>
+        <w:t>taking my knowledge of IT to the next level. I can disassemble, repair, and upgrade laptops and desktops, install/uninstall software and operating systems, troubleshoot and predict problems, and catch new skills very quickly. I am detail-oriented and always strive fo</w:t>
+      </w:r>
+      <w:r>
+        <w:rPr>
+          <w:rFonts w:ascii="Arial" w:eastAsia="Microsoft Sans Serif" w:hAnsi="Arial" w:cs="Arial"/>
+          <w:noProof/>
+        </w:rPr>
+        <w:t xml:space="preserve">r perfection by </w:t>
+      </w:r>
+      <w:r>
+        <w:rPr>
+          <w:rFonts w:ascii="Arial" w:eastAsia="Microsoft Sans Serif" w:hAnsi="Arial" w:cs="Arial"/>
+          <w:noProof/>
+        </w:rPr>
+        <w:t>utilizing</w:t>
+      </w:r>
+      <w:r>
+        <w:rPr>
+          <w:rFonts w:ascii="Arial" w:eastAsia="Microsoft Sans Serif" w:hAnsi="Arial" w:cs="Arial"/>
+          <w:noProof/>
+        </w:rPr>
+        <w:t xml:space="preserve"> feedback</w:t>
+      </w:r>
+      <w:r>
+        <w:rPr>
+          <w:rFonts w:ascii="Arial" w:eastAsia="Microsoft Sans Serif" w:hAnsi="Arial" w:cs="Arial"/>
+          <w:noProof/>
+        </w:rPr>
+        <w:t xml:space="preserve">. Finally, I am a valuable team member </w:t>
+      </w:r>
+      <w:r>
+        <w:rPr>
+          <w:rFonts w:ascii="Arial" w:eastAsia="Microsoft Sans Serif" w:hAnsi="Arial" w:cs="Arial"/>
+          <w:noProof/>
+        </w:rPr>
+        <w:t>who</w:t>
+      </w:r>
+      <w:r>
+        <w:rPr>
+          <w:rFonts w:ascii="Arial" w:eastAsia="Microsoft Sans Serif" w:hAnsi="Arial" w:cs="Arial"/>
+          <w:noProof/>
+        </w:rPr>
+        <w:t xml:space="preserve"> is especially good at breaking the ice, bringing up new ideas, and following up.</w:t>
       </w:r>
       <w:r>
         <w:rPr>
@@ -622,15 +958,13 @@
         <w:rPr>
           <w:rFonts w:asciiTheme="minorBidi" w:eastAsia="Microsoft Sans Serif" w:hAnsiTheme="minorBidi"/>
         </w:rPr>
-        <w:t>Bachelors of Applied</w:t>
-      </w:r>
-      <w:bookmarkStart w:id="0" w:name="_GoBack"/>
-      <w:bookmarkEnd w:id="0"/>
-      <w:r>
-        <w:rPr>
-          <w:rFonts w:asciiTheme="minorBidi" w:eastAsia="Microsoft Sans Serif" w:hAnsiTheme="minorBidi"/>
-        </w:rPr>
-        <w:t xml:space="preserve"> Science in Information Technology Infrastructure, Systems Subplan</w:t>
+        <w:t xml:space="preserve">Bachelors of Applied Science in Information Technology Infrastructure, Systems </w:t>
+      </w:r>
+      <w:r>
+        <w:rPr>
+          <w:rFonts w:asciiTheme="minorBidi" w:eastAsia="Microsoft Sans Serif" w:hAnsiTheme="minorBidi"/>
+        </w:rPr>
+        <w:t>Track</w:t>
       </w:r>
     </w:p>
     <w:p>
@@ -1048,6 +1382,13 @@
       <w:r>
         <w:rPr>
           <w:rFonts w:asciiTheme="minorBidi" w:hAnsiTheme="minorBidi"/>
+          <w:noProof/>
+        </w:rPr>
+        <w:t>,</w:t>
+      </w:r>
+      <w:r>
+        <w:rPr>
+          <w:rFonts w:asciiTheme="minorBidi" w:hAnsiTheme="minorBidi"/>
         </w:rPr>
         <w:t xml:space="preserve"> and manages </w:t>
       </w:r>
@@ -1101,7 +1442,25 @@
         <w:rPr>
           <w:rFonts w:asciiTheme="minorBidi" w:hAnsiTheme="minorBidi"/>
         </w:rPr>
-        <w:t>Provides IT support to staff and students</w:t>
+        <w:t xml:space="preserve">Maintains printers, projectors, </w:t>
+      </w:r>
+      <w:r>
+        <w:rPr>
+          <w:rFonts w:asciiTheme="minorBidi" w:hAnsiTheme="minorBidi"/>
+        </w:rPr>
+        <w:t xml:space="preserve">Surface RT </w:t>
+      </w:r>
+      <w:r>
+        <w:rPr>
+          <w:rFonts w:asciiTheme="minorBidi" w:hAnsiTheme="minorBidi"/>
+        </w:rPr>
+        <w:t>tablets, SmartBoards</w:t>
+      </w:r>
+      <w:r>
+        <w:rPr>
+          <w:rFonts w:asciiTheme="minorBidi" w:hAnsiTheme="minorBidi"/>
+        </w:rPr>
+        <w:t>, speaker system, and more</w:t>
       </w:r>
     </w:p>
     <w:p>
@@ -1121,7 +1480,7 @@
         <w:rPr>
           <w:rFonts w:asciiTheme="minorBidi" w:hAnsiTheme="minorBidi"/>
         </w:rPr>
-        <w:t>Maintains printers, projectors, tablets, and SmartBoards</w:t>
+        <w:t>Provides IT support to staff and students</w:t>
       </w:r>
     </w:p>
     <w:p>
@@ -1883,6 +2242,7 @@
     </w:p>
     <w:p>
       <w:pPr>
+        <w:spacing w:after="0"/>
         <w:ind w:firstLine="720"/>
         <w:rPr>
           <w:rFonts w:asciiTheme="minorBidi" w:hAnsiTheme="minorBidi"/>
@@ -1894,6 +2254,42 @@
           <w:b/>
           <w:bCs/>
         </w:rPr>
+        <w:t>Other IT Concepts:</w:t>
+      </w:r>
+      <w:r>
+        <w:rPr>
+          <w:rFonts w:asciiTheme="minorBidi" w:hAnsiTheme="minorBidi"/>
+          <w:b/>
+          <w:bCs/>
+        </w:rPr>
+        <w:tab/>
+      </w:r>
+      <w:r>
+        <w:rPr>
+          <w:rFonts w:asciiTheme="minorBidi" w:hAnsiTheme="minorBidi"/>
+        </w:rPr>
+        <w:t>Reimaging, Troubleshooting</w:t>
+      </w:r>
+      <w:r>
+        <w:rPr>
+          <w:rFonts w:asciiTheme="minorBidi" w:hAnsiTheme="minorBidi"/>
+        </w:rPr>
+        <w:t xml:space="preserve">, Automation, Scripting, Customer Service </w:t>
+      </w:r>
+    </w:p>
+    <w:p>
+      <w:pPr>
+        <w:ind w:firstLine="720"/>
+        <w:rPr>
+          <w:rFonts w:asciiTheme="minorBidi" w:hAnsiTheme="minorBidi"/>
+        </w:rPr>
+      </w:pPr>
+      <w:r>
+        <w:rPr>
+          <w:rFonts w:asciiTheme="minorBidi" w:hAnsiTheme="minorBidi"/>
+          <w:b/>
+          <w:bCs/>
+        </w:rPr>
         <w:t>Miscellaneous:</w:t>
       </w:r>
       <w:r>
@@ -1915,6 +2311,12 @@
           <w:rFonts w:asciiTheme="minorBidi" w:hAnsiTheme="minorBidi"/>
         </w:rPr>
         <w:t>, Prometheus</w:t>
+      </w:r>
+      <w:r>
+        <w:rPr>
+          <w:rFonts w:asciiTheme="minorBidi" w:hAnsiTheme="minorBidi"/>
+        </w:rPr>
+        <w:t>, GitHub</w:t>
       </w:r>
     </w:p>
     <w:p>
@@ -2074,7 +2476,19 @@
         <w:rPr>
           <w:rFonts w:asciiTheme="minorBidi" w:hAnsiTheme="minorBidi"/>
         </w:rPr>
-        <w:t xml:space="preserve">Energetic, Highly Driven, </w:t>
+        <w:t xml:space="preserve">Energetic, </w:t>
+      </w:r>
+      <w:r>
+        <w:rPr>
+          <w:rFonts w:asciiTheme="minorBidi" w:hAnsiTheme="minorBidi"/>
+        </w:rPr>
+        <w:t>Proactive,</w:t>
+      </w:r>
+      <w:r>
+        <w:rPr>
+          <w:rFonts w:asciiTheme="minorBidi" w:hAnsiTheme="minorBidi"/>
+        </w:rPr>
+        <w:t xml:space="preserve"> </w:t>
       </w:r>
       <w:r>
         <w:rPr>
@@ -2121,14 +2535,12 @@
         </w:rPr>
         <w:t>Leader, Ice Breaker, Communicator, Always Reliable, Problem Solving</w:t>
       </w:r>
-    </w:p>
-    <w:p>
-      <w:pPr>
-        <w:spacing w:after="0"/>
-        <w:rPr>
-          <w:rFonts w:asciiTheme="minorBidi" w:hAnsiTheme="minorBidi"/>
-        </w:rPr>
-      </w:pPr>
+      <w:r>
+        <w:rPr>
+          <w:rFonts w:asciiTheme="minorBidi" w:hAnsiTheme="minorBidi"/>
+        </w:rPr>
+        <w:t>, Creative</w:t>
+      </w:r>
     </w:p>
     <w:sectPr>
       <w:pgSz w:w="12240" w:h="15840"/>
@@ -3695,7 +4107,7 @@
 </file>
 
 <file path=customXml/itemProps1.xml><?xml version="1.0" encoding="utf-8"?>
-<ds:datastoreItem xmlns:ds="http://schemas.openxmlformats.org/officeDocument/2006/customXml" ds:itemID="{A4C13964-FE95-4ABC-9F0E-5E7C87DAF735}">
+<ds:datastoreItem xmlns:ds="http://schemas.openxmlformats.org/officeDocument/2006/customXml" ds:itemID="{87E0D300-7A15-4E8B-B5D5-91BCFEF52288}">
   <ds:schemaRefs>
     <ds:schemaRef ds:uri="http://schemas.openxmlformats.org/officeDocument/2006/bibliography"/>
   </ds:schemaRefs>

</xml_diff>

<commit_message>
Removed First Person References
</commit_message>
<xml_diff>
--- a/Resume.docx
+++ b/Resume.docx
@@ -700,7 +700,98 @@
           <w:rFonts w:ascii="Arial" w:eastAsia="Microsoft Sans Serif" w:hAnsi="Arial" w:cs="Arial"/>
           <w:noProof/>
         </w:rPr>
-        <w:t xml:space="preserve">I enjoy </w:t>
+        <w:t>Enjoys</w:t>
+      </w:r>
+      <w:r>
+        <w:rPr>
+          <w:rFonts w:ascii="Arial" w:eastAsia="Microsoft Sans Serif" w:hAnsi="Arial" w:cs="Arial"/>
+          <w:noProof/>
+        </w:rPr>
+        <w:t xml:space="preserve"> </w:t>
+      </w:r>
+      <w:r>
+        <w:rPr>
+          <w:rFonts w:ascii="Arial" w:eastAsia="Microsoft Sans Serif" w:hAnsi="Arial" w:cs="Arial"/>
+          <w:noProof/>
+        </w:rPr>
+        <w:t xml:space="preserve">taking knowledge of IT to the next level. </w:t>
+      </w:r>
+      <w:r>
+        <w:rPr>
+          <w:rFonts w:ascii="Arial" w:eastAsia="Microsoft Sans Serif" w:hAnsi="Arial" w:cs="Arial"/>
+          <w:noProof/>
+        </w:rPr>
+        <w:t>C</w:t>
+      </w:r>
+      <w:r>
+        <w:rPr>
+          <w:rFonts w:ascii="Arial" w:eastAsia="Microsoft Sans Serif" w:hAnsi="Arial" w:cs="Arial"/>
+          <w:noProof/>
+        </w:rPr>
+        <w:t xml:space="preserve">an disassemble, repair, and upgrade laptops and desktops, install/uninstall software and operating systems, troubleshoot and predict problems, and catch new skills very quickly. </w:t>
+      </w:r>
+      <w:r>
+        <w:rPr>
+          <w:rFonts w:ascii="Arial" w:eastAsia="Microsoft Sans Serif" w:hAnsi="Arial" w:cs="Arial"/>
+          <w:noProof/>
+        </w:rPr>
+        <w:t>Is</w:t>
+      </w:r>
+      <w:r>
+        <w:rPr>
+          <w:rFonts w:ascii="Arial" w:eastAsia="Microsoft Sans Serif" w:hAnsi="Arial" w:cs="Arial"/>
+          <w:noProof/>
+        </w:rPr>
+        <w:t xml:space="preserve"> detail-oriented and always strive fo</w:t>
+      </w:r>
+      <w:r>
+        <w:rPr>
+          <w:rFonts w:ascii="Arial" w:eastAsia="Microsoft Sans Serif" w:hAnsi="Arial" w:cs="Arial"/>
+          <w:noProof/>
+        </w:rPr>
+        <w:t xml:space="preserve">r perfection by </w:t>
+      </w:r>
+      <w:r>
+        <w:rPr>
+          <w:rFonts w:ascii="Arial" w:eastAsia="Microsoft Sans Serif" w:hAnsi="Arial" w:cs="Arial"/>
+          <w:noProof/>
+        </w:rPr>
+        <w:t>utilizing</w:t>
+      </w:r>
+      <w:r>
+        <w:rPr>
+          <w:rFonts w:ascii="Arial" w:eastAsia="Microsoft Sans Serif" w:hAnsi="Arial" w:cs="Arial"/>
+          <w:noProof/>
+        </w:rPr>
+        <w:t xml:space="preserve"> feedback</w:t>
+      </w:r>
+      <w:r>
+        <w:rPr>
+          <w:rFonts w:ascii="Arial" w:eastAsia="Microsoft Sans Serif" w:hAnsi="Arial" w:cs="Arial"/>
+          <w:noProof/>
+        </w:rPr>
+        <w:t>. Finally, is</w:t>
+      </w:r>
+      <w:r>
+        <w:rPr>
+          <w:rFonts w:ascii="Arial" w:eastAsia="Microsoft Sans Serif" w:hAnsi="Arial" w:cs="Arial"/>
+          <w:noProof/>
+        </w:rPr>
+        <w:t xml:space="preserve"> a valuable team member </w:t>
+      </w:r>
+      <w:r>
+        <w:rPr>
+          <w:rFonts w:ascii="Arial" w:eastAsia="Microsoft Sans Serif" w:hAnsi="Arial" w:cs="Arial"/>
+          <w:noProof/>
+        </w:rPr>
+        <w:t>who</w:t>
+      </w:r>
+      <w:r>
+        <w:rPr>
+          <w:rFonts w:ascii="Arial" w:eastAsia="Microsoft Sans Serif" w:hAnsi="Arial" w:cs="Arial"/>
+          <w:noProof/>
+        </w:rPr>
+        <w:t xml:space="preserve"> is especially good at breaking the ice, bringing up new ideas, and f</w:t>
       </w:r>
       <w:bookmarkStart w:id="0" w:name="_GoBack"/>
       <w:bookmarkEnd w:id="0"/>
@@ -709,49 +800,7 @@
           <w:rFonts w:ascii="Arial" w:eastAsia="Microsoft Sans Serif" w:hAnsi="Arial" w:cs="Arial"/>
           <w:noProof/>
         </w:rPr>
-        <w:t>taking my knowledge of IT to the next level. I can disassemble, repair, and upgrade laptops and desktops, install/uninstall software and operating systems, troubleshoot and predict problems, and catch new skills very quickly. I am detail-oriented and always strive fo</w:t>
-      </w:r>
-      <w:r>
-        <w:rPr>
-          <w:rFonts w:ascii="Arial" w:eastAsia="Microsoft Sans Serif" w:hAnsi="Arial" w:cs="Arial"/>
-          <w:noProof/>
-        </w:rPr>
-        <w:t xml:space="preserve">r perfection by </w:t>
-      </w:r>
-      <w:r>
-        <w:rPr>
-          <w:rFonts w:ascii="Arial" w:eastAsia="Microsoft Sans Serif" w:hAnsi="Arial" w:cs="Arial"/>
-          <w:noProof/>
-        </w:rPr>
-        <w:t>utilizing</w:t>
-      </w:r>
-      <w:r>
-        <w:rPr>
-          <w:rFonts w:ascii="Arial" w:eastAsia="Microsoft Sans Serif" w:hAnsi="Arial" w:cs="Arial"/>
-          <w:noProof/>
-        </w:rPr>
-        <w:t xml:space="preserve"> feedback</w:t>
-      </w:r>
-      <w:r>
-        <w:rPr>
-          <w:rFonts w:ascii="Arial" w:eastAsia="Microsoft Sans Serif" w:hAnsi="Arial" w:cs="Arial"/>
-          <w:noProof/>
-        </w:rPr>
-        <w:t xml:space="preserve">. Finally, I am a valuable team member </w:t>
-      </w:r>
-      <w:r>
-        <w:rPr>
-          <w:rFonts w:ascii="Arial" w:eastAsia="Microsoft Sans Serif" w:hAnsi="Arial" w:cs="Arial"/>
-          <w:noProof/>
-        </w:rPr>
-        <w:t>who</w:t>
-      </w:r>
-      <w:r>
-        <w:rPr>
-          <w:rFonts w:ascii="Arial" w:eastAsia="Microsoft Sans Serif" w:hAnsi="Arial" w:cs="Arial"/>
-          <w:noProof/>
-        </w:rPr>
-        <w:t xml:space="preserve"> is especially good at breaking the ice, bringing up new ideas, and following up.</w:t>
+        <w:t>ollowing up.</w:t>
       </w:r>
       <w:r>
         <w:rPr>
@@ -2268,13 +2317,7 @@
         <w:rPr>
           <w:rFonts w:asciiTheme="minorBidi" w:hAnsiTheme="minorBidi"/>
         </w:rPr>
-        <w:t>Reimaging, Troubleshooting</w:t>
-      </w:r>
-      <w:r>
-        <w:rPr>
-          <w:rFonts w:asciiTheme="minorBidi" w:hAnsiTheme="minorBidi"/>
-        </w:rPr>
-        <w:t xml:space="preserve">, Automation, Scripting, Customer Service </w:t>
+        <w:t xml:space="preserve">Reimaging, Troubleshooting, Automation, Scripting, Customer Service </w:t>
       </w:r>
     </w:p>
     <w:p>
@@ -4107,7 +4150,7 @@
 </file>
 
 <file path=customXml/itemProps1.xml><?xml version="1.0" encoding="utf-8"?>
-<ds:datastoreItem xmlns:ds="http://schemas.openxmlformats.org/officeDocument/2006/customXml" ds:itemID="{87E0D300-7A15-4E8B-B5D5-91BCFEF52288}">
+<ds:datastoreItem xmlns:ds="http://schemas.openxmlformats.org/officeDocument/2006/customXml" ds:itemID="{0537869E-ACAC-4732-89A7-CD635A63E3CA}">
   <ds:schemaRefs>
     <ds:schemaRef ds:uri="http://schemas.openxmlformats.org/officeDocument/2006/bibliography"/>
   </ds:schemaRefs>

</xml_diff>

<commit_message>
updated resumes to July 2020
</commit_message>
<xml_diff>
--- a/Resume.docx
+++ b/Resume.docx
@@ -1,68 +1,104 @@
 
 <file path=word/document.xml><?xml version="1.0" encoding="utf-8"?>
-<w:document xmlns:o="urn:schemas-microsoft-com:office:office" xmlns:r="http://schemas.openxmlformats.org/officeDocument/2006/relationships" xmlns:v="urn:schemas-microsoft-com:vml" xmlns:w="http://schemas.openxmlformats.org/wordprocessingml/2006/main" xmlns:w10="urn:schemas-microsoft-com:office:word" xmlns:wp="http://schemas.openxmlformats.org/drawingml/2006/wordprocessingDrawing" xmlns:wps="http://schemas.microsoft.com/office/word/2010/wordprocessingShape" xmlns:wpg="http://schemas.microsoft.com/office/word/2010/wordprocessingGroup" xmlns:mc="http://schemas.openxmlformats.org/markup-compatibility/2006" xmlns:wp14="http://schemas.microsoft.com/office/word/2010/wordprocessingDrawing" xmlns:w14="http://schemas.microsoft.com/office/word/2010/wordml" mc:Ignorable="w14 wp14">
+<w:document xmlns:wpc="http://schemas.microsoft.com/office/word/2010/wordprocessingCanvas" xmlns:cx="http://schemas.microsoft.com/office/drawing/2014/chartex" xmlns:cx1="http://schemas.microsoft.com/office/drawing/2015/9/8/chartex" xmlns:cx2="http://schemas.microsoft.com/office/drawing/2015/10/21/chartex" xmlns:cx3="http://schemas.microsoft.com/office/drawing/2016/5/9/chartex" xmlns:cx4="http://schemas.microsoft.com/office/drawing/2016/5/10/chartex" xmlns:cx5="http://schemas.microsoft.com/office/drawing/2016/5/11/chartex" xmlns:cx6="http://schemas.microsoft.com/office/drawing/2016/5/12/chartex" xmlns:cx7="http://schemas.microsoft.com/office/drawing/2016/5/13/chartex" xmlns:cx8="http://schemas.microsoft.com/office/drawing/2016/5/14/chartex" xmlns:mc="http://schemas.openxmlformats.org/markup-compatibility/2006" xmlns:aink="http://schemas.microsoft.com/office/drawing/2016/ink" xmlns:am3d="http://schemas.microsoft.com/office/drawing/2017/model3d" xmlns:o="urn:schemas-microsoft-com:office:office" xmlns:r="http://schemas.openxmlformats.org/officeDocument/2006/relationships" xmlns:m="http://schemas.openxmlformats.org/officeDocument/2006/math" xmlns:v="urn:schemas-microsoft-com:vml" xmlns:wp14="http://schemas.microsoft.com/office/word/2010/wordprocessingDrawing" xmlns:wp="http://schemas.openxmlformats.org/drawingml/2006/wordprocessingDrawing" xmlns:w10="urn:schemas-microsoft-com:office:word" xmlns:w="http://schemas.openxmlformats.org/wordprocessingml/2006/main" xmlns:w14="http://schemas.microsoft.com/office/word/2010/wordml" xmlns:w15="http://schemas.microsoft.com/office/word/2012/wordml" xmlns:w16cex="http://schemas.microsoft.com/office/word/2018/wordml/cex" xmlns:w16cid="http://schemas.microsoft.com/office/word/2016/wordml/cid" xmlns:w16="http://schemas.microsoft.com/office/word/2018/wordml" xmlns:w16se="http://schemas.microsoft.com/office/word/2015/wordml/symex" xmlns:wpg="http://schemas.microsoft.com/office/word/2010/wordprocessingGroup" xmlns:wpi="http://schemas.microsoft.com/office/word/2010/wordprocessingInk" xmlns:wne="http://schemas.microsoft.com/office/word/2006/wordml" xmlns:wps="http://schemas.microsoft.com/office/word/2010/wordprocessingShape" mc:Ignorable="w14 w15 w16se w16cid w16 w16cex wp14">
   <w:body>
     <w:p>
       <w:pPr>
-        <w:pStyle w:val="Normal"/>
-        <w:spacing w:lineRule="auto" w:line="276" w:before="0" w:after="0"/>
-        <w:rPr/>
-      </w:pPr>
-      <w:r>
-        <w:rPr>
-          <w:rFonts w:cs="Calibri" w:ascii="Cambria" w:hAnsi="Cambria" w:cstheme="minorHAnsi"/>
+        <w:spacing w:after="0" w:line="276" w:lineRule="auto"/>
+      </w:pPr>
+      <w:r>
+        <w:rPr>
+          <w:rFonts w:ascii="Cambria" w:hAnsi="Cambria" w:cstheme="minorHAnsi"/>
           <w:b/>
           <w:bCs/>
           <w:sz w:val="48"/>
           <w:szCs w:val="48"/>
         </w:rPr>
         <w:t>Hadi Alaoua</w:t>
-        <w:tab/>
-        <w:tab/>
-        <w:tab/>
-        <w:tab/>
-      </w:r>
-      <w:r>
-        <w:rPr>
-          <w:rFonts w:eastAsia="Microsoft Sans Serif" w:ascii="Arial" w:hAnsi="Arial" w:asciiTheme="minorBidi" w:hAnsiTheme="minorBidi"/>
+      </w:r>
+      <w:r>
+        <w:rPr>
+          <w:rFonts w:ascii="Cambria" w:hAnsi="Cambria" w:cstheme="minorHAnsi"/>
+          <w:b/>
+          <w:bCs/>
+          <w:sz w:val="48"/>
+          <w:szCs w:val="48"/>
+        </w:rPr>
+        <w:tab/>
+      </w:r>
+      <w:r>
+        <w:rPr>
+          <w:rFonts w:ascii="Cambria" w:hAnsi="Cambria" w:cstheme="minorHAnsi"/>
+          <w:b/>
+          <w:bCs/>
+          <w:sz w:val="48"/>
+          <w:szCs w:val="48"/>
+        </w:rPr>
+        <w:tab/>
+      </w:r>
+      <w:r>
+        <w:rPr>
+          <w:rFonts w:ascii="Cambria" w:hAnsi="Cambria" w:cstheme="minorHAnsi"/>
+          <w:b/>
+          <w:bCs/>
+          <w:sz w:val="48"/>
+          <w:szCs w:val="48"/>
+        </w:rPr>
+        <w:tab/>
+      </w:r>
+      <w:r>
+        <w:rPr>
+          <w:rFonts w:ascii="Cambria" w:hAnsi="Cambria" w:cstheme="minorHAnsi"/>
+          <w:b/>
+          <w:bCs/>
+          <w:sz w:val="48"/>
+          <w:szCs w:val="48"/>
+        </w:rPr>
+        <w:t xml:space="preserve">     </w:t>
+      </w:r>
+      <w:r>
+        <w:rPr>
+          <w:rFonts w:asciiTheme="minorBidi" w:eastAsia="Microsoft Sans Serif" w:hAnsiTheme="minorBidi"/>
           <w:sz w:val="28"/>
           <w:szCs w:val="28"/>
         </w:rPr>
-        <w:t xml:space="preserve">Customer </w:t>
-      </w:r>
-      <w:r>
-        <w:rPr>
-          <w:rFonts w:eastAsia="Microsoft Sans Serif" w:ascii="Arial" w:hAnsi="Arial" w:asciiTheme="minorBidi" w:hAnsiTheme="minorBidi"/>
+        <w:t>Automation and Integration Specialist</w:t>
+      </w:r>
+      <w:r>
+        <w:rPr>
+          <w:rFonts w:asciiTheme="minorBidi" w:hAnsiTheme="minorBidi"/>
           <w:sz w:val="28"/>
           <w:szCs w:val="28"/>
         </w:rPr>
-        <w:t>Experience Rep</w:t>
-      </w:r>
-      <w:r>
-        <w:rPr>
-          <w:rFonts w:ascii="Arial" w:hAnsi="Arial" w:asciiTheme="minorBidi" w:hAnsiTheme="minorBidi"/>
+        <w:t xml:space="preserve"> </w:t>
+      </w:r>
+      <w:r>
+        <w:rPr>
+          <w:rFonts w:asciiTheme="minorBidi" w:hAnsiTheme="minorBidi"/>
           <w:sz w:val="28"/>
           <w:szCs w:val="28"/>
         </w:rPr>
-        <w:t xml:space="preserve"> at Sezzle</w:t>
-      </w:r>
-    </w:p>
-    <w:p>
-      <w:pPr>
-        <w:pStyle w:val="Normal"/>
-        <w:spacing w:lineRule="auto" w:line="240" w:before="0" w:after="0"/>
+        <w:t>at Sezzle</w:t>
+      </w:r>
+    </w:p>
+    <w:p>
+      <w:pPr>
+        <w:spacing w:after="0" w:line="240" w:lineRule="auto"/>
         <w:ind w:left="2160" w:hanging="2160"/>
         <w:rPr>
-          <w:rFonts w:ascii="Microsoft Sans Serif" w:hAnsi="Microsoft Sans Serif" w:eastAsia="Microsoft Sans Serif" w:cs="Microsoft Sans Serif"/>
+          <w:rFonts w:ascii="Microsoft Sans Serif" w:eastAsia="Microsoft Sans Serif" w:hAnsi="Microsoft Sans Serif" w:cs="Microsoft Sans Serif"/>
           <w:sz w:val="24"/>
           <w:szCs w:val="24"/>
         </w:rPr>
       </w:pPr>
       <w:r>
+        <w:rPr>
+          <w:noProof/>
+        </w:rPr>
         <mc:AlternateContent>
           <mc:Choice Requires="wps">
             <w:drawing>
-              <wp:anchor behindDoc="0" distT="0" distB="0" distL="0" distR="0" simplePos="0" locked="0" layoutInCell="1" allowOverlap="1" relativeHeight="8" wp14:anchorId="6ED77ADC">
+              <wp:anchor distT="0" distB="0" distL="0" distR="0" simplePos="0" relativeHeight="8" behindDoc="0" locked="0" layoutInCell="1" allowOverlap="1" wp14:anchorId="7B5B74C6" wp14:editId="7E9BCE08">
                 <wp:simplePos x="0" y="0"/>
                 <wp:positionH relativeFrom="margin">
                   <wp:posOffset>1710690</wp:posOffset>
@@ -74,10 +110,11 @@
                 <wp:effectExtent l="0" t="0" r="24130" b="27940"/>
                 <wp:wrapNone/>
                 <wp:docPr id="1" name="Straight Connector 2"/>
+                <wp:cNvGraphicFramePr/>
                 <a:graphic xmlns:a="http://schemas.openxmlformats.org/drawingml/2006/main">
                   <a:graphicData uri="http://schemas.microsoft.com/office/word/2010/wordprocessingShape">
                     <wps:wsp>
-                      <wps:cNvSpPr/>
+                      <wps:cNvCnPr/>
                       <wps:spPr>
                         <a:xfrm flipV="1">
                           <a:off x="0" y="0"/>
@@ -119,7 +156,7 @@
       </w:r>
       <w:r>
         <w:rPr>
-          <w:rFonts w:cs="Microsoft Sans Serif" w:ascii="Cambria" w:hAnsi="Cambria"/>
+          <w:rFonts w:ascii="Cambria" w:hAnsi="Cambria" w:cs="Microsoft Sans Serif"/>
           <w:b/>
           <w:bCs/>
           <w:sz w:val="28"/>
@@ -129,47 +166,104 @@
       </w:r>
       <w:r>
         <w:rPr>
-          <w:rFonts w:eastAsia="Microsoft Sans Serif" w:cs="Microsoft Sans Serif" w:ascii="Microsoft Sans Serif" w:hAnsi="Microsoft Sans Serif"/>
+          <w:rFonts w:ascii="Microsoft Sans Serif" w:eastAsia="Microsoft Sans Serif" w:hAnsi="Microsoft Sans Serif" w:cs="Microsoft Sans Serif"/>
           <w:sz w:val="24"/>
           <w:szCs w:val="24"/>
         </w:rPr>
         <w:t xml:space="preserve">   </w:t>
-        <w:tab/>
-      </w:r>
-    </w:p>
-    <w:p>
-      <w:pPr>
-        <w:pStyle w:val="Normal"/>
-        <w:spacing w:lineRule="auto" w:line="276" w:before="0" w:after="0"/>
-        <w:rPr/>
-      </w:pPr>
-      <w:r>
-        <w:rPr>
-          <w:rFonts w:ascii="Arial" w:hAnsi="Arial" w:asciiTheme="minorBidi" w:hAnsiTheme="minorBidi"/>
-          <w:b/>
-          <w:bCs/>
-        </w:rPr>
-        <w:tab/>
-        <w:tab/>
-        <w:tab/>
-        <w:tab/>
-        <w:tab/>
-        <w:tab/>
-        <w:tab/>
-      </w:r>
-      <w:r>
-        <w:rPr>
-          <w:rFonts w:ascii="Arial" w:hAnsi="Arial" w:asciiTheme="minorBidi" w:hAnsiTheme="minorBidi"/>
+      </w:r>
+      <w:r>
+        <w:rPr>
+          <w:rFonts w:ascii="Microsoft Sans Serif" w:eastAsia="Microsoft Sans Serif" w:hAnsi="Microsoft Sans Serif" w:cs="Microsoft Sans Serif"/>
+          <w:sz w:val="24"/>
+          <w:szCs w:val="24"/>
+        </w:rPr>
+        <w:tab/>
+      </w:r>
+    </w:p>
+    <w:p>
+      <w:pPr>
+        <w:spacing w:after="0" w:line="276" w:lineRule="auto"/>
+      </w:pPr>
+      <w:r>
+        <w:rPr>
+          <w:rFonts w:asciiTheme="minorBidi" w:hAnsiTheme="minorBidi"/>
+          <w:b/>
+          <w:bCs/>
+        </w:rPr>
+        <w:tab/>
+      </w:r>
+      <w:r>
+        <w:rPr>
+          <w:rFonts w:asciiTheme="minorBidi" w:hAnsiTheme="minorBidi"/>
+          <w:b/>
+          <w:bCs/>
+        </w:rPr>
+        <w:tab/>
+      </w:r>
+      <w:r>
+        <w:rPr>
+          <w:rFonts w:asciiTheme="minorBidi" w:hAnsiTheme="minorBidi"/>
+          <w:b/>
+          <w:bCs/>
+        </w:rPr>
+        <w:tab/>
+      </w:r>
+      <w:r>
+        <w:rPr>
+          <w:rFonts w:asciiTheme="minorBidi" w:hAnsiTheme="minorBidi"/>
+          <w:b/>
+          <w:bCs/>
+        </w:rPr>
+        <w:tab/>
+      </w:r>
+      <w:r>
+        <w:rPr>
+          <w:rFonts w:asciiTheme="minorBidi" w:hAnsiTheme="minorBidi"/>
+          <w:b/>
+          <w:bCs/>
+        </w:rPr>
+        <w:tab/>
+      </w:r>
+      <w:r>
+        <w:rPr>
+          <w:rFonts w:asciiTheme="minorBidi" w:hAnsiTheme="minorBidi"/>
+          <w:b/>
+          <w:bCs/>
+        </w:rPr>
+        <w:tab/>
+      </w:r>
+      <w:r>
+        <w:rPr>
+          <w:rFonts w:asciiTheme="minorBidi" w:hAnsiTheme="minorBidi"/>
+          <w:b/>
+          <w:bCs/>
+        </w:rPr>
+        <w:tab/>
+      </w:r>
+      <w:r>
+        <w:rPr>
+          <w:rFonts w:asciiTheme="minorBidi" w:hAnsiTheme="minorBidi"/>
         </w:rPr>
         <w:t>Email:</w:t>
-        <w:tab/>
-        <w:tab/>
-      </w:r>
-      <w:hyperlink r:id="rId2">
+      </w:r>
+      <w:r>
+        <w:rPr>
+          <w:rFonts w:asciiTheme="minorBidi" w:hAnsiTheme="minorBidi"/>
+        </w:rPr>
+        <w:tab/>
+      </w:r>
+      <w:r>
+        <w:rPr>
+          <w:rFonts w:asciiTheme="minorBidi" w:hAnsiTheme="minorBidi"/>
+        </w:rPr>
+        <w:tab/>
+      </w:r>
+      <w:hyperlink r:id="rId6">
         <w:r>
           <w:rPr>
             <w:rStyle w:val="InternetLink"/>
-            <w:rFonts w:eastAsia="Microsoft Sans Serif" w:ascii="Arial" w:hAnsi="Arial" w:asciiTheme="minorBidi" w:hAnsiTheme="minorBidi"/>
+            <w:rFonts w:asciiTheme="minorBidi" w:eastAsia="Microsoft Sans Serif" w:hAnsiTheme="minorBidi"/>
           </w:rPr>
           <w:t>Hadi.Alaoua@hotmail.com</w:t>
         </w:r>
@@ -177,33 +271,80 @@
     </w:p>
     <w:p>
       <w:pPr>
-        <w:pStyle w:val="Normal"/>
-        <w:spacing w:lineRule="auto" w:line="276" w:before="0" w:after="0"/>
+        <w:spacing w:after="0" w:line="276" w:lineRule="auto"/>
         <w:jc w:val="both"/>
-        <w:rPr/>
-      </w:pPr>
-      <w:r>
-        <w:rPr>
-          <w:rFonts w:ascii="Arial" w:hAnsi="Arial" w:asciiTheme="minorBidi" w:hAnsiTheme="minorBidi"/>
-        </w:rPr>
-        <w:t xml:space="preserve">3185 White Pine Way </w:t>
-        <w:tab/>
-        <w:tab/>
-        <w:tab/>
-        <w:tab/>
-      </w:r>
-      <w:r>
-        <w:rPr>
-          <w:rFonts w:eastAsia="Microsoft Sans Serif" w:ascii="Arial" w:hAnsi="Arial" w:asciiTheme="minorBidi" w:hAnsiTheme="minorBidi"/>
+      </w:pPr>
+      <w:r>
+        <w:rPr>
+          <w:rFonts w:asciiTheme="minorBidi" w:hAnsiTheme="minorBidi"/>
+        </w:rPr>
+        <w:t>Greater Minneapolis</w:t>
+      </w:r>
+      <w:r>
+        <w:rPr>
+          <w:rFonts w:asciiTheme="minorBidi" w:hAnsiTheme="minorBidi"/>
+        </w:rPr>
+        <w:t xml:space="preserve"> </w:t>
+      </w:r>
+      <w:r>
+        <w:rPr>
+          <w:rFonts w:asciiTheme="minorBidi" w:eastAsia="Microsoft Sans Serif" w:hAnsiTheme="minorBidi"/>
+        </w:rPr>
+        <w:t>–</w:t>
+      </w:r>
+      <w:r>
+        <w:rPr>
+          <w:rFonts w:asciiTheme="minorBidi" w:eastAsia="Microsoft Sans Serif" w:hAnsiTheme="minorBidi"/>
+        </w:rPr>
+        <w:t xml:space="preserve"> </w:t>
+      </w:r>
+      <w:r>
+        <w:rPr>
+          <w:rFonts w:asciiTheme="minorBidi" w:hAnsiTheme="minorBidi"/>
+        </w:rPr>
+        <w:t>St Paul</w:t>
+      </w:r>
+      <w:r>
+        <w:rPr>
+          <w:rFonts w:asciiTheme="minorBidi" w:hAnsiTheme="minorBidi"/>
+        </w:rPr>
+        <w:t xml:space="preserve"> </w:t>
+      </w:r>
+      <w:r>
+        <w:rPr>
+          <w:rFonts w:asciiTheme="minorBidi" w:hAnsiTheme="minorBidi"/>
+        </w:rPr>
+        <w:tab/>
+      </w:r>
+      <w:r>
+        <w:rPr>
+          <w:rFonts w:asciiTheme="minorBidi" w:hAnsiTheme="minorBidi"/>
+        </w:rPr>
+        <w:tab/>
+      </w:r>
+      <w:r>
+        <w:rPr>
+          <w:rFonts w:asciiTheme="minorBidi" w:hAnsiTheme="minorBidi"/>
+        </w:rPr>
+        <w:tab/>
+      </w:r>
+      <w:r>
+        <w:rPr>
+          <w:rFonts w:asciiTheme="minorBidi" w:eastAsia="Microsoft Sans Serif" w:hAnsiTheme="minorBidi"/>
         </w:rPr>
         <w:t xml:space="preserve">LinkedIn: </w:t>
-        <w:tab/>
-      </w:r>
-      <w:hyperlink r:id="rId3">
+      </w:r>
+      <w:r>
+        <w:rPr>
+          <w:rFonts w:asciiTheme="minorBidi" w:eastAsia="Microsoft Sans Serif" w:hAnsiTheme="minorBidi"/>
+        </w:rPr>
+        <w:tab/>
+      </w:r>
+      <w:hyperlink r:id="rId7">
         <w:r>
           <w:rPr>
             <w:rStyle w:val="InternetLink"/>
-            <w:rFonts w:eastAsia="Microsoft Sans Serif" w:ascii="Arial" w:hAnsi="Arial" w:asciiTheme="minorBidi" w:hAnsiTheme="minorBidi"/>
+            <w:rFonts w:asciiTheme="minorBidi" w:eastAsia="Microsoft Sans Serif" w:hAnsiTheme="minorBidi"/>
           </w:rPr>
           <w:t>https://www.linkedin.com/in/hadi-alaoua</w:t>
         </w:r>
@@ -211,104 +352,154 @@
     </w:p>
     <w:p>
       <w:pPr>
-        <w:pStyle w:val="Normal"/>
-        <w:spacing w:lineRule="auto" w:line="276" w:before="0" w:after="0"/>
+        <w:spacing w:after="0" w:line="276" w:lineRule="auto"/>
         <w:jc w:val="both"/>
-        <w:rPr/>
-      </w:pPr>
-      <w:r>
-        <w:rPr>
-          <w:rFonts w:ascii="Arial" w:hAnsi="Arial" w:asciiTheme="minorBidi" w:hAnsiTheme="minorBidi"/>
-        </w:rPr>
-        <w:t>Stillwater, MN 55082</w:t>
-        <w:tab/>
-        <w:tab/>
-        <w:tab/>
-        <w:tab/>
-        <w:tab/>
-      </w:r>
-      <w:r>
-        <w:rPr>
-          <w:rFonts w:eastAsia="Microsoft Sans Serif" w:ascii="Arial" w:hAnsi="Arial" w:asciiTheme="minorBidi" w:hAnsiTheme="minorBidi"/>
+      </w:pPr>
+      <w:r>
+        <w:rPr>
+          <w:rFonts w:asciiTheme="minorBidi" w:hAnsiTheme="minorBidi"/>
+        </w:rPr>
+        <w:t>Minnesota, United States</w:t>
+      </w:r>
+      <w:r>
+        <w:rPr>
+          <w:rFonts w:asciiTheme="minorBidi" w:hAnsiTheme="minorBidi"/>
+        </w:rPr>
+        <w:tab/>
+      </w:r>
+      <w:r>
+        <w:rPr>
+          <w:rFonts w:asciiTheme="minorBidi" w:hAnsiTheme="minorBidi"/>
+        </w:rPr>
+        <w:tab/>
+      </w:r>
+      <w:r>
+        <w:rPr>
+          <w:rFonts w:asciiTheme="minorBidi" w:hAnsiTheme="minorBidi"/>
+        </w:rPr>
+        <w:tab/>
+      </w:r>
+      <w:r>
+        <w:rPr>
+          <w:rFonts w:asciiTheme="minorBidi" w:hAnsiTheme="minorBidi"/>
+        </w:rPr>
+        <w:tab/>
+      </w:r>
+      <w:r>
+        <w:rPr>
+          <w:rFonts w:asciiTheme="minorBidi" w:eastAsia="Microsoft Sans Serif" w:hAnsiTheme="minorBidi"/>
         </w:rPr>
         <w:t xml:space="preserve">GitHub: </w:t>
-        <w:tab/>
-      </w:r>
-      <w:hyperlink r:id="rId4">
+      </w:r>
+      <w:r>
+        <w:rPr>
+          <w:rFonts w:asciiTheme="minorBidi" w:eastAsia="Microsoft Sans Serif" w:hAnsiTheme="minorBidi"/>
+        </w:rPr>
+        <w:tab/>
+      </w:r>
+      <w:hyperlink r:id="rId8">
         <w:r>
           <w:rPr>
             <w:rStyle w:val="InternetLink"/>
-            <w:rFonts w:eastAsia="Microsoft Sans Serif" w:ascii="Arial" w:hAnsi="Arial" w:asciiTheme="minorBidi" w:hAnsiTheme="minorBidi"/>
+            <w:rFonts w:asciiTheme="minorBidi" w:eastAsia="Microsoft Sans Serif" w:hAnsiTheme="minorBidi"/>
           </w:rPr>
           <w:t>https://www.github.com/theCaravan</w:t>
         </w:r>
       </w:hyperlink>
       <w:r>
         <w:rPr>
-          <w:rFonts w:eastAsia="Microsoft Sans Serif" w:ascii="Arial" w:hAnsi="Arial" w:asciiTheme="minorBidi" w:hAnsiTheme="minorBidi"/>
+          <w:rFonts w:asciiTheme="minorBidi" w:eastAsia="Microsoft Sans Serif" w:hAnsiTheme="minorBidi"/>
         </w:rPr>
         <w:t xml:space="preserve"> </w:t>
       </w:r>
     </w:p>
     <w:p>
       <w:pPr>
-        <w:pStyle w:val="Normal"/>
-        <w:spacing w:lineRule="auto" w:line="276"/>
+        <w:spacing w:line="276" w:lineRule="auto"/>
         <w:jc w:val="both"/>
-        <w:rPr/>
-      </w:pPr>
-      <w:r>
-        <w:rPr>
-          <w:rFonts w:eastAsia="Microsoft Sans Serif" w:ascii="Arial" w:hAnsi="Arial" w:asciiTheme="minorBidi" w:hAnsiTheme="minorBidi"/>
+      </w:pPr>
+      <w:r>
+        <w:rPr>
+          <w:rFonts w:asciiTheme="minorBidi" w:eastAsia="Microsoft Sans Serif" w:hAnsiTheme="minorBidi"/>
         </w:rPr>
         <w:t>Phone: +1 (651) 399-1900</w:t>
-        <w:tab/>
-        <w:tab/>
-        <w:tab/>
+      </w:r>
+      <w:r>
+        <w:rPr>
+          <w:rFonts w:asciiTheme="minorBidi" w:eastAsia="Microsoft Sans Serif" w:hAnsiTheme="minorBidi"/>
+        </w:rPr>
+        <w:tab/>
+      </w:r>
+      <w:r>
+        <w:rPr>
+          <w:rFonts w:asciiTheme="minorBidi" w:eastAsia="Microsoft Sans Serif" w:hAnsiTheme="minorBidi"/>
+        </w:rPr>
+        <w:tab/>
+      </w:r>
+      <w:r>
+        <w:rPr>
+          <w:rFonts w:asciiTheme="minorBidi" w:eastAsia="Microsoft Sans Serif" w:hAnsiTheme="minorBidi"/>
+        </w:rPr>
+        <w:tab/>
+      </w:r>
+      <w:r>
+        <w:rPr>
+          <w:rFonts w:asciiTheme="minorBidi" w:eastAsia="Microsoft Sans Serif" w:hAnsiTheme="minorBidi"/>
+        </w:rPr>
         <w:tab/>
       </w:r>
       <w:r>
         <w:rPr>
           <w:rStyle w:val="InternetLink"/>
-          <w:rFonts w:eastAsia="Microsoft Sans Serif" w:ascii="Arial" w:hAnsi="Arial" w:asciiTheme="minorBidi" w:hAnsiTheme="minorBidi"/>
+          <w:rFonts w:asciiTheme="minorBidi" w:eastAsia="Microsoft Sans Serif" w:hAnsiTheme="minorBidi"/>
           <w:color w:val="auto"/>
           <w:u w:val="none"/>
         </w:rPr>
         <w:t>Website:</w:t>
-        <w:tab/>
-      </w:r>
-      <w:hyperlink r:id="rId5">
+      </w:r>
+      <w:r>
+        <w:rPr>
+          <w:rStyle w:val="InternetLink"/>
+          <w:rFonts w:asciiTheme="minorBidi" w:eastAsia="Microsoft Sans Serif" w:hAnsiTheme="minorBidi"/>
+          <w:color w:val="auto"/>
+          <w:u w:val="none"/>
+        </w:rPr>
+        <w:tab/>
+      </w:r>
+      <w:hyperlink r:id="rId9">
         <w:r>
           <w:rPr>
             <w:rStyle w:val="InternetLink"/>
-            <w:rFonts w:eastAsia="Microsoft Sans Serif" w:ascii="Arial" w:hAnsi="Arial" w:asciiTheme="minorBidi" w:hAnsiTheme="minorBidi"/>
+            <w:rFonts w:asciiTheme="minorBidi" w:eastAsia="Microsoft Sans Serif" w:hAnsiTheme="minorBidi"/>
           </w:rPr>
           <w:t>https://sites.google.com/view/hadi-alaoua/</w:t>
         </w:r>
       </w:hyperlink>
       <w:r>
         <w:rPr>
-          <w:rFonts w:eastAsia="Microsoft Sans Serif" w:ascii="Arial" w:hAnsi="Arial" w:asciiTheme="minorBidi" w:hAnsiTheme="minorBidi"/>
+          <w:rFonts w:asciiTheme="minorBidi" w:eastAsia="Microsoft Sans Serif" w:hAnsiTheme="minorBidi"/>
         </w:rPr>
         <w:t xml:space="preserve"> </w:t>
       </w:r>
     </w:p>
     <w:p>
       <w:pPr>
-        <w:pStyle w:val="Normal"/>
-        <w:spacing w:lineRule="auto" w:line="240" w:before="0" w:after="0"/>
+        <w:spacing w:after="0" w:line="240" w:lineRule="auto"/>
         <w:ind w:left="2160" w:hanging="2160"/>
         <w:rPr>
-          <w:rFonts w:ascii="Microsoft Sans Serif" w:hAnsi="Microsoft Sans Serif" w:eastAsia="Microsoft Sans Serif" w:cs="Microsoft Sans Serif"/>
+          <w:rFonts w:ascii="Microsoft Sans Serif" w:eastAsia="Microsoft Sans Serif" w:hAnsi="Microsoft Sans Serif" w:cs="Microsoft Sans Serif"/>
           <w:sz w:val="24"/>
           <w:szCs w:val="24"/>
         </w:rPr>
       </w:pPr>
       <w:r>
+        <w:rPr>
+          <w:noProof/>
+        </w:rPr>
         <mc:AlternateContent>
           <mc:Choice Requires="wps">
             <w:drawing>
-              <wp:anchor behindDoc="0" distT="0" distB="0" distL="0" distR="0" simplePos="0" locked="0" layoutInCell="1" allowOverlap="1" relativeHeight="2" wp14:anchorId="3FAC118C">
+              <wp:anchor distT="0" distB="0" distL="0" distR="0" simplePos="0" relativeHeight="2" behindDoc="0" locked="0" layoutInCell="1" allowOverlap="1" wp14:anchorId="3A3BFDB8" wp14:editId="2A815C94">
                 <wp:simplePos x="0" y="0"/>
                 <wp:positionH relativeFrom="margin">
                   <wp:posOffset>857250</wp:posOffset>
@@ -320,10 +511,11 @@
                 <wp:effectExtent l="0" t="0" r="0" b="0"/>
                 <wp:wrapNone/>
                 <wp:docPr id="2" name="Straight Connector 5"/>
+                <wp:cNvGraphicFramePr/>
                 <a:graphic xmlns:a="http://schemas.openxmlformats.org/drawingml/2006/main">
                   <a:graphicData uri="http://schemas.microsoft.com/office/word/2010/wordprocessingShape">
                     <wps:wsp>
-                      <wps:cNvSpPr/>
+                      <wps:cNvCnPr/>
                       <wps:spPr>
                         <a:xfrm>
                           <a:off x="0" y="0"/>
@@ -365,7 +557,7 @@
       </w:r>
       <w:r>
         <w:rPr>
-          <w:rFonts w:cs="Calibri" w:ascii="Cambria" w:hAnsi="Cambria" w:cstheme="minorHAnsi"/>
+          <w:rFonts w:ascii="Cambria" w:hAnsi="Cambria" w:cstheme="minorHAnsi"/>
           <w:b/>
           <w:bCs/>
           <w:sz w:val="28"/>
@@ -375,47 +567,91 @@
       </w:r>
       <w:r>
         <w:rPr>
-          <w:rFonts w:eastAsia="Microsoft Sans Serif" w:cs="Microsoft Sans Serif" w:ascii="Microsoft Sans Serif" w:hAnsi="Microsoft Sans Serif"/>
+          <w:rFonts w:ascii="Microsoft Sans Serif" w:eastAsia="Microsoft Sans Serif" w:hAnsi="Microsoft Sans Serif" w:cs="Microsoft Sans Serif"/>
           <w:sz w:val="24"/>
           <w:szCs w:val="24"/>
         </w:rPr>
         <w:t xml:space="preserve">   </w:t>
-        <w:tab/>
-      </w:r>
-    </w:p>
-    <w:p>
-      <w:pPr>
-        <w:pStyle w:val="Normal"/>
-        <w:spacing w:lineRule="auto" w:line="240" w:before="40" w:after="160"/>
-        <w:rPr>
-          <w:rFonts w:ascii="Microsoft Sans Serif" w:hAnsi="Microsoft Sans Serif" w:eastAsia="Microsoft Sans Serif" w:cs="Microsoft Sans Serif"/>
+      </w:r>
+      <w:r>
+        <w:rPr>
+          <w:rFonts w:ascii="Microsoft Sans Serif" w:eastAsia="Microsoft Sans Serif" w:hAnsi="Microsoft Sans Serif" w:cs="Microsoft Sans Serif"/>
           <w:sz w:val="24"/>
           <w:szCs w:val="24"/>
         </w:rPr>
-      </w:pPr>
-      <w:r>
-        <w:rPr>
-          <w:rFonts w:eastAsia="Microsoft Sans Serif" w:cs="Arial" w:ascii="Arial" w:hAnsi="Arial"/>
-        </w:rPr>
-        <w:t xml:space="preserve">Enjoys taking knowledge of IT to the next level. Can disassemble, repair, and upgrade laptops and desktops, install/uninstall software and operating systems, troubleshoot and predict problems, and catch new skills very quickly. Is detail-oriented and always strive for perfection by utilizing feedback. Finally, is a valuable team member who is especially good at breaking the ice, bringing up new ideas, and following up. </w:t>
-      </w:r>
-    </w:p>
-    <w:p>
-      <w:pPr>
-        <w:pStyle w:val="Normal"/>
-        <w:spacing w:lineRule="auto" w:line="240" w:before="0" w:after="0"/>
-        <w:ind w:left="2160" w:hanging="2160"/>
-        <w:rPr>
-          <w:rFonts w:ascii="Microsoft Sans Serif" w:hAnsi="Microsoft Sans Serif" w:eastAsia="Microsoft Sans Serif" w:cs="Microsoft Sans Serif"/>
+        <w:tab/>
+      </w:r>
+    </w:p>
+    <w:p>
+      <w:pPr>
+        <w:spacing w:before="40" w:line="240" w:lineRule="auto"/>
+        <w:rPr>
+          <w:rFonts w:ascii="Microsoft Sans Serif" w:eastAsia="Microsoft Sans Serif" w:hAnsi="Microsoft Sans Serif" w:cs="Microsoft Sans Serif"/>
           <w:sz w:val="24"/>
           <w:szCs w:val="24"/>
         </w:rPr>
       </w:pPr>
       <w:r>
+        <w:rPr>
+          <w:rFonts w:ascii="Arial" w:eastAsia="Microsoft Sans Serif" w:hAnsi="Arial" w:cs="Arial"/>
+        </w:rPr>
+        <w:t xml:space="preserve">Enjoys taking knowledge of IT to the next level while providing excellent customer support. </w:t>
+      </w:r>
+      <w:r>
+        <w:rPr>
+          <w:rFonts w:ascii="Arial" w:eastAsia="Microsoft Sans Serif" w:hAnsi="Arial" w:cs="Arial"/>
+        </w:rPr>
+        <w:t>Has</w:t>
+      </w:r>
+      <w:r>
+        <w:rPr>
+          <w:rFonts w:ascii="Arial" w:eastAsia="Microsoft Sans Serif" w:hAnsi="Arial" w:cs="Arial"/>
+        </w:rPr>
+        <w:t xml:space="preserve"> ca</w:t>
+      </w:r>
+      <w:r>
+        <w:rPr>
+          <w:rFonts w:ascii="Arial" w:eastAsia="Microsoft Sans Serif" w:hAnsi="Arial" w:cs="Arial"/>
+        </w:rPr>
+        <w:t>ught</w:t>
+      </w:r>
+      <w:r>
+        <w:rPr>
+          <w:rFonts w:ascii="Arial" w:eastAsia="Microsoft Sans Serif" w:hAnsi="Arial" w:cs="Arial"/>
+        </w:rPr>
+        <w:t xml:space="preserve"> new skills very quickly. Is detail-oriented and always strive</w:t>
+      </w:r>
+      <w:r>
+        <w:rPr>
+          <w:rFonts w:ascii="Arial" w:eastAsia="Microsoft Sans Serif" w:hAnsi="Arial" w:cs="Arial"/>
+        </w:rPr>
+        <w:t>s</w:t>
+      </w:r>
+      <w:r>
+        <w:rPr>
+          <w:rFonts w:ascii="Arial" w:eastAsia="Microsoft Sans Serif" w:hAnsi="Arial" w:cs="Arial"/>
+        </w:rPr>
+        <w:t xml:space="preserve"> for perfection by utilizing feedback. Finally, is a valuable team member who is especially good at breaking the ice, bringing up new ideas, and following up.</w:t>
+      </w:r>
+    </w:p>
+    <w:p>
+      <w:pPr>
+        <w:spacing w:after="0" w:line="240" w:lineRule="auto"/>
+        <w:ind w:left="2160" w:hanging="2160"/>
+        <w:rPr>
+          <w:rFonts w:ascii="Microsoft Sans Serif" w:eastAsia="Microsoft Sans Serif" w:hAnsi="Microsoft Sans Serif" w:cs="Microsoft Sans Serif"/>
+          <w:sz w:val="24"/>
+          <w:szCs w:val="24"/>
+        </w:rPr>
+      </w:pPr>
+      <w:r>
+        <w:rPr>
+          <w:noProof/>
+        </w:rPr>
         <mc:AlternateContent>
           <mc:Choice Requires="wps">
             <w:drawing>
-              <wp:anchor behindDoc="0" distT="0" distB="0" distL="0" distR="0" simplePos="0" locked="0" layoutInCell="1" allowOverlap="1" relativeHeight="3" wp14:anchorId="077404B7">
+              <wp:anchor distT="0" distB="0" distL="0" distR="0" simplePos="0" relativeHeight="3" behindDoc="0" locked="0" layoutInCell="1" allowOverlap="1" wp14:anchorId="3FC96059" wp14:editId="2B821438">
                 <wp:simplePos x="0" y="0"/>
                 <wp:positionH relativeFrom="margin">
                   <wp:posOffset>885825</wp:posOffset>
@@ -427,10 +663,11 @@
                 <wp:effectExtent l="0" t="0" r="0" b="0"/>
                 <wp:wrapNone/>
                 <wp:docPr id="3" name="Straight Connector 7"/>
+                <wp:cNvGraphicFramePr/>
                 <a:graphic xmlns:a="http://schemas.openxmlformats.org/drawingml/2006/main">
                   <a:graphicData uri="http://schemas.microsoft.com/office/word/2010/wordprocessingShape">
                     <wps:wsp>
-                      <wps:cNvSpPr/>
+                      <wps:cNvCnPr/>
                       <wps:spPr>
                         <a:xfrm>
                           <a:off x="0" y="0"/>
@@ -472,7 +709,7 @@
       </w:r>
       <w:r>
         <w:rPr>
-          <w:rFonts w:cs="Microsoft Sans Serif" w:ascii="Cambria" w:hAnsi="Cambria"/>
+          <w:rFonts w:ascii="Cambria" w:hAnsi="Cambria" w:cs="Microsoft Sans Serif"/>
           <w:b/>
           <w:bCs/>
           <w:sz w:val="28"/>
@@ -482,89 +719,242 @@
       </w:r>
       <w:r>
         <w:rPr>
-          <w:rFonts w:eastAsia="Microsoft Sans Serif" w:cs="Microsoft Sans Serif" w:ascii="Microsoft Sans Serif" w:hAnsi="Microsoft Sans Serif"/>
+          <w:rFonts w:ascii="Microsoft Sans Serif" w:eastAsia="Microsoft Sans Serif" w:hAnsi="Microsoft Sans Serif" w:cs="Microsoft Sans Serif"/>
           <w:sz w:val="24"/>
           <w:szCs w:val="24"/>
         </w:rPr>
         <w:t xml:space="preserve">   </w:t>
-        <w:tab/>
-      </w:r>
-    </w:p>
-    <w:p>
-      <w:pPr>
-        <w:pStyle w:val="Normal"/>
-        <w:spacing w:lineRule="auto" w:line="240" w:before="40" w:after="0"/>
-        <w:rPr/>
-      </w:pPr>
-      <w:r>
-        <w:rPr>
-          <w:rFonts w:eastAsia="Microsoft Sans Serif" w:ascii="Arial" w:hAnsi="Arial" w:asciiTheme="minorBidi" w:hAnsiTheme="minorBidi"/>
-        </w:rPr>
-        <w:t>University of Minnesota – Minneapolis, MN</w:t>
-        <w:tab/>
-        <w:tab/>
-        <w:tab/>
-        <w:tab/>
-      </w:r>
-      <w:r>
-        <w:rPr>
-          <w:rFonts w:eastAsia="Microsoft Sans Serif" w:ascii="Arial" w:hAnsi="Arial" w:asciiTheme="minorBidi" w:hAnsiTheme="minorBidi"/>
-          <w:b/>
-          <w:bCs/>
-        </w:rPr>
-        <w:t>December 2018</w:t>
-      </w:r>
-    </w:p>
-    <w:p>
-      <w:pPr>
-        <w:pStyle w:val="Normal"/>
-        <w:spacing w:lineRule="auto" w:line="240" w:before="0" w:after="0"/>
-        <w:ind w:firstLine="720"/>
-        <w:rPr>
-          <w:rFonts w:ascii="Arial" w:hAnsi="Arial" w:eastAsia="Microsoft Sans Serif" w:asciiTheme="minorBidi" w:hAnsiTheme="minorBidi"/>
-        </w:rPr>
-      </w:pPr>
-      <w:r>
-        <w:rPr>
-          <w:rFonts w:eastAsia="Microsoft Sans Serif" w:ascii="Arial" w:hAnsi="Arial" w:asciiTheme="minorBidi" w:hAnsiTheme="minorBidi"/>
-        </w:rPr>
-        <w:t>Bachelors of Applied Science in Information Technology Infrastructure, Systems Track</w:t>
-      </w:r>
-    </w:p>
-    <w:p>
-      <w:pPr>
-        <w:pStyle w:val="Normal"/>
-        <w:spacing w:lineRule="auto" w:line="240"/>
-        <w:ind w:firstLine="720"/>
-        <w:rPr>
-          <w:rFonts w:ascii="Arial" w:hAnsi="Arial" w:eastAsia="Microsoft Sans Serif" w:asciiTheme="minorBidi" w:hAnsiTheme="minorBidi"/>
+      </w:r>
+      <w:r>
+        <w:rPr>
+          <w:rFonts w:ascii="Microsoft Sans Serif" w:eastAsia="Microsoft Sans Serif" w:hAnsi="Microsoft Sans Serif" w:cs="Microsoft Sans Serif"/>
           <w:sz w:val="24"/>
           <w:szCs w:val="24"/>
         </w:rPr>
-      </w:pPr>
-      <w:r>
-        <w:rPr>
-          <w:rFonts w:eastAsia="Microsoft Sans Serif" w:ascii="Arial" w:hAnsi="Arial" w:asciiTheme="minorBidi" w:hAnsiTheme="minorBidi"/>
-        </w:rPr>
-        <w:t xml:space="preserve">Computer Science Minor </w:t>
-      </w:r>
-    </w:p>
-    <w:p>
-      <w:pPr>
-        <w:pStyle w:val="Normal"/>
-        <w:spacing w:lineRule="auto" w:line="240" w:before="0" w:after="0"/>
-        <w:ind w:left="2160" w:hanging="2160"/>
-        <w:rPr>
-          <w:rFonts w:ascii="Microsoft Sans Serif" w:hAnsi="Microsoft Sans Serif" w:eastAsia="Microsoft Sans Serif" w:cs="Microsoft Sans Serif"/>
+        <w:tab/>
+      </w:r>
+    </w:p>
+    <w:p>
+      <w:pPr>
+        <w:spacing w:before="40" w:after="0" w:line="240" w:lineRule="auto"/>
+      </w:pPr>
+      <w:r>
+        <w:rPr>
+          <w:rFonts w:asciiTheme="minorBidi" w:eastAsia="Microsoft Sans Serif" w:hAnsiTheme="minorBidi"/>
+        </w:rPr>
+        <w:t>University of Wisconsin</w:t>
+      </w:r>
+      <w:r>
+        <w:rPr>
+          <w:rFonts w:asciiTheme="minorBidi" w:eastAsia="Microsoft Sans Serif" w:hAnsiTheme="minorBidi"/>
+        </w:rPr>
+        <w:t>, Stout</w:t>
+      </w:r>
+      <w:r>
+        <w:rPr>
+          <w:rFonts w:asciiTheme="minorBidi" w:eastAsia="Microsoft Sans Serif" w:hAnsiTheme="minorBidi"/>
+        </w:rPr>
+        <w:t xml:space="preserve"> </w:t>
+      </w:r>
+      <w:r>
+        <w:rPr>
+          <w:rFonts w:asciiTheme="minorBidi" w:eastAsia="Microsoft Sans Serif" w:hAnsiTheme="minorBidi"/>
+        </w:rPr>
+        <w:t>–</w:t>
+      </w:r>
+      <w:r>
+        <w:rPr>
+          <w:rFonts w:asciiTheme="minorBidi" w:eastAsia="Microsoft Sans Serif" w:hAnsiTheme="minorBidi"/>
+        </w:rPr>
+        <w:t xml:space="preserve"> </w:t>
+      </w:r>
+      <w:r>
+        <w:rPr>
+          <w:rFonts w:asciiTheme="minorBidi" w:eastAsia="Microsoft Sans Serif" w:hAnsiTheme="minorBidi"/>
+        </w:rPr>
+        <w:t>Online</w:t>
+      </w:r>
+      <w:r>
+        <w:rPr>
+          <w:rFonts w:asciiTheme="minorBidi" w:eastAsia="Microsoft Sans Serif" w:hAnsiTheme="minorBidi"/>
+        </w:rPr>
+        <w:tab/>
+      </w:r>
+      <w:r>
+        <w:rPr>
+          <w:rFonts w:asciiTheme="minorBidi" w:eastAsia="Microsoft Sans Serif" w:hAnsiTheme="minorBidi"/>
+        </w:rPr>
+        <w:tab/>
+      </w:r>
+      <w:r>
+        <w:rPr>
+          <w:rFonts w:asciiTheme="minorBidi" w:eastAsia="Microsoft Sans Serif" w:hAnsiTheme="minorBidi"/>
+        </w:rPr>
+        <w:tab/>
+      </w:r>
+      <w:r>
+        <w:rPr>
+          <w:rFonts w:asciiTheme="minorBidi" w:eastAsia="Microsoft Sans Serif" w:hAnsiTheme="minorBidi"/>
+        </w:rPr>
+        <w:tab/>
+      </w:r>
+      <w:r>
+        <w:rPr>
+          <w:rFonts w:asciiTheme="minorBidi" w:eastAsia="Microsoft Sans Serif" w:hAnsiTheme="minorBidi"/>
+          <w:b/>
+          <w:bCs/>
+        </w:rPr>
+        <w:t>Expected:</w:t>
+      </w:r>
+      <w:r>
+        <w:rPr>
+          <w:rFonts w:asciiTheme="minorBidi" w:eastAsia="Microsoft Sans Serif" w:hAnsiTheme="minorBidi"/>
+        </w:rPr>
+        <w:t xml:space="preserve"> </w:t>
+      </w:r>
+      <w:r>
+        <w:rPr>
+          <w:rFonts w:asciiTheme="minorBidi" w:eastAsia="Microsoft Sans Serif" w:hAnsiTheme="minorBidi"/>
+          <w:b/>
+          <w:bCs/>
+        </w:rPr>
+        <w:t xml:space="preserve">December </w:t>
+      </w:r>
+      <w:r>
+        <w:rPr>
+          <w:rFonts w:asciiTheme="minorBidi" w:eastAsia="Microsoft Sans Serif" w:hAnsiTheme="minorBidi"/>
+          <w:b/>
+          <w:bCs/>
+        </w:rPr>
+        <w:t>2021</w:t>
+      </w:r>
+    </w:p>
+    <w:p>
+      <w:pPr>
+        <w:spacing w:line="240" w:lineRule="auto"/>
+        <w:ind w:firstLine="720"/>
+        <w:rPr>
+          <w:rFonts w:asciiTheme="minorBidi" w:eastAsia="Microsoft Sans Serif" w:hAnsiTheme="minorBidi"/>
+        </w:rPr>
+      </w:pPr>
+      <w:r>
+        <w:rPr>
+          <w:rFonts w:asciiTheme="minorBidi" w:eastAsia="Microsoft Sans Serif" w:hAnsiTheme="minorBidi"/>
+        </w:rPr>
+        <w:t>Master of Science</w:t>
+      </w:r>
+      <w:r>
+        <w:rPr>
+          <w:rFonts w:asciiTheme="minorBidi" w:eastAsia="Microsoft Sans Serif" w:hAnsiTheme="minorBidi"/>
+        </w:rPr>
+        <w:t xml:space="preserve"> in Information and Communications </w:t>
+      </w:r>
+      <w:r>
+        <w:rPr>
+          <w:rFonts w:asciiTheme="minorBidi" w:eastAsia="Microsoft Sans Serif" w:hAnsiTheme="minorBidi"/>
+        </w:rPr>
+        <w:t>Technologies</w:t>
+      </w:r>
+    </w:p>
+    <w:p>
+      <w:pPr>
+        <w:spacing w:before="40" w:after="0" w:line="240" w:lineRule="auto"/>
+      </w:pPr>
+      <w:r>
+        <w:rPr>
+          <w:rFonts w:asciiTheme="minorBidi" w:eastAsia="Microsoft Sans Serif" w:hAnsiTheme="minorBidi"/>
+        </w:rPr>
+        <w:t>University of Minnesota – Minneapolis, MN</w:t>
+      </w:r>
+      <w:r>
+        <w:rPr>
+          <w:rFonts w:asciiTheme="minorBidi" w:eastAsia="Microsoft Sans Serif" w:hAnsiTheme="minorBidi"/>
+        </w:rPr>
+        <w:tab/>
+      </w:r>
+      <w:r>
+        <w:rPr>
+          <w:rFonts w:asciiTheme="minorBidi" w:eastAsia="Microsoft Sans Serif" w:hAnsiTheme="minorBidi"/>
+        </w:rPr>
+        <w:tab/>
+      </w:r>
+      <w:r>
+        <w:rPr>
+          <w:rFonts w:asciiTheme="minorBidi" w:eastAsia="Microsoft Sans Serif" w:hAnsiTheme="minorBidi"/>
+        </w:rPr>
+        <w:tab/>
+      </w:r>
+      <w:r>
+        <w:rPr>
+          <w:rFonts w:asciiTheme="minorBidi" w:eastAsia="Microsoft Sans Serif" w:hAnsiTheme="minorBidi"/>
+        </w:rPr>
+        <w:tab/>
+      </w:r>
+      <w:r>
+        <w:rPr>
+          <w:rFonts w:asciiTheme="minorBidi" w:eastAsia="Microsoft Sans Serif" w:hAnsiTheme="minorBidi"/>
+          <w:b/>
+          <w:bCs/>
+        </w:rPr>
+        <w:t>December 2018</w:t>
+      </w:r>
+    </w:p>
+    <w:p>
+      <w:pPr>
+        <w:spacing w:after="0" w:line="240" w:lineRule="auto"/>
+        <w:ind w:firstLine="720"/>
+        <w:rPr>
+          <w:rFonts w:asciiTheme="minorBidi" w:eastAsia="Microsoft Sans Serif" w:hAnsiTheme="minorBidi"/>
+        </w:rPr>
+      </w:pPr>
+      <w:r>
+        <w:rPr>
+          <w:rFonts w:asciiTheme="minorBidi" w:eastAsia="Microsoft Sans Serif" w:hAnsiTheme="minorBidi"/>
+        </w:rPr>
+        <w:t>Bachelor of Applied Science</w:t>
+      </w:r>
+      <w:r>
+        <w:rPr>
+          <w:rFonts w:asciiTheme="minorBidi" w:eastAsia="Microsoft Sans Serif" w:hAnsiTheme="minorBidi"/>
+        </w:rPr>
+        <w:t xml:space="preserve"> in Information Technology Infrastructure, Systems Track</w:t>
+      </w:r>
+    </w:p>
+    <w:p>
+      <w:pPr>
+        <w:spacing w:line="240" w:lineRule="auto"/>
+        <w:ind w:firstLine="720"/>
+        <w:rPr>
+          <w:rFonts w:asciiTheme="minorBidi" w:eastAsia="Microsoft Sans Serif" w:hAnsiTheme="minorBidi"/>
           <w:sz w:val="24"/>
           <w:szCs w:val="24"/>
         </w:rPr>
       </w:pPr>
       <w:r>
+        <w:rPr>
+          <w:rFonts w:asciiTheme="minorBidi" w:eastAsia="Microsoft Sans Serif" w:hAnsiTheme="minorBidi"/>
+        </w:rPr>
+        <w:t xml:space="preserve">Computer Science Minor </w:t>
+      </w:r>
+    </w:p>
+    <w:p>
+      <w:pPr>
+        <w:spacing w:after="0" w:line="240" w:lineRule="auto"/>
+        <w:ind w:left="2160" w:hanging="2160"/>
+        <w:rPr>
+          <w:rFonts w:ascii="Microsoft Sans Serif" w:eastAsia="Microsoft Sans Serif" w:hAnsi="Microsoft Sans Serif" w:cs="Microsoft Sans Serif"/>
+          <w:sz w:val="24"/>
+          <w:szCs w:val="24"/>
+        </w:rPr>
+      </w:pPr>
+      <w:r>
+        <w:rPr>
+          <w:noProof/>
+        </w:rPr>
         <mc:AlternateContent>
           <mc:Choice Requires="wps">
             <w:drawing>
-              <wp:anchor behindDoc="0" distT="0" distB="0" distL="0" distR="0" simplePos="0" locked="0" layoutInCell="1" allowOverlap="1" relativeHeight="4" wp14:anchorId="09436B0B">
+              <wp:anchor distT="0" distB="0" distL="0" distR="0" simplePos="0" relativeHeight="4" behindDoc="0" locked="0" layoutInCell="1" allowOverlap="1" wp14:anchorId="384E72AC" wp14:editId="34921184">
                 <wp:simplePos x="0" y="0"/>
                 <wp:positionH relativeFrom="margin">
                   <wp:posOffset>1171575</wp:posOffset>
@@ -576,10 +966,11 @@
                 <wp:effectExtent l="0" t="0" r="0" b="0"/>
                 <wp:wrapNone/>
                 <wp:docPr id="4" name="Straight Connector 9"/>
+                <wp:cNvGraphicFramePr/>
                 <a:graphic xmlns:a="http://schemas.openxmlformats.org/drawingml/2006/main">
                   <a:graphicData uri="http://schemas.microsoft.com/office/word/2010/wordprocessingShape">
                     <wps:wsp>
-                      <wps:cNvSpPr/>
+                      <wps:cNvCnPr/>
                       <wps:spPr>
                         <a:xfrm>
                           <a:off x="0" y="0"/>
@@ -621,7 +1012,7 @@
       </w:r>
       <w:r>
         <w:rPr>
-          <w:rFonts w:cs="Microsoft Sans Serif" w:ascii="Cambria" w:hAnsi="Cambria"/>
+          <w:rFonts w:ascii="Cambria" w:hAnsi="Cambria" w:cs="Microsoft Sans Serif"/>
           <w:b/>
           <w:bCs/>
           <w:sz w:val="28"/>
@@ -631,55 +1022,169 @@
       </w:r>
       <w:r>
         <w:rPr>
-          <w:rFonts w:eastAsia="Microsoft Sans Serif" w:cs="Microsoft Sans Serif" w:ascii="Microsoft Sans Serif" w:hAnsi="Microsoft Sans Serif"/>
+          <w:rFonts w:ascii="Microsoft Sans Serif" w:eastAsia="Microsoft Sans Serif" w:hAnsi="Microsoft Sans Serif" w:cs="Microsoft Sans Serif"/>
           <w:sz w:val="24"/>
           <w:szCs w:val="24"/>
         </w:rPr>
         <w:t xml:space="preserve">   </w:t>
-        <w:tab/>
-      </w:r>
-    </w:p>
-    <w:p>
-      <w:pPr>
-        <w:pStyle w:val="Normal"/>
-        <w:spacing w:lineRule="auto" w:line="240" w:before="40" w:after="160"/>
-        <w:rPr>
-          <w:rFonts w:ascii="Arial" w:hAnsi="Arial" w:eastAsia="Microsoft Sans Serif" w:asciiTheme="minorBidi" w:hAnsiTheme="minorBidi"/>
-        </w:rPr>
-      </w:pPr>
-      <w:r>
-        <w:rPr>
-          <w:rFonts w:eastAsia="Microsoft Sans Serif" w:ascii="Arial" w:hAnsi="Arial" w:asciiTheme="minorBidi" w:hAnsiTheme="minorBidi"/>
-        </w:rPr>
-        <w:t>Google IT Support Professional Certificate – Coursera</w:t>
-        <w:tab/>
-        <w:tab/>
-      </w:r>
-      <w:r>
-        <w:rPr>
-          <w:rFonts w:eastAsia="Microsoft Sans Serif" w:ascii="Arial" w:hAnsi="Arial" w:asciiTheme="minorBidi" w:hAnsiTheme="minorBidi"/>
-          <w:b/>
-          <w:bCs/>
-        </w:rPr>
-        <w:t>February 2018</w:t>
-      </w:r>
-    </w:p>
-    <w:p>
-      <w:pPr>
-        <w:pStyle w:val="Normal"/>
-        <w:spacing w:lineRule="auto" w:line="240" w:before="0" w:after="0"/>
-        <w:ind w:left="2160" w:hanging="2160"/>
-        <w:rPr>
-          <w:rFonts w:ascii="Microsoft Sans Serif" w:hAnsi="Microsoft Sans Serif" w:eastAsia="Microsoft Sans Serif" w:cs="Microsoft Sans Serif"/>
+      </w:r>
+      <w:r>
+        <w:rPr>
+          <w:rFonts w:ascii="Microsoft Sans Serif" w:eastAsia="Microsoft Sans Serif" w:hAnsi="Microsoft Sans Serif" w:cs="Microsoft Sans Serif"/>
           <w:sz w:val="24"/>
           <w:szCs w:val="24"/>
         </w:rPr>
-      </w:pPr>
-      <w:r>
+        <w:tab/>
+      </w:r>
+    </w:p>
+    <w:p>
+      <w:pPr>
+        <w:spacing w:before="40" w:line="240" w:lineRule="auto"/>
+        <w:rPr>
+          <w:rFonts w:asciiTheme="minorBidi" w:eastAsia="Microsoft Sans Serif" w:hAnsiTheme="minorBidi"/>
+        </w:rPr>
+      </w:pPr>
+      <w:r>
+        <w:rPr>
+          <w:rFonts w:asciiTheme="minorBidi" w:eastAsia="Microsoft Sans Serif" w:hAnsiTheme="minorBidi"/>
+        </w:rPr>
+        <w:t>Certified Linux Pro</w:t>
+      </w:r>
+      <w:r>
+        <w:rPr>
+          <w:rFonts w:asciiTheme="minorBidi" w:eastAsia="Microsoft Sans Serif" w:hAnsiTheme="minorBidi"/>
+        </w:rPr>
+        <w:t xml:space="preserve"> </w:t>
+      </w:r>
+      <w:r>
+        <w:rPr>
+          <w:rFonts w:asciiTheme="minorBidi" w:eastAsia="Microsoft Sans Serif" w:hAnsiTheme="minorBidi"/>
+        </w:rPr>
+        <w:t>–</w:t>
+      </w:r>
+      <w:r>
+        <w:rPr>
+          <w:rFonts w:asciiTheme="minorBidi" w:eastAsia="Microsoft Sans Serif" w:hAnsiTheme="minorBidi"/>
+        </w:rPr>
+        <w:t xml:space="preserve"> </w:t>
+      </w:r>
+      <w:proofErr w:type="spellStart"/>
+      <w:r>
+        <w:rPr>
+          <w:rFonts w:asciiTheme="minorBidi" w:eastAsia="Microsoft Sans Serif" w:hAnsiTheme="minorBidi"/>
+        </w:rPr>
+        <w:t>Test</w:t>
+      </w:r>
+      <w:r>
+        <w:rPr>
+          <w:rFonts w:asciiTheme="minorBidi" w:eastAsia="Microsoft Sans Serif" w:hAnsiTheme="minorBidi"/>
+        </w:rPr>
+        <w:t>O</w:t>
+      </w:r>
+      <w:r>
+        <w:rPr>
+          <w:rFonts w:asciiTheme="minorBidi" w:eastAsia="Microsoft Sans Serif" w:hAnsiTheme="minorBidi"/>
+        </w:rPr>
+        <w:t>ut</w:t>
+      </w:r>
+      <w:proofErr w:type="spellEnd"/>
+      <w:r>
+        <w:rPr>
+          <w:rFonts w:asciiTheme="minorBidi" w:eastAsia="Microsoft Sans Serif" w:hAnsiTheme="minorBidi"/>
+        </w:rPr>
+        <w:t xml:space="preserve"> Corp</w:t>
+      </w:r>
+      <w:r>
+        <w:rPr>
+          <w:rFonts w:asciiTheme="minorBidi" w:eastAsia="Microsoft Sans Serif" w:hAnsiTheme="minorBidi"/>
+        </w:rPr>
+        <w:tab/>
+      </w:r>
+      <w:r>
+        <w:rPr>
+          <w:rFonts w:asciiTheme="minorBidi" w:eastAsia="Microsoft Sans Serif" w:hAnsiTheme="minorBidi"/>
+        </w:rPr>
+        <w:tab/>
+      </w:r>
+      <w:r>
+        <w:rPr>
+          <w:rFonts w:asciiTheme="minorBidi" w:eastAsia="Microsoft Sans Serif" w:hAnsiTheme="minorBidi"/>
+        </w:rPr>
+        <w:tab/>
+      </w:r>
+      <w:r>
+        <w:rPr>
+          <w:rFonts w:asciiTheme="minorBidi" w:eastAsia="Microsoft Sans Serif" w:hAnsiTheme="minorBidi"/>
+        </w:rPr>
+        <w:tab/>
+      </w:r>
+      <w:r>
+        <w:rPr>
+          <w:rFonts w:asciiTheme="minorBidi" w:eastAsia="Microsoft Sans Serif" w:hAnsiTheme="minorBidi"/>
+        </w:rPr>
+        <w:tab/>
+      </w:r>
+      <w:r>
+        <w:rPr>
+          <w:rFonts w:asciiTheme="minorBidi" w:eastAsia="Microsoft Sans Serif" w:hAnsiTheme="minorBidi"/>
+          <w:b/>
+          <w:bCs/>
+        </w:rPr>
+        <w:t>July 2020</w:t>
+      </w:r>
+    </w:p>
+    <w:p>
+      <w:pPr>
+        <w:spacing w:before="40" w:line="240" w:lineRule="auto"/>
+        <w:rPr>
+          <w:rFonts w:asciiTheme="minorBidi" w:eastAsia="Microsoft Sans Serif" w:hAnsiTheme="minorBidi"/>
+        </w:rPr>
+      </w:pPr>
+      <w:r>
+        <w:rPr>
+          <w:rFonts w:asciiTheme="minorBidi" w:eastAsia="Microsoft Sans Serif" w:hAnsiTheme="minorBidi"/>
+        </w:rPr>
+        <w:t>Google IT Support Professional Certificate – Coursera</w:t>
+      </w:r>
+      <w:r>
+        <w:rPr>
+          <w:rFonts w:asciiTheme="minorBidi" w:eastAsia="Microsoft Sans Serif" w:hAnsiTheme="minorBidi"/>
+        </w:rPr>
+        <w:tab/>
+      </w:r>
+      <w:r>
+        <w:rPr>
+          <w:rFonts w:asciiTheme="minorBidi" w:eastAsia="Microsoft Sans Serif" w:hAnsiTheme="minorBidi"/>
+        </w:rPr>
+        <w:tab/>
+      </w:r>
+      <w:r>
+        <w:rPr>
+          <w:rFonts w:asciiTheme="minorBidi" w:eastAsia="Microsoft Sans Serif" w:hAnsiTheme="minorBidi"/>
+          <w:b/>
+          <w:bCs/>
+        </w:rPr>
+        <w:t>February 2018</w:t>
+      </w:r>
+    </w:p>
+    <w:p>
+      <w:pPr>
+        <w:spacing w:after="0" w:line="240" w:lineRule="auto"/>
+        <w:ind w:left="2160" w:hanging="2160"/>
+        <w:rPr>
+          <w:rFonts w:ascii="Microsoft Sans Serif" w:eastAsia="Microsoft Sans Serif" w:hAnsi="Microsoft Sans Serif" w:cs="Microsoft Sans Serif"/>
+          <w:sz w:val="24"/>
+          <w:szCs w:val="24"/>
+        </w:rPr>
+      </w:pPr>
+      <w:r>
+        <w:rPr>
+          <w:noProof/>
+        </w:rPr>
         <mc:AlternateContent>
           <mc:Choice Requires="wps">
             <w:drawing>
-              <wp:anchor behindDoc="0" distT="0" distB="0" distL="0" distR="0" simplePos="0" locked="0" layoutInCell="1" allowOverlap="1" relativeHeight="5" wp14:anchorId="427FBCA6">
+              <wp:anchor distT="0" distB="0" distL="0" distR="0" simplePos="0" relativeHeight="5" behindDoc="0" locked="0" layoutInCell="1" allowOverlap="1" wp14:anchorId="62B6D768" wp14:editId="1B72A48C">
                 <wp:simplePos x="0" y="0"/>
                 <wp:positionH relativeFrom="margin">
                   <wp:posOffset>1457325</wp:posOffset>
@@ -691,10 +1196,11 @@
                 <wp:effectExtent l="0" t="0" r="0" b="0"/>
                 <wp:wrapNone/>
                 <wp:docPr id="5" name="Straight Connector 10"/>
+                <wp:cNvGraphicFramePr/>
                 <a:graphic xmlns:a="http://schemas.openxmlformats.org/drawingml/2006/main">
                   <a:graphicData uri="http://schemas.microsoft.com/office/word/2010/wordprocessingShape">
                     <wps:wsp>
-                      <wps:cNvSpPr/>
+                      <wps:cNvCnPr/>
                       <wps:spPr>
                         <a:xfrm>
                           <a:off x="0" y="0"/>
@@ -736,7 +1242,7 @@
       </w:r>
       <w:r>
         <w:rPr>
-          <w:rFonts w:cs="Microsoft Sans Serif" w:ascii="Cambria" w:hAnsi="Cambria"/>
+          <w:rFonts w:ascii="Cambria" w:hAnsi="Cambria" w:cs="Microsoft Sans Serif"/>
           <w:b/>
           <w:bCs/>
           <w:sz w:val="28"/>
@@ -746,63 +1252,233 @@
       </w:r>
       <w:r>
         <w:rPr>
-          <w:rFonts w:eastAsia="Microsoft Sans Serif" w:cs="Microsoft Sans Serif" w:ascii="Microsoft Sans Serif" w:hAnsi="Microsoft Sans Serif"/>
+          <w:rFonts w:ascii="Microsoft Sans Serif" w:eastAsia="Microsoft Sans Serif" w:hAnsi="Microsoft Sans Serif" w:cs="Microsoft Sans Serif"/>
           <w:sz w:val="24"/>
           <w:szCs w:val="24"/>
         </w:rPr>
         <w:t xml:space="preserve">   </w:t>
-        <w:tab/>
-      </w:r>
-    </w:p>
-    <w:p>
-      <w:pPr>
-        <w:pStyle w:val="Normal"/>
-        <w:spacing w:lineRule="auto" w:line="240" w:before="40" w:after="0"/>
-        <w:rPr/>
+      </w:r>
+      <w:r>
+        <w:rPr>
+          <w:rFonts w:ascii="Microsoft Sans Serif" w:eastAsia="Microsoft Sans Serif" w:hAnsi="Microsoft Sans Serif" w:cs="Microsoft Sans Serif"/>
+          <w:sz w:val="24"/>
+          <w:szCs w:val="24"/>
+        </w:rPr>
+        <w:tab/>
+      </w:r>
+    </w:p>
+    <w:p>
+      <w:pPr>
+        <w:spacing w:before="40" w:after="0" w:line="240" w:lineRule="auto"/>
+        <w:rPr>
+          <w:rFonts w:asciiTheme="minorBidi" w:eastAsia="Microsoft Sans Serif" w:hAnsiTheme="minorBidi"/>
+          <w:b/>
+          <w:bCs/>
+        </w:rPr>
       </w:pPr>
       <w:bookmarkStart w:id="0" w:name="__DdeLink__254_3558913229"/>
       <w:r>
         <w:rPr>
-          <w:rFonts w:eastAsia="Microsoft Sans Serif" w:ascii="Arial" w:hAnsi="Arial" w:asciiTheme="minorBidi" w:hAnsiTheme="minorBidi"/>
-        </w:rPr>
-        <w:t xml:space="preserve">Customer </w:t>
-      </w:r>
-      <w:r>
-        <w:rPr>
-          <w:rFonts w:eastAsia="Microsoft Sans Serif" w:ascii="Arial" w:hAnsi="Arial" w:asciiTheme="minorBidi" w:hAnsiTheme="minorBidi"/>
-        </w:rPr>
-        <w:t>Experience Representative</w:t>
+          <w:rFonts w:asciiTheme="minorBidi" w:eastAsia="Microsoft Sans Serif" w:hAnsiTheme="minorBidi"/>
+        </w:rPr>
+        <w:t>Support Automation and Integration Specialist</w:t>
+      </w:r>
+      <w:r>
+        <w:rPr>
+          <w:rFonts w:asciiTheme="minorBidi" w:eastAsia="Microsoft Sans Serif" w:hAnsiTheme="minorBidi"/>
+        </w:rPr>
+        <w:tab/>
+      </w:r>
+      <w:r>
+        <w:rPr>
+          <w:rFonts w:asciiTheme="minorBidi" w:eastAsia="Microsoft Sans Serif" w:hAnsiTheme="minorBidi"/>
+        </w:rPr>
+        <w:tab/>
+      </w:r>
+      <w:r>
+        <w:rPr>
+          <w:rFonts w:asciiTheme="minorBidi" w:eastAsia="Microsoft Sans Serif" w:hAnsiTheme="minorBidi"/>
+        </w:rPr>
+        <w:tab/>
+      </w:r>
+      <w:r>
+        <w:rPr>
+          <w:rFonts w:asciiTheme="minorBidi" w:eastAsia="Microsoft Sans Serif" w:hAnsiTheme="minorBidi"/>
+          <w:b/>
+          <w:bCs/>
+        </w:rPr>
+        <w:t>March 2020 – Present</w:t>
+      </w:r>
+    </w:p>
+    <w:p>
+      <w:pPr>
+        <w:spacing w:before="40" w:after="0" w:line="240" w:lineRule="auto"/>
+        <w:rPr>
+          <w:rFonts w:asciiTheme="minorBidi" w:eastAsia="Garamond,Microsoft Sans Serif" w:hAnsiTheme="minorBidi"/>
+        </w:rPr>
+      </w:pPr>
+      <w:r>
+        <w:rPr>
+          <w:rFonts w:asciiTheme="minorBidi" w:eastAsia="Microsoft Sans Serif" w:hAnsiTheme="minorBidi"/>
+          <w:b/>
+          <w:bCs/>
+        </w:rPr>
+        <w:tab/>
+      </w:r>
+      <w:r>
+        <w:rPr>
+          <w:rFonts w:asciiTheme="minorBidi" w:eastAsia="Garamond,Microsoft Sans Serif" w:hAnsiTheme="minorBidi"/>
+        </w:rPr>
+        <w:t>Sezzle – Minneapolis, MN</w:t>
+      </w:r>
+    </w:p>
+    <w:p>
+      <w:pPr>
+        <w:pStyle w:val="ListParagraph"/>
+        <w:numPr>
+          <w:ilvl w:val="0"/>
+          <w:numId w:val="4"/>
+        </w:numPr>
+        <w:spacing w:before="40" w:after="0" w:line="240" w:lineRule="auto"/>
+        <w:rPr>
+          <w:rFonts w:asciiTheme="minorBidi" w:eastAsia="Microsoft Sans Serif" w:hAnsiTheme="minorBidi"/>
+        </w:rPr>
+      </w:pPr>
+      <w:r>
+        <w:rPr>
+          <w:rFonts w:asciiTheme="minorBidi" w:eastAsia="Microsoft Sans Serif" w:hAnsiTheme="minorBidi"/>
+        </w:rPr>
+        <w:t>Finds opportunities to automate customer support</w:t>
+      </w:r>
+    </w:p>
+    <w:p>
+      <w:pPr>
+        <w:pStyle w:val="ListParagraph"/>
+        <w:numPr>
+          <w:ilvl w:val="0"/>
+          <w:numId w:val="4"/>
+        </w:numPr>
+        <w:spacing w:before="40" w:after="0" w:line="240" w:lineRule="auto"/>
+        <w:rPr>
+          <w:rFonts w:asciiTheme="minorBidi" w:eastAsia="Microsoft Sans Serif" w:hAnsiTheme="minorBidi"/>
+        </w:rPr>
+      </w:pPr>
+      <w:r>
+        <w:rPr>
+          <w:rFonts w:asciiTheme="minorBidi" w:eastAsia="Microsoft Sans Serif" w:hAnsiTheme="minorBidi"/>
+        </w:rPr>
+        <w:t xml:space="preserve">Assisted in transitioning to </w:t>
+      </w:r>
+      <w:r>
+        <w:rPr>
+          <w:rFonts w:asciiTheme="minorBidi" w:eastAsia="Microsoft Sans Serif" w:hAnsiTheme="minorBidi"/>
+        </w:rPr>
+        <w:t>Zendesk</w:t>
+      </w:r>
+    </w:p>
+    <w:p>
+      <w:pPr>
+        <w:pStyle w:val="ListParagraph"/>
+        <w:numPr>
+          <w:ilvl w:val="0"/>
+          <w:numId w:val="4"/>
+        </w:numPr>
+        <w:spacing w:before="40" w:after="0" w:line="240" w:lineRule="auto"/>
+        <w:rPr>
+          <w:rFonts w:asciiTheme="minorBidi" w:eastAsia="Microsoft Sans Serif" w:hAnsiTheme="minorBidi"/>
+        </w:rPr>
+      </w:pPr>
+      <w:r>
+        <w:rPr>
+          <w:rFonts w:asciiTheme="minorBidi" w:eastAsia="Microsoft Sans Serif" w:hAnsiTheme="minorBidi"/>
+        </w:rPr>
+        <w:t xml:space="preserve">Is administrator for LiveAgent and </w:t>
+      </w:r>
+      <w:r>
+        <w:rPr>
+          <w:rFonts w:asciiTheme="minorBidi" w:eastAsia="Microsoft Sans Serif" w:hAnsiTheme="minorBidi"/>
+        </w:rPr>
+        <w:t>Zendesk</w:t>
+      </w:r>
+    </w:p>
+    <w:p>
+      <w:pPr>
+        <w:spacing w:before="40" w:after="0" w:line="240" w:lineRule="auto"/>
+        <w:rPr>
+          <w:rFonts w:asciiTheme="minorBidi" w:eastAsia="Microsoft Sans Serif" w:hAnsiTheme="minorBidi"/>
+        </w:rPr>
+      </w:pPr>
+    </w:p>
+    <w:p>
+      <w:pPr>
+        <w:spacing w:before="40" w:after="0" w:line="240" w:lineRule="auto"/>
+      </w:pPr>
+      <w:r>
+        <w:rPr>
+          <w:rFonts w:asciiTheme="minorBidi" w:eastAsia="Microsoft Sans Serif" w:hAnsiTheme="minorBidi"/>
+        </w:rPr>
+        <w:t>Customer Experience Representative</w:t>
       </w:r>
       <w:bookmarkEnd w:id="0"/>
       <w:r>
         <w:rPr>
-          <w:rFonts w:eastAsia="Microsoft Sans Serif" w:ascii="Arial" w:hAnsi="Arial" w:asciiTheme="minorBidi" w:hAnsiTheme="minorBidi"/>
-        </w:rPr>
-        <w:tab/>
-        <w:tab/>
-        <w:tab/>
-        <w:tab/>
-      </w:r>
-      <w:r>
-        <w:rPr>
-          <w:rFonts w:eastAsia="Microsoft Sans Serif" w:ascii="Arial" w:hAnsi="Arial" w:asciiTheme="minorBidi" w:hAnsiTheme="minorBidi"/>
-          <w:b/>
-          <w:bCs/>
-        </w:rPr>
-        <w:t>August 2018 – Present</w:t>
-      </w:r>
-    </w:p>
-    <w:p>
-      <w:pPr>
-        <w:pStyle w:val="Normal"/>
-        <w:spacing w:lineRule="auto" w:line="240" w:before="0" w:after="0"/>
-        <w:rPr>
-          <w:rFonts w:ascii="Arial" w:hAnsi="Arial" w:eastAsia="Garamond,Microsoft Sans Serif" w:asciiTheme="minorBidi" w:hAnsiTheme="minorBidi"/>
-        </w:rPr>
-      </w:pPr>
-      <w:r>
-        <w:rPr>
-          <w:rFonts w:eastAsia="Garamond,Microsoft Sans Serif" w:ascii="Arial" w:hAnsi="Arial" w:asciiTheme="minorBidi" w:hAnsiTheme="minorBidi"/>
+          <w:rFonts w:asciiTheme="minorBidi" w:eastAsia="Microsoft Sans Serif" w:hAnsiTheme="minorBidi"/>
+        </w:rPr>
+        <w:tab/>
+      </w:r>
+      <w:r>
+        <w:rPr>
+          <w:rFonts w:asciiTheme="minorBidi" w:eastAsia="Microsoft Sans Serif" w:hAnsiTheme="minorBidi"/>
+        </w:rPr>
+        <w:tab/>
+      </w:r>
+      <w:r>
+        <w:rPr>
+          <w:rFonts w:asciiTheme="minorBidi" w:eastAsia="Microsoft Sans Serif" w:hAnsiTheme="minorBidi"/>
+        </w:rPr>
+        <w:tab/>
+      </w:r>
+      <w:r>
+        <w:rPr>
+          <w:rFonts w:asciiTheme="minorBidi" w:eastAsia="Microsoft Sans Serif" w:hAnsiTheme="minorBidi"/>
+        </w:rPr>
+        <w:tab/>
+      </w:r>
+      <w:r>
+        <w:rPr>
+          <w:rFonts w:asciiTheme="minorBidi" w:eastAsia="Microsoft Sans Serif" w:hAnsiTheme="minorBidi"/>
+          <w:b/>
+          <w:bCs/>
+        </w:rPr>
+        <w:t>August 2018</w:t>
+      </w:r>
+      <w:r>
+        <w:rPr>
+          <w:rFonts w:asciiTheme="minorBidi" w:eastAsia="Microsoft Sans Serif" w:hAnsiTheme="minorBidi"/>
+          <w:b/>
+          <w:bCs/>
+        </w:rPr>
+        <w:t xml:space="preserve"> – </w:t>
+      </w:r>
+      <w:r>
+        <w:rPr>
+          <w:rFonts w:asciiTheme="minorBidi" w:eastAsia="Microsoft Sans Serif" w:hAnsiTheme="minorBidi"/>
+          <w:b/>
+          <w:bCs/>
+        </w:rPr>
+        <w:t>March 2020</w:t>
+      </w:r>
+    </w:p>
+    <w:p>
+      <w:pPr>
+        <w:spacing w:after="0" w:line="240" w:lineRule="auto"/>
+        <w:rPr>
+          <w:rFonts w:asciiTheme="minorBidi" w:eastAsia="Garamond,Microsoft Sans Serif" w:hAnsiTheme="minorBidi"/>
+        </w:rPr>
+      </w:pPr>
+      <w:r>
+        <w:rPr>
+          <w:rFonts w:asciiTheme="minorBidi" w:eastAsia="Garamond,Microsoft Sans Serif" w:hAnsiTheme="minorBidi"/>
         </w:rPr>
         <w:tab/>
         <w:t>Sezzle – Minneapolis, MN</w:t>
@@ -815,18 +1491,80 @@
           <w:ilvl w:val="0"/>
           <w:numId w:val="1"/>
         </w:numPr>
-        <w:spacing w:before="0" w:after="0"/>
-        <w:ind w:left="1440" w:hanging="360"/>
-        <w:contextualSpacing/>
-        <w:rPr>
-          <w:rFonts w:ascii="Arial" w:hAnsi="Arial" w:asciiTheme="minorBidi" w:hAnsiTheme="minorBidi"/>
-        </w:rPr>
-      </w:pPr>
-      <w:r>
-        <w:rPr>
-          <w:rFonts w:ascii="Arial" w:hAnsi="Arial" w:asciiTheme="minorBidi" w:hAnsiTheme="minorBidi"/>
-        </w:rPr>
-        <w:t>Works with Live Agent Ticketing System</w:t>
+        <w:spacing w:after="0"/>
+        <w:ind w:left="1440"/>
+      </w:pPr>
+      <w:r>
+        <w:rPr>
+          <w:rFonts w:asciiTheme="minorBidi" w:hAnsiTheme="minorBidi"/>
+        </w:rPr>
+        <w:t>Work</w:t>
+      </w:r>
+      <w:r>
+        <w:rPr>
+          <w:rFonts w:asciiTheme="minorBidi" w:hAnsiTheme="minorBidi"/>
+        </w:rPr>
+        <w:t>ed</w:t>
+      </w:r>
+      <w:r>
+        <w:rPr>
+          <w:rFonts w:asciiTheme="minorBidi" w:hAnsiTheme="minorBidi"/>
+        </w:rPr>
+        <w:t xml:space="preserve"> with Live Agent </w:t>
+      </w:r>
+      <w:r>
+        <w:rPr>
+          <w:rFonts w:asciiTheme="minorBidi" w:hAnsiTheme="minorBidi"/>
+        </w:rPr>
+        <w:t>t</w:t>
+      </w:r>
+      <w:r>
+        <w:rPr>
+          <w:rFonts w:asciiTheme="minorBidi" w:hAnsiTheme="minorBidi"/>
+        </w:rPr>
+        <w:t xml:space="preserve">icketing </w:t>
+      </w:r>
+      <w:r>
+        <w:rPr>
+          <w:rFonts w:asciiTheme="minorBidi" w:hAnsiTheme="minorBidi"/>
+        </w:rPr>
+        <w:t>s</w:t>
+      </w:r>
+      <w:r>
+        <w:rPr>
+          <w:rFonts w:asciiTheme="minorBidi" w:hAnsiTheme="minorBidi"/>
+        </w:rPr>
+        <w:t>ystem</w:t>
+      </w:r>
+      <w:r>
+        <w:rPr>
+          <w:rFonts w:asciiTheme="minorBidi" w:hAnsiTheme="minorBidi"/>
+        </w:rPr>
+        <w:t xml:space="preserve"> and</w:t>
+      </w:r>
+      <w:r>
+        <w:rPr>
+          <w:rFonts w:asciiTheme="minorBidi" w:hAnsiTheme="minorBidi"/>
+        </w:rPr>
+        <w:t xml:space="preserve"> answered </w:t>
+      </w:r>
+      <w:r>
+        <w:rPr>
+          <w:rFonts w:asciiTheme="minorBidi" w:hAnsiTheme="minorBidi"/>
+        </w:rPr>
+        <w:t>50,000</w:t>
+      </w:r>
+      <w:r>
+        <w:rPr>
+          <w:rFonts w:asciiTheme="minorBidi" w:hAnsiTheme="minorBidi"/>
+        </w:rPr>
+        <w:t xml:space="preserve"> tickets</w:t>
+      </w:r>
+      <w:r>
+        <w:rPr>
+          <w:rFonts w:asciiTheme="minorBidi" w:hAnsiTheme="minorBidi"/>
+        </w:rPr>
+        <w:t xml:space="preserve"> as of February 2020</w:t>
       </w:r>
     </w:p>
     <w:p>
@@ -836,40 +1574,14 @@
           <w:ilvl w:val="0"/>
           <w:numId w:val="1"/>
         </w:numPr>
-        <w:spacing w:before="0" w:after="0"/>
-        <w:ind w:left="1440" w:hanging="360"/>
-        <w:contextualSpacing/>
-        <w:rPr/>
-      </w:pPr>
-      <w:r>
-        <w:rPr>
-          <w:rFonts w:ascii="Arial" w:hAnsi="Arial" w:asciiTheme="minorBidi" w:hAnsiTheme="minorBidi"/>
-        </w:rPr>
-        <w:t xml:space="preserve">Learnt the system quickly and answered </w:t>
-      </w:r>
-      <w:r>
-        <w:rPr>
-          <w:rFonts w:ascii="Arial" w:hAnsi="Arial" w:asciiTheme="minorBidi" w:hAnsiTheme="minorBidi"/>
-        </w:rPr>
-        <w:t>13000</w:t>
-      </w:r>
-      <w:r>
-        <w:rPr>
-          <w:rFonts w:ascii="Arial" w:hAnsi="Arial" w:asciiTheme="minorBidi" w:hAnsiTheme="minorBidi"/>
-        </w:rPr>
-        <w:t xml:space="preserve"> tickets </w:t>
-      </w:r>
-      <w:r>
-        <w:rPr>
-          <w:rFonts w:ascii="Arial" w:hAnsi="Arial" w:asciiTheme="minorBidi" w:hAnsiTheme="minorBidi"/>
-        </w:rPr>
-        <w:t>since August</w:t>
-      </w:r>
-      <w:r>
-        <w:rPr>
-          <w:rFonts w:ascii="Arial" w:hAnsi="Arial" w:asciiTheme="minorBidi" w:hAnsiTheme="minorBidi"/>
-        </w:rPr>
-        <w:t xml:space="preserve">. </w:t>
+        <w:spacing w:after="0"/>
+        <w:ind w:left="1440"/>
+      </w:pPr>
+      <w:r>
+        <w:rPr>
+          <w:rFonts w:asciiTheme="minorBidi" w:hAnsiTheme="minorBidi"/>
+        </w:rPr>
+        <w:t>Provided customer support via email and contact forms</w:t>
       </w:r>
     </w:p>
     <w:p>
@@ -879,16 +1591,32 @@
           <w:ilvl w:val="0"/>
           <w:numId w:val="1"/>
         </w:numPr>
-        <w:spacing w:before="0" w:after="0"/>
-        <w:ind w:left="1440" w:hanging="360"/>
-        <w:contextualSpacing/>
-        <w:rPr/>
-      </w:pPr>
-      <w:r>
-        <w:rPr>
-          <w:rFonts w:ascii="Arial" w:hAnsi="Arial" w:asciiTheme="minorBidi" w:hAnsiTheme="minorBidi"/>
-        </w:rPr>
-        <w:t>Solves variety of tickets from PIN Resets to Card Declined to Bank Issues</w:t>
+        <w:spacing w:after="0"/>
+        <w:ind w:left="1440"/>
+      </w:pPr>
+      <w:r>
+        <w:rPr>
+          <w:rFonts w:asciiTheme="minorBidi" w:hAnsiTheme="minorBidi"/>
+        </w:rPr>
+        <w:t>D</w:t>
+      </w:r>
+      <w:r>
+        <w:rPr>
+          <w:rFonts w:asciiTheme="minorBidi" w:hAnsiTheme="minorBidi"/>
+        </w:rPr>
+        <w:t>edicate</w:t>
+      </w:r>
+      <w:r>
+        <w:rPr>
+          <w:rFonts w:asciiTheme="minorBidi" w:hAnsiTheme="minorBidi"/>
+        </w:rPr>
+        <w:t>d</w:t>
+      </w:r>
+      <w:r>
+        <w:rPr>
+          <w:rFonts w:asciiTheme="minorBidi" w:hAnsiTheme="minorBidi"/>
+        </w:rPr>
+        <w:t xml:space="preserve"> time to understanding as much of the product as possible</w:t>
       </w:r>
     </w:p>
     <w:p>
@@ -898,16 +1626,95 @@
           <w:ilvl w:val="0"/>
           <w:numId w:val="1"/>
         </w:numPr>
-        <w:spacing w:before="0" w:after="0"/>
-        <w:ind w:left="1440" w:hanging="360"/>
-        <w:contextualSpacing/>
-        <w:rPr/>
-      </w:pPr>
-      <w:r>
-        <w:rPr>
-          <w:rFonts w:ascii="Arial" w:hAnsi="Arial" w:asciiTheme="minorBidi" w:hAnsiTheme="minorBidi"/>
-        </w:rPr>
-        <w:t xml:space="preserve">Dedicates time to understanding as much of the product as possible. </w:t>
+        <w:spacing w:after="0"/>
+        <w:ind w:left="1440"/>
+      </w:pPr>
+      <w:r>
+        <w:rPr>
+          <w:rFonts w:asciiTheme="minorBidi" w:hAnsiTheme="minorBidi"/>
+        </w:rPr>
+        <w:t>Excellent collaborator within team and between departments</w:t>
+      </w:r>
+    </w:p>
+    <w:p>
+      <w:pPr>
+        <w:spacing w:before="40" w:after="0" w:line="240" w:lineRule="auto"/>
+        <w:rPr>
+          <w:rFonts w:asciiTheme="minorBidi" w:eastAsia="Microsoft Sans Serif" w:hAnsiTheme="minorBidi"/>
+        </w:rPr>
+      </w:pPr>
+    </w:p>
+    <w:p>
+      <w:pPr>
+        <w:spacing w:before="40" w:after="0" w:line="240" w:lineRule="auto"/>
+        <w:rPr>
+          <w:rFonts w:asciiTheme="minorBidi" w:eastAsia="Microsoft Sans Serif" w:hAnsiTheme="minorBidi"/>
+        </w:rPr>
+      </w:pPr>
+      <w:r>
+        <w:rPr>
+          <w:rFonts w:asciiTheme="minorBidi" w:eastAsia="Microsoft Sans Serif" w:hAnsiTheme="minorBidi"/>
+        </w:rPr>
+        <w:t>Computer Lab Volunteer</w:t>
+      </w:r>
+      <w:r>
+        <w:rPr>
+          <w:rFonts w:asciiTheme="minorBidi" w:eastAsia="Microsoft Sans Serif" w:hAnsiTheme="minorBidi"/>
+        </w:rPr>
+        <w:tab/>
+      </w:r>
+      <w:r>
+        <w:rPr>
+          <w:rFonts w:asciiTheme="minorBidi" w:eastAsia="Microsoft Sans Serif" w:hAnsiTheme="minorBidi"/>
+        </w:rPr>
+        <w:tab/>
+      </w:r>
+      <w:r>
+        <w:rPr>
+          <w:rFonts w:asciiTheme="minorBidi" w:eastAsia="Microsoft Sans Serif" w:hAnsiTheme="minorBidi"/>
+        </w:rPr>
+        <w:tab/>
+      </w:r>
+      <w:r>
+        <w:rPr>
+          <w:rFonts w:asciiTheme="minorBidi" w:eastAsia="Microsoft Sans Serif" w:hAnsiTheme="minorBidi"/>
+        </w:rPr>
+        <w:tab/>
+      </w:r>
+      <w:r>
+        <w:rPr>
+          <w:rFonts w:asciiTheme="minorBidi" w:eastAsia="Microsoft Sans Serif" w:hAnsiTheme="minorBidi"/>
+        </w:rPr>
+        <w:tab/>
+      </w:r>
+      <w:r>
+        <w:rPr>
+          <w:rFonts w:asciiTheme="minorBidi" w:eastAsia="Microsoft Sans Serif" w:hAnsiTheme="minorBidi"/>
+        </w:rPr>
+        <w:tab/>
+      </w:r>
+      <w:r>
+        <w:rPr>
+          <w:rFonts w:asciiTheme="minorBidi" w:eastAsia="Microsoft Sans Serif" w:hAnsiTheme="minorBidi"/>
+          <w:b/>
+          <w:bCs/>
+        </w:rPr>
+        <w:t>October 2013 – May 2018</w:t>
+      </w:r>
+    </w:p>
+    <w:p>
+      <w:pPr>
+        <w:spacing w:after="0" w:line="240" w:lineRule="auto"/>
+        <w:rPr>
+          <w:rFonts w:asciiTheme="minorBidi" w:eastAsia="Garamond,Microsoft Sans Serif" w:hAnsiTheme="minorBidi"/>
+        </w:rPr>
+      </w:pPr>
+      <w:r>
+        <w:rPr>
+          <w:rFonts w:asciiTheme="minorBidi" w:eastAsia="Garamond,Microsoft Sans Serif" w:hAnsiTheme="minorBidi"/>
+        </w:rPr>
+        <w:tab/>
+        <w:t>Al-Amal School – Fridley, MN</w:t>
       </w:r>
     </w:p>
     <w:p>
@@ -917,75 +1724,80 @@
           <w:ilvl w:val="0"/>
           <w:numId w:val="1"/>
         </w:numPr>
-        <w:spacing w:before="0" w:after="0"/>
-        <w:ind w:left="1440" w:hanging="360"/>
-        <w:contextualSpacing/>
-        <w:rPr/>
-      </w:pPr>
-      <w:r>
-        <w:rPr>
-          <w:rFonts w:ascii="Arial" w:hAnsi="Arial" w:asciiTheme="minorBidi" w:hAnsiTheme="minorBidi"/>
-        </w:rPr>
-        <w:t>Excellent collaborator within team and between departments</w:t>
-      </w:r>
-    </w:p>
-    <w:p>
-      <w:pPr>
-        <w:pStyle w:val="Normal"/>
-        <w:spacing w:lineRule="auto" w:line="240" w:before="40" w:after="0"/>
-        <w:rPr>
-          <w:rFonts w:ascii="Arial" w:hAnsi="Arial" w:eastAsia="Microsoft Sans Serif" w:asciiTheme="minorBidi" w:hAnsiTheme="minorBidi"/>
-        </w:rPr>
-      </w:pPr>
-      <w:r>
-        <w:rPr>
-          <w:rFonts w:eastAsia="Microsoft Sans Serif" w:ascii="Arial" w:hAnsi="Arial"/>
-        </w:rPr>
-      </w:r>
-    </w:p>
-    <w:p>
-      <w:pPr>
-        <w:pStyle w:val="Normal"/>
-        <w:spacing w:lineRule="auto" w:line="240" w:before="40" w:after="0"/>
-        <w:rPr>
-          <w:rFonts w:ascii="Arial" w:hAnsi="Arial" w:eastAsia="Microsoft Sans Serif" w:asciiTheme="minorBidi" w:hAnsiTheme="minorBidi"/>
-        </w:rPr>
-      </w:pPr>
-      <w:r>
-        <w:rPr>
-          <w:rFonts w:eastAsia="Microsoft Sans Serif" w:ascii="Arial" w:hAnsi="Arial" w:asciiTheme="minorBidi" w:hAnsiTheme="minorBidi"/>
-        </w:rPr>
-        <w:t>Computer Lab Volunteer</w:t>
-        <w:tab/>
-        <w:tab/>
-        <w:tab/>
-        <w:tab/>
-        <w:tab/>
-        <w:tab/>
-      </w:r>
-      <w:r>
-        <w:rPr>
-          <w:rFonts w:eastAsia="Microsoft Sans Serif" w:ascii="Arial" w:hAnsi="Arial" w:asciiTheme="minorBidi" w:hAnsiTheme="minorBidi"/>
-          <w:b/>
-          <w:bCs/>
-        </w:rPr>
-        <w:t>October 2013 – May 2018</w:t>
-      </w:r>
-    </w:p>
-    <w:p>
-      <w:pPr>
-        <w:pStyle w:val="Normal"/>
-        <w:spacing w:lineRule="auto" w:line="240" w:before="0" w:after="0"/>
-        <w:rPr>
-          <w:rFonts w:ascii="Arial" w:hAnsi="Arial" w:eastAsia="Garamond,Microsoft Sans Serif" w:asciiTheme="minorBidi" w:hAnsiTheme="minorBidi"/>
-        </w:rPr>
-      </w:pPr>
-      <w:r>
-        <w:rPr>
-          <w:rFonts w:eastAsia="Garamond,Microsoft Sans Serif" w:ascii="Arial" w:hAnsi="Arial" w:asciiTheme="minorBidi" w:hAnsiTheme="minorBidi"/>
-        </w:rPr>
-        <w:tab/>
-        <w:t>Al-Amal School – Fridley, MN</w:t>
+        <w:spacing w:after="0"/>
+        <w:ind w:left="1440"/>
+      </w:pPr>
+      <w:r>
+        <w:rPr>
+          <w:rFonts w:asciiTheme="minorBidi" w:hAnsiTheme="minorBidi"/>
+        </w:rPr>
+        <w:t>Update</w:t>
+      </w:r>
+      <w:r>
+        <w:rPr>
+          <w:rFonts w:asciiTheme="minorBidi" w:hAnsiTheme="minorBidi"/>
+        </w:rPr>
+        <w:t>d</w:t>
+      </w:r>
+      <w:r>
+        <w:rPr>
+          <w:rFonts w:asciiTheme="minorBidi" w:hAnsiTheme="minorBidi"/>
+        </w:rPr>
+        <w:t>, fixe</w:t>
+      </w:r>
+      <w:r>
+        <w:rPr>
+          <w:rFonts w:asciiTheme="minorBidi" w:hAnsiTheme="minorBidi"/>
+        </w:rPr>
+        <w:t>d</w:t>
+      </w:r>
+      <w:r>
+        <w:rPr>
+          <w:rFonts w:asciiTheme="minorBidi" w:hAnsiTheme="minorBidi"/>
+        </w:rPr>
+        <w:t>, troubleshoot</w:t>
+      </w:r>
+      <w:r>
+        <w:rPr>
+          <w:rFonts w:asciiTheme="minorBidi" w:hAnsiTheme="minorBidi"/>
+        </w:rPr>
+        <w:t>ed</w:t>
+      </w:r>
+      <w:r>
+        <w:rPr>
+          <w:rFonts w:asciiTheme="minorBidi" w:hAnsiTheme="minorBidi"/>
+        </w:rPr>
+        <w:t xml:space="preserve">, </w:t>
+      </w:r>
+      <w:r>
+        <w:rPr>
+          <w:rFonts w:asciiTheme="minorBidi" w:hAnsiTheme="minorBidi"/>
+        </w:rPr>
+        <w:t>maintain</w:t>
+      </w:r>
+      <w:r>
+        <w:rPr>
+          <w:rFonts w:asciiTheme="minorBidi" w:hAnsiTheme="minorBidi"/>
+        </w:rPr>
+        <w:t>ed</w:t>
+      </w:r>
+      <w:r>
+        <w:rPr>
+          <w:rFonts w:asciiTheme="minorBidi" w:hAnsiTheme="minorBidi"/>
+        </w:rPr>
+        <w:t xml:space="preserve"> and </w:t>
+      </w:r>
+      <w:r>
+        <w:rPr>
+          <w:rFonts w:asciiTheme="minorBidi" w:hAnsiTheme="minorBidi"/>
+        </w:rPr>
+        <w:t xml:space="preserve">managed </w:t>
+      </w:r>
+      <w:r>
+        <w:rPr>
+          <w:rFonts w:asciiTheme="minorBidi" w:hAnsiTheme="minorBidi"/>
+        </w:rPr>
+        <w:t>30-60 computers</w:t>
       </w:r>
     </w:p>
     <w:p>
@@ -995,16 +1807,29 @@
           <w:ilvl w:val="0"/>
           <w:numId w:val="1"/>
         </w:numPr>
-        <w:spacing w:before="0" w:after="0"/>
-        <w:ind w:left="1440" w:hanging="360"/>
-        <w:contextualSpacing/>
-        <w:rPr/>
-      </w:pPr>
-      <w:r>
-        <w:rPr>
-          <w:rFonts w:ascii="Arial" w:hAnsi="Arial" w:asciiTheme="minorBidi" w:hAnsiTheme="minorBidi"/>
-        </w:rPr>
-        <w:t>Updates, fixes, troubleshoots, maintains and manages 30-60 computers</w:t>
+        <w:spacing w:after="0"/>
+        <w:ind w:left="1440"/>
+        <w:rPr>
+          <w:rFonts w:asciiTheme="minorBidi" w:hAnsiTheme="minorBidi"/>
+        </w:rPr>
+      </w:pPr>
+      <w:r>
+        <w:rPr>
+          <w:rFonts w:asciiTheme="minorBidi" w:hAnsiTheme="minorBidi"/>
+        </w:rPr>
+        <w:t>Maintain</w:t>
+      </w:r>
+      <w:r>
+        <w:rPr>
+          <w:rFonts w:asciiTheme="minorBidi" w:hAnsiTheme="minorBidi"/>
+        </w:rPr>
+        <w:t>ed</w:t>
+      </w:r>
+      <w:r>
+        <w:rPr>
+          <w:rFonts w:asciiTheme="minorBidi" w:hAnsiTheme="minorBidi"/>
+        </w:rPr>
+        <w:t xml:space="preserve"> printers, projectors, Surface RT tablets, SmartBoards, speaker system, and more</w:t>
       </w:r>
     </w:p>
     <w:p>
@@ -1014,176 +1839,50 @@
           <w:ilvl w:val="0"/>
           <w:numId w:val="1"/>
         </w:numPr>
-        <w:spacing w:before="0" w:after="0"/>
-        <w:ind w:left="1440" w:hanging="360"/>
-        <w:contextualSpacing/>
-        <w:rPr>
-          <w:rFonts w:ascii="Arial" w:hAnsi="Arial" w:asciiTheme="minorBidi" w:hAnsiTheme="minorBidi"/>
-        </w:rPr>
-      </w:pPr>
-      <w:r>
-        <w:rPr>
-          <w:rFonts w:ascii="Arial" w:hAnsi="Arial" w:asciiTheme="minorBidi" w:hAnsiTheme="minorBidi"/>
-        </w:rPr>
-        <w:t>Maintains printers, projectors, Surface RT tablets, SmartBoards, speaker system, and more</w:t>
-      </w:r>
-    </w:p>
-    <w:p>
-      <w:pPr>
-        <w:pStyle w:val="ListParagraph"/>
-        <w:numPr>
-          <w:ilvl w:val="0"/>
-          <w:numId w:val="1"/>
-        </w:numPr>
-        <w:spacing w:before="0" w:after="0"/>
-        <w:ind w:left="1440" w:hanging="360"/>
-        <w:contextualSpacing/>
-        <w:rPr>
-          <w:rFonts w:ascii="Arial" w:hAnsi="Arial" w:asciiTheme="minorBidi" w:hAnsiTheme="minorBidi"/>
-        </w:rPr>
-      </w:pPr>
-      <w:r>
-        <w:rPr>
-          <w:rFonts w:ascii="Arial" w:hAnsi="Arial" w:asciiTheme="minorBidi" w:hAnsiTheme="minorBidi"/>
-        </w:rPr>
-        <w:t>Provides IT support to staff and students</w:t>
-      </w:r>
-    </w:p>
-    <w:p>
-      <w:pPr>
-        <w:pStyle w:val="Normal"/>
-        <w:spacing w:before="0" w:after="0"/>
-        <w:rPr>
-          <w:rFonts w:ascii="Arial" w:hAnsi="Arial" w:asciiTheme="minorBidi" w:hAnsiTheme="minorBidi"/>
-        </w:rPr>
-      </w:pPr>
-      <w:r>
-        <w:rPr>
-          <w:rFonts w:asciiTheme="minorBidi" w:hAnsiTheme="minorBidi" w:ascii="Arial" w:hAnsi="Arial"/>
-        </w:rPr>
-      </w:r>
-    </w:p>
-    <w:p>
-      <w:pPr>
-        <w:pStyle w:val="Normal"/>
-        <w:spacing w:lineRule="auto" w:line="240" w:before="0" w:after="0"/>
-        <w:rPr>
-          <w:rFonts w:ascii="Arial" w:hAnsi="Arial" w:eastAsia="Microsoft Sans Serif" w:asciiTheme="minorBidi" w:hAnsiTheme="minorBidi"/>
-        </w:rPr>
-      </w:pPr>
-      <w:r>
-        <w:rPr>
-          <w:rFonts w:eastAsia="Microsoft Sans Serif" w:ascii="Arial" w:hAnsi="Arial" w:asciiTheme="minorBidi" w:hAnsiTheme="minorBidi"/>
-        </w:rPr>
-        <w:t>UNITE AV Operator</w:t>
-        <w:tab/>
-        <w:tab/>
-        <w:tab/>
-        <w:tab/>
-        <w:tab/>
-        <w:tab/>
-        <w:tab/>
-      </w:r>
-      <w:r>
-        <w:rPr>
-          <w:rFonts w:eastAsia="Microsoft Sans Serif" w:ascii="Arial" w:hAnsi="Arial" w:asciiTheme="minorBidi" w:hAnsiTheme="minorBidi"/>
-          <w:b/>
-          <w:bCs/>
-        </w:rPr>
-        <w:t>September 2017 – May 2018</w:t>
-      </w:r>
-    </w:p>
-    <w:p>
-      <w:pPr>
-        <w:pStyle w:val="Normal"/>
-        <w:spacing w:lineRule="auto" w:line="240" w:before="0" w:after="0"/>
-        <w:rPr>
-          <w:rFonts w:ascii="Arial" w:hAnsi="Arial" w:eastAsia="Garamond,Microsoft Sans Serif" w:asciiTheme="minorBidi" w:hAnsiTheme="minorBidi"/>
-        </w:rPr>
-      </w:pPr>
-      <w:r>
-        <w:rPr>
-          <w:rFonts w:eastAsia="Garamond,Microsoft Sans Serif" w:ascii="Arial" w:hAnsi="Arial" w:asciiTheme="minorBidi" w:hAnsiTheme="minorBidi"/>
-        </w:rPr>
-        <w:tab/>
-        <w:t>University of Minnesota – Minneapolis, MN</w:t>
-      </w:r>
-    </w:p>
-    <w:p>
-      <w:pPr>
-        <w:pStyle w:val="ListParagraph"/>
-        <w:numPr>
-          <w:ilvl w:val="0"/>
-          <w:numId w:val="2"/>
-        </w:numPr>
-        <w:spacing w:lineRule="auto" w:line="240" w:before="0" w:after="0"/>
-        <w:contextualSpacing/>
-        <w:rPr>
-          <w:rFonts w:ascii="Arial" w:hAnsi="Arial" w:eastAsia="Garamond,Microsoft Sans Serif" w:asciiTheme="minorBidi" w:hAnsiTheme="minorBidi"/>
-        </w:rPr>
-      </w:pPr>
-      <w:r>
-        <w:rPr>
-          <w:rFonts w:ascii="Arial" w:hAnsi="Arial" w:asciiTheme="minorBidi" w:hAnsiTheme="minorBidi"/>
-        </w:rPr>
-        <w:t>Records entire class lectures</w:t>
-      </w:r>
-    </w:p>
-    <w:p>
-      <w:pPr>
-        <w:pStyle w:val="ListParagraph"/>
-        <w:numPr>
-          <w:ilvl w:val="0"/>
-          <w:numId w:val="2"/>
-        </w:numPr>
-        <w:spacing w:lineRule="auto" w:line="240" w:before="0" w:after="0"/>
-        <w:contextualSpacing/>
-        <w:rPr>
-          <w:rFonts w:ascii="Arial" w:hAnsi="Arial" w:eastAsia="Garamond,Microsoft Sans Serif" w:asciiTheme="minorBidi" w:hAnsiTheme="minorBidi"/>
-        </w:rPr>
-      </w:pPr>
-      <w:r>
-        <w:rPr>
-          <w:rFonts w:ascii="Arial" w:hAnsi="Arial" w:asciiTheme="minorBidi" w:hAnsiTheme="minorBidi"/>
-        </w:rPr>
-        <w:t xml:space="preserve">Controls multiple cameras, microphones, projectors, lighting </w:t>
-      </w:r>
-    </w:p>
-    <w:p>
-      <w:pPr>
-        <w:pStyle w:val="ListParagraph"/>
-        <w:numPr>
-          <w:ilvl w:val="0"/>
-          <w:numId w:val="2"/>
-        </w:numPr>
-        <w:spacing w:lineRule="auto" w:line="240" w:before="0" w:after="0"/>
-        <w:contextualSpacing/>
-        <w:rPr>
-          <w:rFonts w:ascii="Arial" w:hAnsi="Arial" w:eastAsia="Garamond,Microsoft Sans Serif" w:asciiTheme="minorBidi" w:hAnsiTheme="minorBidi"/>
-        </w:rPr>
-      </w:pPr>
-      <w:r>
-        <w:rPr>
-          <w:rFonts w:ascii="Arial" w:hAnsi="Arial" w:asciiTheme="minorBidi" w:hAnsiTheme="minorBidi"/>
-        </w:rPr>
-        <w:t>Provides the first line of IT support if equipment goes wrong</w:t>
-      </w:r>
-    </w:p>
-    <w:p>
-      <w:pPr>
-        <w:pStyle w:val="Normal"/>
-        <w:spacing w:lineRule="auto" w:line="240" w:before="0" w:after="0"/>
-        <w:rPr>
-          <w:rFonts w:ascii="Microsoft Sans Serif" w:hAnsi="Microsoft Sans Serif" w:eastAsia="Microsoft Sans Serif" w:cs="Microsoft Sans Serif"/>
+        <w:spacing w:after="0"/>
+        <w:ind w:left="1440"/>
+        <w:rPr>
+          <w:rFonts w:asciiTheme="minorBidi" w:hAnsiTheme="minorBidi"/>
+        </w:rPr>
+      </w:pPr>
+      <w:r>
+        <w:rPr>
+          <w:rFonts w:asciiTheme="minorBidi" w:hAnsiTheme="minorBidi"/>
+        </w:rPr>
+        <w:t>Provided</w:t>
+      </w:r>
+      <w:r>
+        <w:rPr>
+          <w:rFonts w:asciiTheme="minorBidi" w:hAnsiTheme="minorBidi"/>
+        </w:rPr>
+        <w:t xml:space="preserve"> IT support to staff and students</w:t>
+      </w:r>
+    </w:p>
+    <w:p>
+      <w:pPr>
+        <w:spacing w:after="0" w:line="240" w:lineRule="auto"/>
+        <w:rPr>
+          <w:rFonts w:asciiTheme="minorBidi" w:hAnsiTheme="minorBidi"/>
+        </w:rPr>
+      </w:pPr>
+    </w:p>
+    <w:p>
+      <w:pPr>
+        <w:spacing w:after="0" w:line="240" w:lineRule="auto"/>
+        <w:rPr>
+          <w:rFonts w:ascii="Microsoft Sans Serif" w:eastAsia="Microsoft Sans Serif" w:hAnsi="Microsoft Sans Serif" w:cs="Microsoft Sans Serif"/>
           <w:sz w:val="24"/>
           <w:szCs w:val="24"/>
         </w:rPr>
       </w:pPr>
       <w:r>
+        <w:rPr>
+          <w:noProof/>
+        </w:rPr>
         <mc:AlternateContent>
           <mc:Choice Requires="wps">
             <w:drawing>
-              <wp:anchor behindDoc="0" distT="0" distB="0" distL="0" distR="0" simplePos="0" locked="0" layoutInCell="1" allowOverlap="1" relativeHeight="6" wp14:anchorId="33BFB484">
+              <wp:anchor distT="0" distB="0" distL="0" distR="0" simplePos="0" relativeHeight="6" behindDoc="0" locked="0" layoutInCell="1" allowOverlap="1" wp14:anchorId="181F5AB1" wp14:editId="05E6E4E3">
                 <wp:simplePos x="0" y="0"/>
                 <wp:positionH relativeFrom="margin">
                   <wp:align>right</wp:align>
@@ -1195,10 +1894,11 @@
                 <wp:effectExtent l="0" t="0" r="0" b="0"/>
                 <wp:wrapNone/>
                 <wp:docPr id="6" name="Straight Connector 12"/>
+                <wp:cNvGraphicFramePr/>
                 <a:graphic xmlns:a="http://schemas.openxmlformats.org/drawingml/2006/main">
                   <a:graphicData uri="http://schemas.microsoft.com/office/word/2010/wordprocessingShape">
                     <wps:wsp>
-                      <wps:cNvSpPr/>
+                      <wps:cNvCnPr/>
                       <wps:spPr>
                         <a:xfrm>
                           <a:off x="0" y="0"/>
@@ -1240,7 +1940,7 @@
       </w:r>
       <w:r>
         <w:rPr>
-          <w:rFonts w:cs="Microsoft Sans Serif" w:ascii="Cambria" w:hAnsi="Cambria"/>
+          <w:rFonts w:ascii="Cambria" w:hAnsi="Cambria" w:cs="Microsoft Sans Serif"/>
           <w:b/>
           <w:bCs/>
           <w:sz w:val="28"/>
@@ -1250,26 +1950,32 @@
       </w:r>
       <w:r>
         <w:rPr>
-          <w:rFonts w:eastAsia="Microsoft Sans Serif" w:cs="Microsoft Sans Serif" w:ascii="Microsoft Sans Serif" w:hAnsi="Microsoft Sans Serif"/>
+          <w:rFonts w:ascii="Microsoft Sans Serif" w:eastAsia="Microsoft Sans Serif" w:hAnsi="Microsoft Sans Serif" w:cs="Microsoft Sans Serif"/>
           <w:sz w:val="24"/>
           <w:szCs w:val="24"/>
         </w:rPr>
         <w:t xml:space="preserve">   </w:t>
-        <w:tab/>
-      </w:r>
-    </w:p>
-    <w:p>
-      <w:pPr>
-        <w:pStyle w:val="Normal"/>
+      </w:r>
+      <w:r>
+        <w:rPr>
+          <w:rFonts w:ascii="Microsoft Sans Serif" w:eastAsia="Microsoft Sans Serif" w:hAnsi="Microsoft Sans Serif" w:cs="Microsoft Sans Serif"/>
+          <w:sz w:val="24"/>
+          <w:szCs w:val="24"/>
+        </w:rPr>
+        <w:tab/>
+      </w:r>
+    </w:p>
+    <w:p>
+      <w:pPr>
         <w:spacing w:before="40" w:after="0"/>
         <w:ind w:firstLine="720"/>
         <w:rPr>
-          <w:rFonts w:ascii="Arial" w:hAnsi="Arial" w:asciiTheme="minorBidi" w:hAnsiTheme="minorBidi"/>
-        </w:rPr>
-      </w:pPr>
-      <w:r>
-        <w:rPr>
-          <w:rFonts w:ascii="Arial" w:hAnsi="Arial" w:asciiTheme="minorBidi" w:hAnsiTheme="minorBidi"/>
+          <w:rFonts w:asciiTheme="minorBidi" w:hAnsiTheme="minorBidi"/>
+        </w:rPr>
+      </w:pPr>
+      <w:r>
+        <w:rPr>
+          <w:rFonts w:asciiTheme="minorBidi" w:hAnsiTheme="minorBidi"/>
           <w:b/>
           <w:bCs/>
         </w:rPr>
@@ -1277,153 +1983,157 @@
       </w:r>
       <w:r>
         <w:rPr>
-          <w:rFonts w:ascii="Arial" w:hAnsi="Arial" w:asciiTheme="minorBidi" w:hAnsiTheme="minorBidi"/>
+          <w:rFonts w:asciiTheme="minorBidi" w:hAnsiTheme="minorBidi"/>
         </w:rPr>
         <w:t xml:space="preserve"> </w:t>
-        <w:tab/>
-        <w:t>C, Python, Bash, PowerShell, Ruby, Perl, HTML, Java, R</w:t>
-      </w:r>
-    </w:p>
-    <w:p>
-      <w:pPr>
-        <w:pStyle w:val="Normal"/>
-        <w:spacing w:before="0" w:after="0"/>
+      </w:r>
+      <w:r>
+        <w:rPr>
+          <w:rFonts w:asciiTheme="minorBidi" w:hAnsiTheme="minorBidi"/>
+        </w:rPr>
+        <w:tab/>
+        <w:t>C, Python, Bash, YAML</w:t>
+      </w:r>
+      <w:r>
+        <w:rPr>
+          <w:rFonts w:asciiTheme="minorBidi" w:hAnsiTheme="minorBidi"/>
+        </w:rPr>
+        <w:t>, Ruby, Perl, HTML, Java, R</w:t>
+      </w:r>
+    </w:p>
+    <w:p>
+      <w:pPr>
+        <w:spacing w:after="0"/>
         <w:ind w:firstLine="720"/>
         <w:rPr>
-          <w:rFonts w:ascii="Arial" w:hAnsi="Arial" w:asciiTheme="minorBidi" w:hAnsiTheme="minorBidi"/>
-        </w:rPr>
-      </w:pPr>
-      <w:r>
-        <w:rPr>
-          <w:rFonts w:ascii="Arial" w:hAnsi="Arial" w:asciiTheme="minorBidi" w:hAnsiTheme="minorBidi"/>
-          <w:b/>
-          <w:bCs/>
-        </w:rPr>
-        <w:t>Operating Systems:</w:t>
-        <w:tab/>
-      </w:r>
-      <w:r>
-        <w:rPr>
-          <w:rFonts w:ascii="Arial" w:hAnsi="Arial" w:asciiTheme="minorBidi" w:hAnsiTheme="minorBidi"/>
+          <w:rFonts w:asciiTheme="minorBidi" w:hAnsiTheme="minorBidi"/>
+        </w:rPr>
+      </w:pPr>
+      <w:r>
+        <w:rPr>
+          <w:rFonts w:asciiTheme="minorBidi" w:hAnsiTheme="minorBidi"/>
+          <w:b/>
+          <w:bCs/>
+        </w:rPr>
+        <w:t>Operating</w:t>
+      </w:r>
+      <w:r>
+        <w:rPr>
+          <w:rFonts w:asciiTheme="minorBidi" w:hAnsiTheme="minorBidi"/>
+          <w:b/>
+          <w:bCs/>
+        </w:rPr>
+        <w:t xml:space="preserve"> Systems:</w:t>
+      </w:r>
+      <w:r>
+        <w:rPr>
+          <w:rFonts w:asciiTheme="minorBidi" w:hAnsiTheme="minorBidi"/>
+          <w:b/>
+          <w:bCs/>
+        </w:rPr>
+        <w:tab/>
+      </w:r>
+      <w:r>
+        <w:rPr>
+          <w:rFonts w:asciiTheme="minorBidi" w:hAnsiTheme="minorBidi"/>
         </w:rPr>
         <w:t>Windows, Linux, macOS, Android, iOS</w:t>
       </w:r>
     </w:p>
     <w:p>
       <w:pPr>
-        <w:pStyle w:val="Normal"/>
-        <w:spacing w:before="0" w:after="0"/>
+        <w:spacing w:after="0"/>
         <w:ind w:firstLine="720"/>
         <w:rPr>
-          <w:rFonts w:ascii="Arial" w:hAnsi="Arial" w:asciiTheme="minorBidi" w:hAnsiTheme="minorBidi"/>
-        </w:rPr>
-      </w:pPr>
-      <w:r>
-        <w:rPr>
-          <w:rFonts w:ascii="Arial" w:hAnsi="Arial" w:asciiTheme="minorBidi" w:hAnsiTheme="minorBidi"/>
-          <w:b/>
-          <w:bCs/>
-        </w:rPr>
-        <w:t>Remote Access:</w:t>
-        <w:tab/>
-      </w:r>
-      <w:r>
-        <w:rPr>
-          <w:rFonts w:ascii="Arial" w:hAnsi="Arial" w:asciiTheme="minorBidi" w:hAnsiTheme="minorBidi"/>
-        </w:rPr>
-        <w:t>TeamViewer, Windows Remote Desktop, SSH</w:t>
-      </w:r>
-    </w:p>
-    <w:p>
-      <w:pPr>
-        <w:pStyle w:val="Normal"/>
-        <w:spacing w:before="0" w:after="0"/>
-        <w:ind w:firstLine="720"/>
-        <w:rPr>
-          <w:rFonts w:ascii="Arial" w:hAnsi="Arial" w:asciiTheme="minorBidi" w:hAnsiTheme="minorBidi"/>
-        </w:rPr>
-      </w:pPr>
-      <w:r>
-        <w:rPr>
-          <w:rFonts w:ascii="Arial" w:hAnsi="Arial" w:asciiTheme="minorBidi" w:hAnsiTheme="minorBidi"/>
-          <w:b/>
-          <w:bCs/>
-        </w:rPr>
-        <w:t>Networking:</w:t>
-        <w:tab/>
-        <w:tab/>
-      </w:r>
-      <w:r>
-        <w:rPr>
-          <w:rFonts w:ascii="Arial" w:hAnsi="Arial" w:asciiTheme="minorBidi" w:hAnsiTheme="minorBidi"/>
-        </w:rPr>
-        <w:t>OSI Model, Wi-Fi, Ethernet, Routers, DNS, DHCP</w:t>
-      </w:r>
-    </w:p>
-    <w:p>
-      <w:pPr>
-        <w:pStyle w:val="Normal"/>
-        <w:spacing w:before="0" w:after="0"/>
-        <w:ind w:firstLine="720"/>
-        <w:rPr>
-          <w:rFonts w:ascii="Arial" w:hAnsi="Arial" w:asciiTheme="minorBidi" w:hAnsiTheme="minorBidi"/>
-        </w:rPr>
-      </w:pPr>
-      <w:r>
-        <w:rPr>
-          <w:rFonts w:ascii="Arial" w:hAnsi="Arial" w:asciiTheme="minorBidi" w:hAnsiTheme="minorBidi"/>
-          <w:b/>
-          <w:bCs/>
-        </w:rPr>
-        <w:t>Other IT Concepts:</w:t>
-        <w:tab/>
-      </w:r>
-      <w:r>
-        <w:rPr>
-          <w:rFonts w:ascii="Arial" w:hAnsi="Arial" w:asciiTheme="minorBidi" w:hAnsiTheme="minorBidi"/>
-        </w:rPr>
-        <w:t xml:space="preserve">Reimaging, Troubleshooting, Automation, Scripting, Customer Service </w:t>
-      </w:r>
-    </w:p>
-    <w:p>
-      <w:pPr>
-        <w:pStyle w:val="Normal"/>
-        <w:ind w:firstLine="720"/>
-        <w:rPr>
-          <w:rFonts w:ascii="Arial" w:hAnsi="Arial" w:asciiTheme="minorBidi" w:hAnsiTheme="minorBidi"/>
-        </w:rPr>
-      </w:pPr>
-      <w:r>
-        <w:rPr>
-          <w:rFonts w:ascii="Arial" w:hAnsi="Arial" w:asciiTheme="minorBidi" w:hAnsiTheme="minorBidi"/>
-          <w:b/>
-          <w:bCs/>
-        </w:rPr>
-        <w:t>Miscellaneous:</w:t>
-        <w:tab/>
-      </w:r>
-      <w:r>
-        <w:rPr>
-          <w:rFonts w:ascii="Arial" w:hAnsi="Arial" w:asciiTheme="minorBidi" w:hAnsiTheme="minorBidi"/>
-        </w:rPr>
-        <w:t>Active Directory, WSUS, Group Policy, Prometheus, GitHub</w:t>
-      </w:r>
-    </w:p>
-    <w:p>
-      <w:pPr>
-        <w:pStyle w:val="Normal"/>
-        <w:spacing w:lineRule="auto" w:line="240" w:before="0" w:after="0"/>
-        <w:rPr>
-          <w:rFonts w:ascii="Microsoft Sans Serif" w:hAnsi="Microsoft Sans Serif" w:eastAsia="Microsoft Sans Serif" w:cs="Microsoft Sans Serif"/>
+          <w:rFonts w:asciiTheme="minorBidi" w:hAnsiTheme="minorBidi"/>
+        </w:rPr>
+      </w:pPr>
+      <w:r>
+        <w:rPr>
+          <w:rFonts w:asciiTheme="minorBidi" w:hAnsiTheme="minorBidi"/>
+          <w:b/>
+          <w:bCs/>
+        </w:rPr>
+        <w:t>O</w:t>
+      </w:r>
+      <w:r>
+        <w:rPr>
+          <w:rFonts w:asciiTheme="minorBidi" w:hAnsiTheme="minorBidi"/>
+          <w:b/>
+          <w:bCs/>
+        </w:rPr>
+        <w:t xml:space="preserve">ther </w:t>
+      </w:r>
+      <w:r>
+        <w:rPr>
+          <w:rFonts w:asciiTheme="minorBidi" w:hAnsiTheme="minorBidi"/>
+          <w:b/>
+          <w:bCs/>
+        </w:rPr>
+        <w:t xml:space="preserve">IT </w:t>
+      </w:r>
+      <w:proofErr w:type="spellStart"/>
+      <w:r>
+        <w:rPr>
+          <w:rFonts w:asciiTheme="minorBidi" w:hAnsiTheme="minorBidi"/>
+          <w:b/>
+          <w:bCs/>
+        </w:rPr>
+        <w:t>Skils</w:t>
+      </w:r>
+      <w:proofErr w:type="spellEnd"/>
+      <w:r>
+        <w:rPr>
+          <w:rFonts w:asciiTheme="minorBidi" w:hAnsiTheme="minorBidi"/>
+          <w:b/>
+          <w:bCs/>
+        </w:rPr>
+        <w:t>:</w:t>
+      </w:r>
+      <w:r>
+        <w:rPr>
+          <w:rFonts w:asciiTheme="minorBidi" w:hAnsiTheme="minorBidi"/>
+          <w:b/>
+          <w:bCs/>
+        </w:rPr>
+        <w:tab/>
+      </w:r>
+      <w:r>
+        <w:rPr>
+          <w:rFonts w:asciiTheme="minorBidi" w:hAnsiTheme="minorBidi"/>
+        </w:rPr>
+        <w:t xml:space="preserve">Reimaging, Troubleshooting, Automation, Scripting, </w:t>
+      </w:r>
+      <w:r>
+        <w:rPr>
+          <w:rFonts w:asciiTheme="minorBidi" w:hAnsiTheme="minorBidi"/>
+        </w:rPr>
+        <w:t>Customer Service</w:t>
+      </w:r>
+      <w:r>
+        <w:rPr>
+          <w:rFonts w:asciiTheme="minorBidi" w:hAnsiTheme="minorBidi"/>
+        </w:rPr>
+        <w:t xml:space="preserve"> </w:t>
+      </w:r>
+    </w:p>
+    <w:p>
+      <w:pPr>
+        <w:spacing w:after="0" w:line="240" w:lineRule="auto"/>
+        <w:rPr>
+          <w:rFonts w:ascii="Microsoft Sans Serif" w:eastAsia="Microsoft Sans Serif" w:hAnsi="Microsoft Sans Serif" w:cs="Microsoft Sans Serif"/>
           <w:sz w:val="24"/>
           <w:szCs w:val="24"/>
         </w:rPr>
       </w:pPr>
       <w:r>
+        <w:rPr>
+          <w:noProof/>
+        </w:rPr>
         <mc:AlternateContent>
           <mc:Choice Requires="wps">
             <w:drawing>
-              <wp:anchor behindDoc="0" distT="0" distB="0" distL="0" distR="0" simplePos="0" locked="0" layoutInCell="1" allowOverlap="1" relativeHeight="7" wp14:anchorId="4A0DD904">
+              <wp:anchor distT="0" distB="0" distL="0" distR="0" simplePos="0" relativeHeight="7" behindDoc="0" locked="0" layoutInCell="1" allowOverlap="1" wp14:anchorId="05E78EDE" wp14:editId="1F60892E">
                 <wp:simplePos x="0" y="0"/>
                 <wp:positionH relativeFrom="margin">
                   <wp:align>right</wp:align>
@@ -1435,10 +2145,11 @@
                 <wp:effectExtent l="0" t="0" r="0" b="0"/>
                 <wp:wrapNone/>
                 <wp:docPr id="7" name="Straight Connector 17"/>
+                <wp:cNvGraphicFramePr/>
                 <a:graphic xmlns:a="http://schemas.openxmlformats.org/drawingml/2006/main">
                   <a:graphicData uri="http://schemas.microsoft.com/office/word/2010/wordprocessingShape">
                     <wps:wsp>
-                      <wps:cNvSpPr/>
+                      <wps:cNvCnPr/>
                       <wps:spPr>
                         <a:xfrm>
                           <a:off x="0" y="0"/>
@@ -1480,7 +2191,7 @@
       </w:r>
       <w:r>
         <w:rPr>
-          <w:rFonts w:cs="Microsoft Sans Serif" w:ascii="Cambria" w:hAnsi="Cambria"/>
+          <w:rFonts w:ascii="Cambria" w:hAnsi="Cambria" w:cs="Microsoft Sans Serif"/>
           <w:b/>
           <w:bCs/>
           <w:sz w:val="28"/>
@@ -1490,91 +2201,129 @@
       </w:r>
       <w:r>
         <w:rPr>
-          <w:rFonts w:eastAsia="Microsoft Sans Serif" w:cs="Microsoft Sans Serif" w:ascii="Microsoft Sans Serif" w:hAnsi="Microsoft Sans Serif"/>
+          <w:rFonts w:ascii="Microsoft Sans Serif" w:eastAsia="Microsoft Sans Serif" w:hAnsi="Microsoft Sans Serif" w:cs="Microsoft Sans Serif"/>
           <w:sz w:val="24"/>
           <w:szCs w:val="24"/>
         </w:rPr>
         <w:t xml:space="preserve">   </w:t>
-        <w:tab/>
-      </w:r>
-    </w:p>
-    <w:p>
-      <w:pPr>
-        <w:pStyle w:val="Normal"/>
+      </w:r>
+      <w:r>
+        <w:rPr>
+          <w:rFonts w:ascii="Microsoft Sans Serif" w:eastAsia="Microsoft Sans Serif" w:hAnsi="Microsoft Sans Serif" w:cs="Microsoft Sans Serif"/>
+          <w:sz w:val="24"/>
+          <w:szCs w:val="24"/>
+        </w:rPr>
+        <w:tab/>
+      </w:r>
+    </w:p>
+    <w:p>
+      <w:pPr>
         <w:spacing w:before="40" w:after="0"/>
         <w:ind w:firstLine="720"/>
         <w:rPr>
-          <w:rFonts w:ascii="Arial" w:hAnsi="Arial" w:asciiTheme="minorBidi" w:hAnsiTheme="minorBidi"/>
-        </w:rPr>
-      </w:pPr>
-      <w:r>
-        <w:rPr>
-          <w:rFonts w:ascii="Arial" w:hAnsi="Arial" w:asciiTheme="minorBidi" w:hAnsiTheme="minorBidi"/>
+          <w:rFonts w:asciiTheme="minorBidi" w:hAnsiTheme="minorBidi"/>
+        </w:rPr>
+      </w:pPr>
+      <w:r>
+        <w:rPr>
+          <w:rFonts w:asciiTheme="minorBidi" w:hAnsiTheme="minorBidi"/>
           <w:b/>
           <w:bCs/>
         </w:rPr>
         <w:t>Character:</w:t>
-        <w:tab/>
-        <w:tab/>
-      </w:r>
-      <w:r>
-        <w:rPr>
-          <w:rFonts w:ascii="Arial" w:hAnsi="Arial" w:asciiTheme="minorBidi" w:hAnsiTheme="minorBidi"/>
+      </w:r>
+      <w:r>
+        <w:rPr>
+          <w:rFonts w:asciiTheme="minorBidi" w:hAnsiTheme="minorBidi"/>
+          <w:b/>
+          <w:bCs/>
+        </w:rPr>
+        <w:tab/>
+      </w:r>
+      <w:r>
+        <w:rPr>
+          <w:rFonts w:asciiTheme="minorBidi" w:hAnsiTheme="minorBidi"/>
+          <w:b/>
+          <w:bCs/>
+        </w:rPr>
+        <w:tab/>
+      </w:r>
+      <w:r>
+        <w:rPr>
+          <w:rFonts w:asciiTheme="minorBidi" w:hAnsiTheme="minorBidi"/>
         </w:rPr>
         <w:t>Energetic, Proactive, Positive, Optimistic, Detail Oriented, Perfectionist</w:t>
       </w:r>
     </w:p>
     <w:p>
       <w:pPr>
-        <w:pStyle w:val="Normal"/>
-        <w:spacing w:before="0" w:after="0"/>
+        <w:spacing w:after="0"/>
         <w:ind w:firstLine="720"/>
-        <w:rPr/>
-      </w:pPr>
-      <w:r>
-        <w:rPr>
-          <w:rFonts w:ascii="Arial" w:hAnsi="Arial" w:asciiTheme="minorBidi" w:hAnsiTheme="minorBidi"/>
+      </w:pPr>
+      <w:r>
+        <w:rPr>
+          <w:rFonts w:asciiTheme="minorBidi" w:hAnsiTheme="minorBidi"/>
           <w:b/>
           <w:bCs/>
         </w:rPr>
         <w:t>Teamwork:</w:t>
-        <w:tab/>
-        <w:tab/>
-      </w:r>
-      <w:r>
-        <w:rPr>
-          <w:rFonts w:ascii="Arial" w:hAnsi="Arial" w:asciiTheme="minorBidi" w:hAnsiTheme="minorBidi"/>
-        </w:rPr>
-        <w:t>Leader, Ice Breaker, Communicator, Always Reliable, Problem Solving, Creative</w:t>
+      </w:r>
+      <w:r>
+        <w:rPr>
+          <w:rFonts w:asciiTheme="minorBidi" w:hAnsiTheme="minorBidi"/>
+          <w:b/>
+          <w:bCs/>
+        </w:rPr>
+        <w:tab/>
+      </w:r>
+      <w:r>
+        <w:rPr>
+          <w:rFonts w:asciiTheme="minorBidi" w:hAnsiTheme="minorBidi"/>
+          <w:b/>
+          <w:bCs/>
+        </w:rPr>
+        <w:tab/>
+      </w:r>
+      <w:r>
+        <w:rPr>
+          <w:rFonts w:asciiTheme="minorBidi" w:hAnsiTheme="minorBidi"/>
+        </w:rPr>
+        <w:t xml:space="preserve">Leader, Ice Breaker, Communicator, Always Reliable, Problem </w:t>
+      </w:r>
+      <w:r>
+        <w:rPr>
+          <w:rFonts w:asciiTheme="minorBidi" w:hAnsiTheme="minorBidi"/>
+        </w:rPr>
+        <w:t>Solving, Creative</w:t>
       </w:r>
     </w:p>
     <w:sectPr>
-      <w:type w:val="nextPage"/>
       <w:pgSz w:w="12240" w:h="15840"/>
-      <w:pgMar w:left="720" w:right="720" w:header="720" w:top="720" w:footer="720" w:bottom="720" w:gutter="0"/>
-      <w:pgNumType w:fmt="decimal"/>
-      <w:formProt w:val="false"/>
-      <w:textDirection w:val="lrTb"/>
-      <w:docGrid w:type="default" w:linePitch="360" w:charSpace="4096"/>
+      <w:pgMar w:top="720" w:right="720" w:bottom="720" w:left="720" w:header="720" w:footer="720" w:gutter="0"/>
+      <w:cols w:space="720"/>
+      <w:formProt w:val="0"/>
+      <w:docGrid w:linePitch="360" w:charSpace="4096"/>
     </w:sectPr>
   </w:body>
 </w:document>
 </file>
 
 <file path=word/numbering.xml><?xml version="1.0" encoding="utf-8"?>
-<w:numbering xmlns:w="http://schemas.openxmlformats.org/wordprocessingml/2006/main" xmlns:o="urn:schemas-microsoft-com:office:office" xmlns:r="http://schemas.openxmlformats.org/officeDocument/2006/relationships" xmlns:v="urn:schemas-microsoft-com:vml">
-  <w:abstractNum w:abstractNumId="1">
+<w:numbering xmlns:wpc="http://schemas.microsoft.com/office/word/2010/wordprocessingCanvas" xmlns:cx="http://schemas.microsoft.com/office/drawing/2014/chartex" xmlns:cx1="http://schemas.microsoft.com/office/drawing/2015/9/8/chartex" xmlns:cx2="http://schemas.microsoft.com/office/drawing/2015/10/21/chartex" xmlns:cx3="http://schemas.microsoft.com/office/drawing/2016/5/9/chartex" xmlns:cx4="http://schemas.microsoft.com/office/drawing/2016/5/10/chartex" xmlns:cx5="http://schemas.microsoft.com/office/drawing/2016/5/11/chartex" xmlns:cx6="http://schemas.microsoft.com/office/drawing/2016/5/12/chartex" xmlns:cx7="http://schemas.microsoft.com/office/drawing/2016/5/13/chartex" xmlns:cx8="http://schemas.microsoft.com/office/drawing/2016/5/14/chartex" xmlns:mc="http://schemas.openxmlformats.org/markup-compatibility/2006" xmlns:aink="http://schemas.microsoft.com/office/drawing/2016/ink" xmlns:am3d="http://schemas.microsoft.com/office/drawing/2017/model3d" xmlns:o="urn:schemas-microsoft-com:office:office" xmlns:r="http://schemas.openxmlformats.org/officeDocument/2006/relationships" xmlns:m="http://schemas.openxmlformats.org/officeDocument/2006/math" xmlns:v="urn:schemas-microsoft-com:vml" xmlns:wp14="http://schemas.microsoft.com/office/word/2010/wordprocessingDrawing" xmlns:wp="http://schemas.openxmlformats.org/drawingml/2006/wordprocessingDrawing" xmlns:w10="urn:schemas-microsoft-com:office:word" xmlns:w="http://schemas.openxmlformats.org/wordprocessingml/2006/main" xmlns:w14="http://schemas.microsoft.com/office/word/2010/wordml" xmlns:w15="http://schemas.microsoft.com/office/word/2012/wordml" xmlns:w16cex="http://schemas.microsoft.com/office/word/2018/wordml/cex" xmlns:w16cid="http://schemas.microsoft.com/office/word/2016/wordml/cid" xmlns:w16="http://schemas.microsoft.com/office/word/2018/wordml" xmlns:w16se="http://schemas.microsoft.com/office/word/2015/wordml/symex" xmlns:wpg="http://schemas.microsoft.com/office/word/2010/wordprocessingGroup" xmlns:wpi="http://schemas.microsoft.com/office/word/2010/wordprocessingInk" xmlns:wne="http://schemas.microsoft.com/office/word/2006/wordml" xmlns:wps="http://schemas.microsoft.com/office/word/2010/wordprocessingShape" mc:Ignorable="w14 w15 w16se w16cid w16 w16cex wp14">
+  <w:abstractNum w:abstractNumId="0" w15:restartNumberingAfterBreak="0">
+    <w:nsid w:val="05DD2EDF"/>
+    <w:multiLevelType w:val="multilevel"/>
+    <w:tmpl w:val="CE307C42"/>
     <w:lvl w:ilvl="0">
       <w:start w:val="651"/>
       <w:numFmt w:val="bullet"/>
       <w:lvlText w:val="-"/>
       <w:lvlJc w:val="left"/>
       <w:pPr>
-        <w:ind w:left="1080" w:hanging="360"/>
+        <w:ind w:left="1440" w:hanging="360"/>
       </w:pPr>
       <w:rPr>
         <w:rFonts w:ascii="Microsoft Sans Serif" w:hAnsi="Microsoft Sans Serif" w:cs="Microsoft Sans Serif" w:hint="default"/>
-        <w:rFonts w:cs="Microsoft Sans Serif"/>
       </w:rPr>
     </w:lvl>
     <w:lvl w:ilvl="1">
@@ -1583,11 +2332,10 @@
       <w:lvlText w:val="o"/>
       <w:lvlJc w:val="left"/>
       <w:pPr>
-        <w:ind w:left="1800" w:hanging="360"/>
+        <w:ind w:left="2160" w:hanging="360"/>
       </w:pPr>
       <w:rPr>
         <w:rFonts w:ascii="Courier New" w:hAnsi="Courier New" w:cs="Courier New" w:hint="default"/>
-        <w:rFonts w:cs="Courier New"/>
       </w:rPr>
     </w:lvl>
     <w:lvl w:ilvl="2">
@@ -1596,7 +2344,7 @@
       <w:lvlText w:val=""/>
       <w:lvlJc w:val="left"/>
       <w:pPr>
-        <w:ind w:left="2520" w:hanging="360"/>
+        <w:ind w:left="2880" w:hanging="360"/>
       </w:pPr>
       <w:rPr>
         <w:rFonts w:ascii="Wingdings" w:hAnsi="Wingdings" w:cs="Wingdings" w:hint="default"/>
@@ -1608,7 +2356,7 @@
       <w:lvlText w:val=""/>
       <w:lvlJc w:val="left"/>
       <w:pPr>
-        <w:ind w:left="3240" w:hanging="360"/>
+        <w:ind w:left="3600" w:hanging="360"/>
       </w:pPr>
       <w:rPr>
         <w:rFonts w:ascii="Symbol" w:hAnsi="Symbol" w:cs="Symbol" w:hint="default"/>
@@ -1620,11 +2368,10 @@
       <w:lvlText w:val="o"/>
       <w:lvlJc w:val="left"/>
       <w:pPr>
-        <w:ind w:left="3960" w:hanging="360"/>
+        <w:ind w:left="4320" w:hanging="360"/>
       </w:pPr>
       <w:rPr>
         <w:rFonts w:ascii="Courier New" w:hAnsi="Courier New" w:cs="Courier New" w:hint="default"/>
-        <w:rFonts w:cs="Courier New"/>
       </w:rPr>
     </w:lvl>
     <w:lvl w:ilvl="5">
@@ -1633,7 +2380,7 @@
       <w:lvlText w:val=""/>
       <w:lvlJc w:val="left"/>
       <w:pPr>
-        <w:ind w:left="4680" w:hanging="360"/>
+        <w:ind w:left="5040" w:hanging="360"/>
       </w:pPr>
       <w:rPr>
         <w:rFonts w:ascii="Wingdings" w:hAnsi="Wingdings" w:cs="Wingdings" w:hint="default"/>
@@ -1645,7 +2392,7 @@
       <w:lvlText w:val=""/>
       <w:lvlJc w:val="left"/>
       <w:pPr>
-        <w:ind w:left="5400" w:hanging="360"/>
+        <w:ind w:left="5760" w:hanging="360"/>
       </w:pPr>
       <w:rPr>
         <w:rFonts w:ascii="Symbol" w:hAnsi="Symbol" w:cs="Symbol" w:hint="default"/>
@@ -1657,11 +2404,10 @@
       <w:lvlText w:val="o"/>
       <w:lvlJc w:val="left"/>
       <w:pPr>
-        <w:ind w:left="6120" w:hanging="360"/>
+        <w:ind w:left="6480" w:hanging="360"/>
       </w:pPr>
       <w:rPr>
         <w:rFonts w:ascii="Courier New" w:hAnsi="Courier New" w:cs="Courier New" w:hint="default"/>
-        <w:rFonts w:cs="Courier New"/>
       </w:rPr>
     </w:lvl>
     <w:lvl w:ilvl="8">
@@ -1670,25 +2416,27 @@
       <w:lvlText w:val=""/>
       <w:lvlJc w:val="left"/>
       <w:pPr>
-        <w:ind w:left="6840" w:hanging="360"/>
+        <w:ind w:left="7200" w:hanging="360"/>
       </w:pPr>
       <w:rPr>
         <w:rFonts w:ascii="Wingdings" w:hAnsi="Wingdings" w:cs="Wingdings" w:hint="default"/>
       </w:rPr>
     </w:lvl>
   </w:abstractNum>
-  <w:abstractNum w:abstractNumId="2">
+  <w:abstractNum w:abstractNumId="1" w15:restartNumberingAfterBreak="0">
+    <w:nsid w:val="31DB67C1"/>
+    <w:multiLevelType w:val="multilevel"/>
+    <w:tmpl w:val="4BCC5234"/>
     <w:lvl w:ilvl="0">
       <w:start w:val="651"/>
       <w:numFmt w:val="bullet"/>
       <w:lvlText w:val="-"/>
       <w:lvlJc w:val="left"/>
       <w:pPr>
-        <w:ind w:left="1440" w:hanging="360"/>
+        <w:ind w:left="1080" w:hanging="360"/>
       </w:pPr>
       <w:rPr>
         <w:rFonts w:ascii="Microsoft Sans Serif" w:hAnsi="Microsoft Sans Serif" w:cs="Microsoft Sans Serif" w:hint="default"/>
-        <w:rFonts w:cs="Microsoft Sans Serif"/>
       </w:rPr>
     </w:lvl>
     <w:lvl w:ilvl="1">
@@ -1697,11 +2445,10 @@
       <w:lvlText w:val="o"/>
       <w:lvlJc w:val="left"/>
       <w:pPr>
-        <w:ind w:left="2160" w:hanging="360"/>
+        <w:ind w:left="1800" w:hanging="360"/>
       </w:pPr>
       <w:rPr>
         <w:rFonts w:ascii="Courier New" w:hAnsi="Courier New" w:cs="Courier New" w:hint="default"/>
-        <w:rFonts w:cs="Courier New"/>
       </w:rPr>
     </w:lvl>
     <w:lvl w:ilvl="2">
@@ -1710,7 +2457,7 @@
       <w:lvlText w:val=""/>
       <w:lvlJc w:val="left"/>
       <w:pPr>
-        <w:ind w:left="2880" w:hanging="360"/>
+        <w:ind w:left="2520" w:hanging="360"/>
       </w:pPr>
       <w:rPr>
         <w:rFonts w:ascii="Wingdings" w:hAnsi="Wingdings" w:cs="Wingdings" w:hint="default"/>
@@ -1722,7 +2469,7 @@
       <w:lvlText w:val=""/>
       <w:lvlJc w:val="left"/>
       <w:pPr>
-        <w:ind w:left="3600" w:hanging="360"/>
+        <w:ind w:left="3240" w:hanging="360"/>
       </w:pPr>
       <w:rPr>
         <w:rFonts w:ascii="Symbol" w:hAnsi="Symbol" w:cs="Symbol" w:hint="default"/>
@@ -1734,11 +2481,10 @@
       <w:lvlText w:val="o"/>
       <w:lvlJc w:val="left"/>
       <w:pPr>
-        <w:ind w:left="4320" w:hanging="360"/>
+        <w:ind w:left="3960" w:hanging="360"/>
       </w:pPr>
       <w:rPr>
         <w:rFonts w:ascii="Courier New" w:hAnsi="Courier New" w:cs="Courier New" w:hint="default"/>
-        <w:rFonts w:cs="Courier New"/>
       </w:rPr>
     </w:lvl>
     <w:lvl w:ilvl="5">
@@ -1747,7 +2493,7 @@
       <w:lvlText w:val=""/>
       <w:lvlJc w:val="left"/>
       <w:pPr>
-        <w:ind w:left="5040" w:hanging="360"/>
+        <w:ind w:left="4680" w:hanging="360"/>
       </w:pPr>
       <w:rPr>
         <w:rFonts w:ascii="Wingdings" w:hAnsi="Wingdings" w:cs="Wingdings" w:hint="default"/>
@@ -1759,7 +2505,7 @@
       <w:lvlText w:val=""/>
       <w:lvlJc w:val="left"/>
       <w:pPr>
-        <w:ind w:left="5760" w:hanging="360"/>
+        <w:ind w:left="5400" w:hanging="360"/>
       </w:pPr>
       <w:rPr>
         <w:rFonts w:ascii="Symbol" w:hAnsi="Symbol" w:cs="Symbol" w:hint="default"/>
@@ -1771,11 +2517,10 @@
       <w:lvlText w:val="o"/>
       <w:lvlJc w:val="left"/>
       <w:pPr>
-        <w:ind w:left="6480" w:hanging="360"/>
+        <w:ind w:left="6120" w:hanging="360"/>
       </w:pPr>
       <w:rPr>
         <w:rFonts w:ascii="Courier New" w:hAnsi="Courier New" w:cs="Courier New" w:hint="default"/>
-        <w:rFonts w:cs="Courier New"/>
       </w:rPr>
     </w:lvl>
     <w:lvl w:ilvl="8">
@@ -1784,14 +2529,17 @@
       <w:lvlText w:val=""/>
       <w:lvlJc w:val="left"/>
       <w:pPr>
-        <w:ind w:left="7200" w:hanging="360"/>
+        <w:ind w:left="6840" w:hanging="360"/>
       </w:pPr>
       <w:rPr>
         <w:rFonts w:ascii="Wingdings" w:hAnsi="Wingdings" w:cs="Wingdings" w:hint="default"/>
       </w:rPr>
     </w:lvl>
   </w:abstractNum>
-  <w:abstractNum w:abstractNumId="3">
+  <w:abstractNum w:abstractNumId="2" w15:restartNumberingAfterBreak="0">
+    <w:nsid w:val="3EAB7A1C"/>
+    <w:multiLevelType w:val="multilevel"/>
+    <w:tmpl w:val="BDBECC74"/>
     <w:lvl w:ilvl="0">
       <w:start w:val="1"/>
       <w:numFmt w:val="none"/>
@@ -1799,7 +2547,7 @@
       <w:lvlText w:val=""/>
       <w:lvlJc w:val="left"/>
       <w:pPr>
-        <w:ind w:left="0" w:hanging="0"/>
+        <w:ind w:left="0" w:firstLine="0"/>
       </w:pPr>
     </w:lvl>
     <w:lvl w:ilvl="1">
@@ -1809,7 +2557,7 @@
       <w:lvlText w:val=""/>
       <w:lvlJc w:val="left"/>
       <w:pPr>
-        <w:ind w:left="0" w:hanging="0"/>
+        <w:ind w:left="0" w:firstLine="0"/>
       </w:pPr>
     </w:lvl>
     <w:lvl w:ilvl="2">
@@ -1819,7 +2567,7 @@
       <w:lvlText w:val=""/>
       <w:lvlJc w:val="left"/>
       <w:pPr>
-        <w:ind w:left="0" w:hanging="0"/>
+        <w:ind w:left="0" w:firstLine="0"/>
       </w:pPr>
     </w:lvl>
     <w:lvl w:ilvl="3">
@@ -1829,7 +2577,7 @@
       <w:lvlText w:val=""/>
       <w:lvlJc w:val="left"/>
       <w:pPr>
-        <w:ind w:left="0" w:hanging="0"/>
+        <w:ind w:left="0" w:firstLine="0"/>
       </w:pPr>
     </w:lvl>
     <w:lvl w:ilvl="4">
@@ -1839,7 +2587,7 @@
       <w:lvlText w:val=""/>
       <w:lvlJc w:val="left"/>
       <w:pPr>
-        <w:ind w:left="0" w:hanging="0"/>
+        <w:ind w:left="0" w:firstLine="0"/>
       </w:pPr>
     </w:lvl>
     <w:lvl w:ilvl="5">
@@ -1849,7 +2597,7 @@
       <w:lvlText w:val=""/>
       <w:lvlJc w:val="left"/>
       <w:pPr>
-        <w:ind w:left="0" w:hanging="0"/>
+        <w:ind w:left="0" w:firstLine="0"/>
       </w:pPr>
     </w:lvl>
     <w:lvl w:ilvl="6">
@@ -1859,7 +2607,7 @@
       <w:lvlText w:val=""/>
       <w:lvlJc w:val="left"/>
       <w:pPr>
-        <w:ind w:left="0" w:hanging="0"/>
+        <w:ind w:left="0" w:firstLine="0"/>
       </w:pPr>
     </w:lvl>
     <w:lvl w:ilvl="7">
@@ -1869,7 +2617,7 @@
       <w:lvlText w:val=""/>
       <w:lvlJc w:val="left"/>
       <w:pPr>
-        <w:ind w:left="0" w:hanging="0"/>
+        <w:ind w:left="0" w:firstLine="0"/>
       </w:pPr>
     </w:lvl>
     <w:lvl w:ilvl="8">
@@ -1879,48 +2627,161 @@
       <w:lvlText w:val=""/>
       <w:lvlJc w:val="left"/>
       <w:pPr>
-        <w:ind w:left="0" w:hanging="0"/>
-      </w:pPr>
+        <w:ind w:left="0" w:firstLine="0"/>
+      </w:pPr>
+    </w:lvl>
+  </w:abstractNum>
+  <w:abstractNum w:abstractNumId="3" w15:restartNumberingAfterBreak="0">
+    <w:nsid w:val="7B2A6086"/>
+    <w:multiLevelType w:val="hybridMultilevel"/>
+    <w:tmpl w:val="DFF2C9A8"/>
+    <w:lvl w:ilvl="0" w:tplc="45566FB4">
+      <w:numFmt w:val="bullet"/>
+      <w:lvlText w:val="-"/>
+      <w:lvlJc w:val="left"/>
+      <w:pPr>
+        <w:ind w:left="1440" w:hanging="360"/>
+      </w:pPr>
+      <w:rPr>
+        <w:rFonts w:ascii="Arial" w:eastAsia="Microsoft Sans Serif" w:hAnsi="Arial" w:cs="Arial" w:hint="default"/>
+      </w:rPr>
+    </w:lvl>
+    <w:lvl w:ilvl="1" w:tplc="04090003" w:tentative="1">
+      <w:start w:val="1"/>
+      <w:numFmt w:val="bullet"/>
+      <w:lvlText w:val="o"/>
+      <w:lvlJc w:val="left"/>
+      <w:pPr>
+        <w:ind w:left="2160" w:hanging="360"/>
+      </w:pPr>
+      <w:rPr>
+        <w:rFonts w:ascii="Courier New" w:hAnsi="Courier New" w:hint="default"/>
+      </w:rPr>
+    </w:lvl>
+    <w:lvl w:ilvl="2" w:tplc="04090005" w:tentative="1">
+      <w:start w:val="1"/>
+      <w:numFmt w:val="bullet"/>
+      <w:lvlText w:val=""/>
+      <w:lvlJc w:val="left"/>
+      <w:pPr>
+        <w:ind w:left="2880" w:hanging="360"/>
+      </w:pPr>
+      <w:rPr>
+        <w:rFonts w:ascii="Wingdings" w:hAnsi="Wingdings" w:hint="default"/>
+      </w:rPr>
+    </w:lvl>
+    <w:lvl w:ilvl="3" w:tplc="04090001" w:tentative="1">
+      <w:start w:val="1"/>
+      <w:numFmt w:val="bullet"/>
+      <w:lvlText w:val=""/>
+      <w:lvlJc w:val="left"/>
+      <w:pPr>
+        <w:ind w:left="3600" w:hanging="360"/>
+      </w:pPr>
+      <w:rPr>
+        <w:rFonts w:ascii="Symbol" w:hAnsi="Symbol" w:hint="default"/>
+      </w:rPr>
+    </w:lvl>
+    <w:lvl w:ilvl="4" w:tplc="04090003" w:tentative="1">
+      <w:start w:val="1"/>
+      <w:numFmt w:val="bullet"/>
+      <w:lvlText w:val="o"/>
+      <w:lvlJc w:val="left"/>
+      <w:pPr>
+        <w:ind w:left="4320" w:hanging="360"/>
+      </w:pPr>
+      <w:rPr>
+        <w:rFonts w:ascii="Courier New" w:hAnsi="Courier New" w:hint="default"/>
+      </w:rPr>
+    </w:lvl>
+    <w:lvl w:ilvl="5" w:tplc="04090005" w:tentative="1">
+      <w:start w:val="1"/>
+      <w:numFmt w:val="bullet"/>
+      <w:lvlText w:val=""/>
+      <w:lvlJc w:val="left"/>
+      <w:pPr>
+        <w:ind w:left="5040" w:hanging="360"/>
+      </w:pPr>
+      <w:rPr>
+        <w:rFonts w:ascii="Wingdings" w:hAnsi="Wingdings" w:hint="default"/>
+      </w:rPr>
+    </w:lvl>
+    <w:lvl w:ilvl="6" w:tplc="04090001" w:tentative="1">
+      <w:start w:val="1"/>
+      <w:numFmt w:val="bullet"/>
+      <w:lvlText w:val=""/>
+      <w:lvlJc w:val="left"/>
+      <w:pPr>
+        <w:ind w:left="5760" w:hanging="360"/>
+      </w:pPr>
+      <w:rPr>
+        <w:rFonts w:ascii="Symbol" w:hAnsi="Symbol" w:hint="default"/>
+      </w:rPr>
+    </w:lvl>
+    <w:lvl w:ilvl="7" w:tplc="04090003" w:tentative="1">
+      <w:start w:val="1"/>
+      <w:numFmt w:val="bullet"/>
+      <w:lvlText w:val="o"/>
+      <w:lvlJc w:val="left"/>
+      <w:pPr>
+        <w:ind w:left="6480" w:hanging="360"/>
+      </w:pPr>
+      <w:rPr>
+        <w:rFonts w:ascii="Courier New" w:hAnsi="Courier New" w:hint="default"/>
+      </w:rPr>
+    </w:lvl>
+    <w:lvl w:ilvl="8" w:tplc="04090005" w:tentative="1">
+      <w:start w:val="1"/>
+      <w:numFmt w:val="bullet"/>
+      <w:lvlText w:val=""/>
+      <w:lvlJc w:val="left"/>
+      <w:pPr>
+        <w:ind w:left="7200" w:hanging="360"/>
+      </w:pPr>
+      <w:rPr>
+        <w:rFonts w:ascii="Wingdings" w:hAnsi="Wingdings" w:hint="default"/>
+      </w:rPr>
     </w:lvl>
   </w:abstractNum>
   <w:num w:numId="1">
     <w:abstractNumId w:val="1"/>
   </w:num>
   <w:num w:numId="2">
+    <w:abstractNumId w:val="0"/>
+  </w:num>
+  <w:num w:numId="3">
     <w:abstractNumId w:val="2"/>
   </w:num>
-  <w:num w:numId="3">
+  <w:num w:numId="4">
     <w:abstractNumId w:val="3"/>
   </w:num>
 </w:numbering>
 </file>
 
 <file path=word/styles.xml><?xml version="1.0" encoding="utf-8"?>
-<w:styles xmlns:w="http://schemas.openxmlformats.org/wordprocessingml/2006/main" xmlns:w14="http://schemas.microsoft.com/office/word/2010/wordml" xmlns:mc="http://schemas.openxmlformats.org/markup-compatibility/2006" mc:Ignorable="w14">
+<w:styles xmlns:mc="http://schemas.openxmlformats.org/markup-compatibility/2006" xmlns:r="http://schemas.openxmlformats.org/officeDocument/2006/relationships" xmlns:w="http://schemas.openxmlformats.org/wordprocessingml/2006/main" xmlns:w14="http://schemas.microsoft.com/office/word/2010/wordml" xmlns:w15="http://schemas.microsoft.com/office/word/2012/wordml" xmlns:w16cex="http://schemas.microsoft.com/office/word/2018/wordml/cex" xmlns:w16cid="http://schemas.microsoft.com/office/word/2016/wordml/cid" xmlns:w16="http://schemas.microsoft.com/office/word/2018/wordml" xmlns:w16se="http://schemas.microsoft.com/office/word/2015/wordml/symex" mc:Ignorable="w14 w15 w16se w16cid w16 w16cex">
   <w:docDefaults>
     <w:rPrDefault>
       <w:rPr>
-        <w:rFonts w:ascii="Calibri" w:hAnsi="Calibri" w:eastAsia="Calibri" w:cs="Arial" w:asciiTheme="minorHAnsi" w:cstheme="minorBidi" w:eastAsiaTheme="minorHAnsi" w:hAnsiTheme="minorHAnsi"/>
+        <w:rFonts w:asciiTheme="minorHAnsi" w:eastAsiaTheme="minorHAnsi" w:hAnsiTheme="minorHAnsi" w:cstheme="minorBidi"/>
         <w:sz w:val="22"/>
         <w:szCs w:val="22"/>
         <w:lang w:val="en-US" w:eastAsia="en-US" w:bidi="ar-SA"/>
       </w:rPr>
     </w:rPrDefault>
-    <w:pPrDefault>
-      <w:pPr/>
-    </w:pPrDefault>
+    <w:pPrDefault/>
   </w:docDefaults>
-  <w:latentStyles w:defLockedState="0" w:defUIPriority="99" w:defSemiHidden="0" w:defUnhideWhenUsed="0" w:defQFormat="0" w:count="375">
+  <w:latentStyles w:defLockedState="0" w:defUIPriority="99" w:defSemiHidden="0" w:defUnhideWhenUsed="0" w:defQFormat="0" w:count="376">
     <w:lsdException w:name="Normal" w:uiPriority="0" w:qFormat="1"/>
     <w:lsdException w:name="heading 1" w:uiPriority="9" w:qFormat="1"/>
-    <w:lsdException w:name="heading 2" w:uiPriority="9" w:semiHidden="1" w:unhideWhenUsed="1" w:qFormat="1"/>
-    <w:lsdException w:name="heading 3" w:uiPriority="9" w:semiHidden="1" w:unhideWhenUsed="1" w:qFormat="1"/>
-    <w:lsdException w:name="heading 4" w:uiPriority="9" w:semiHidden="1" w:unhideWhenUsed="1" w:qFormat="1"/>
-    <w:lsdException w:name="heading 5" w:uiPriority="9" w:semiHidden="1" w:unhideWhenUsed="1" w:qFormat="1"/>
-    <w:lsdException w:name="heading 6" w:uiPriority="9" w:semiHidden="1" w:unhideWhenUsed="1" w:qFormat="1"/>
-    <w:lsdException w:name="heading 7" w:uiPriority="9" w:semiHidden="1" w:unhideWhenUsed="1" w:qFormat="1"/>
-    <w:lsdException w:name="heading 8" w:uiPriority="9" w:semiHidden="1" w:unhideWhenUsed="1" w:qFormat="1"/>
-    <w:lsdException w:name="heading 9" w:uiPriority="9" w:semiHidden="1" w:unhideWhenUsed="1" w:qFormat="1"/>
+    <w:lsdException w:name="heading 2" w:semiHidden="1" w:uiPriority="9" w:unhideWhenUsed="1" w:qFormat="1"/>
+    <w:lsdException w:name="heading 3" w:semiHidden="1" w:uiPriority="9" w:unhideWhenUsed="1" w:qFormat="1"/>
+    <w:lsdException w:name="heading 4" w:semiHidden="1" w:uiPriority="9" w:unhideWhenUsed="1" w:qFormat="1"/>
+    <w:lsdException w:name="heading 5" w:semiHidden="1" w:uiPriority="9" w:unhideWhenUsed="1" w:qFormat="1"/>
+    <w:lsdException w:name="heading 6" w:semiHidden="1" w:uiPriority="9" w:unhideWhenUsed="1" w:qFormat="1"/>
+    <w:lsdException w:name="heading 7" w:semiHidden="1" w:uiPriority="9" w:unhideWhenUsed="1" w:qFormat="1"/>
+    <w:lsdException w:name="heading 8" w:semiHidden="1" w:uiPriority="9" w:unhideWhenUsed="1" w:qFormat="1"/>
+    <w:lsdException w:name="heading 9" w:semiHidden="1" w:uiPriority="9" w:unhideWhenUsed="1" w:qFormat="1"/>
     <w:lsdException w:name="index 1" w:semiHidden="1" w:unhideWhenUsed="1"/>
     <w:lsdException w:name="index 2" w:semiHidden="1" w:unhideWhenUsed="1"/>
     <w:lsdException w:name="index 3" w:semiHidden="1" w:unhideWhenUsed="1"/>
@@ -1930,22 +2791,22 @@
     <w:lsdException w:name="index 7" w:semiHidden="1" w:unhideWhenUsed="1"/>
     <w:lsdException w:name="index 8" w:semiHidden="1" w:unhideWhenUsed="1"/>
     <w:lsdException w:name="index 9" w:semiHidden="1" w:unhideWhenUsed="1"/>
-    <w:lsdException w:name="toc 1" w:uiPriority="39" w:semiHidden="1" w:unhideWhenUsed="1"/>
-    <w:lsdException w:name="toc 2" w:uiPriority="39" w:semiHidden="1" w:unhideWhenUsed="1"/>
-    <w:lsdException w:name="toc 3" w:uiPriority="39" w:semiHidden="1" w:unhideWhenUsed="1"/>
-    <w:lsdException w:name="toc 4" w:uiPriority="39" w:semiHidden="1" w:unhideWhenUsed="1"/>
-    <w:lsdException w:name="toc 5" w:uiPriority="39" w:semiHidden="1" w:unhideWhenUsed="1"/>
-    <w:lsdException w:name="toc 6" w:uiPriority="39" w:semiHidden="1" w:unhideWhenUsed="1"/>
-    <w:lsdException w:name="toc 7" w:uiPriority="39" w:semiHidden="1" w:unhideWhenUsed="1"/>
-    <w:lsdException w:name="toc 8" w:uiPriority="39" w:semiHidden="1" w:unhideWhenUsed="1"/>
-    <w:lsdException w:name="toc 9" w:uiPriority="39" w:semiHidden="1" w:unhideWhenUsed="1"/>
+    <w:lsdException w:name="toc 1" w:semiHidden="1" w:uiPriority="39" w:unhideWhenUsed="1"/>
+    <w:lsdException w:name="toc 2" w:semiHidden="1" w:uiPriority="39" w:unhideWhenUsed="1"/>
+    <w:lsdException w:name="toc 3" w:semiHidden="1" w:uiPriority="39" w:unhideWhenUsed="1"/>
+    <w:lsdException w:name="toc 4" w:semiHidden="1" w:uiPriority="39" w:unhideWhenUsed="1"/>
+    <w:lsdException w:name="toc 5" w:semiHidden="1" w:uiPriority="39" w:unhideWhenUsed="1"/>
+    <w:lsdException w:name="toc 6" w:semiHidden="1" w:uiPriority="39" w:unhideWhenUsed="1"/>
+    <w:lsdException w:name="toc 7" w:semiHidden="1" w:uiPriority="39" w:unhideWhenUsed="1"/>
+    <w:lsdException w:name="toc 8" w:semiHidden="1" w:uiPriority="39" w:unhideWhenUsed="1"/>
+    <w:lsdException w:name="toc 9" w:semiHidden="1" w:uiPriority="39" w:unhideWhenUsed="1"/>
     <w:lsdException w:name="Normal Indent" w:semiHidden="1" w:unhideWhenUsed="1"/>
     <w:lsdException w:name="footnote text" w:semiHidden="1" w:unhideWhenUsed="1"/>
     <w:lsdException w:name="annotation text" w:semiHidden="1" w:unhideWhenUsed="1"/>
     <w:lsdException w:name="header" w:semiHidden="1" w:unhideWhenUsed="1"/>
     <w:lsdException w:name="footer" w:semiHidden="1" w:unhideWhenUsed="1"/>
     <w:lsdException w:name="index heading" w:semiHidden="1" w:unhideWhenUsed="1"/>
-    <w:lsdException w:name="caption" w:uiPriority="35" w:semiHidden="1" w:unhideWhenUsed="1" w:qFormat="1"/>
+    <w:lsdException w:name="caption" w:semiHidden="1" w:uiPriority="35" w:unhideWhenUsed="1" w:qFormat="1"/>
     <w:lsdException w:name="table of figures" w:semiHidden="1" w:unhideWhenUsed="1"/>
     <w:lsdException w:name="envelope address" w:semiHidden="1" w:unhideWhenUsed="1"/>
     <w:lsdException w:name="envelope return" w:semiHidden="1" w:unhideWhenUsed="1"/>
@@ -1976,7 +2837,7 @@
     <w:lsdException w:name="Title" w:uiPriority="10" w:qFormat="1"/>
     <w:lsdException w:name="Closing" w:semiHidden="1" w:unhideWhenUsed="1"/>
     <w:lsdException w:name="Signature" w:semiHidden="1" w:unhideWhenUsed="1"/>
-    <w:lsdException w:name="Default Paragraph Font" w:uiPriority="1" w:semiHidden="1" w:unhideWhenUsed="1"/>
+    <w:lsdException w:name="Default Paragraph Font" w:semiHidden="1" w:uiPriority="1" w:unhideWhenUsed="1"/>
     <w:lsdException w:name="Body Text" w:semiHidden="1" w:unhideWhenUsed="1"/>
     <w:lsdException w:name="Body Text Indent" w:semiHidden="1" w:unhideWhenUsed="1"/>
     <w:lsdException w:name="List Continue" w:semiHidden="1" w:unhideWhenUsed="1"/>
@@ -2016,7 +2877,6 @@
     <w:lsdException w:name="HTML Sample" w:semiHidden="1" w:unhideWhenUsed="1"/>
     <w:lsdException w:name="HTML Typewriter" w:semiHidden="1" w:unhideWhenUsed="1"/>
     <w:lsdException w:name="HTML Variable" w:semiHidden="1" w:unhideWhenUsed="1"/>
-    <w:lsdException w:name="Normal Table" w:semiHidden="1" w:unhideWhenUsed="1"/>
     <w:lsdException w:name="annotation subject" w:semiHidden="1" w:unhideWhenUsed="1"/>
     <w:lsdException w:name="No List" w:semiHidden="1" w:unhideWhenUsed="1"/>
     <w:lsdException w:name="Outline List 1" w:semiHidden="1" w:unhideWhenUsed="1"/>
@@ -2063,10 +2923,8 @@
     <w:lsdException w:name="Table Subtle 2" w:semiHidden="1" w:unhideWhenUsed="1"/>
     <w:lsdException w:name="Table Web 1" w:semiHidden="1" w:unhideWhenUsed="1"/>
     <w:lsdException w:name="Table Web 2" w:semiHidden="1" w:unhideWhenUsed="1"/>
-    <w:lsdException w:name="Table Web 3" w:semiHidden="1" w:unhideWhenUsed="1"/>
     <w:lsdException w:name="Balloon Text" w:semiHidden="1" w:unhideWhenUsed="1"/>
     <w:lsdException w:name="Table Grid" w:uiPriority="39"/>
-    <w:lsdException w:name="Table Theme" w:semiHidden="1" w:unhideWhenUsed="1"/>
     <w:lsdException w:name="Placeholder Text" w:semiHidden="1"/>
     <w:lsdException w:name="No Spacing" w:uiPriority="1" w:qFormat="1"/>
     <w:lsdException w:name="Light Shading" w:uiPriority="60"/>
@@ -2176,8 +3034,8 @@
     <w:lsdException w:name="Subtle Reference" w:uiPriority="31" w:qFormat="1"/>
     <w:lsdException w:name="Intense Reference" w:uiPriority="32" w:qFormat="1"/>
     <w:lsdException w:name="Book Title" w:uiPriority="33" w:qFormat="1"/>
-    <w:lsdException w:name="Bibliography" w:uiPriority="37" w:semiHidden="1" w:unhideWhenUsed="1"/>
-    <w:lsdException w:name="TOC Heading" w:uiPriority="39" w:semiHidden="1" w:unhideWhenUsed="1" w:qFormat="1"/>
+    <w:lsdException w:name="Bibliography" w:semiHidden="1" w:uiPriority="37" w:unhideWhenUsed="1"/>
+    <w:lsdException w:name="TOC Heading" w:semiHidden="1" w:uiPriority="39" w:unhideWhenUsed="1" w:qFormat="1"/>
     <w:lsdException w:name="Plain Table 1" w:uiPriority="41"/>
     <w:lsdException w:name="Plain Table 2" w:uiPriority="42"/>
     <w:lsdException w:name="Plain Table 3" w:uiPriority="43"/>
@@ -2286,39 +3144,48 @@
     <w:lsdException w:name="Smart Hyperlink" w:semiHidden="1" w:unhideWhenUsed="1"/>
     <w:lsdException w:name="Hashtag" w:semiHidden="1" w:unhideWhenUsed="1"/>
     <w:lsdException w:name="Unresolved Mention" w:semiHidden="1" w:unhideWhenUsed="1"/>
+    <w:lsdException w:name="Smart Link" w:semiHidden="1" w:unhideWhenUsed="1"/>
   </w:latentStyles>
-  <w:style w:type="paragraph" w:styleId="Normal" w:default="1">
+  <w:style w:type="paragraph" w:default="1" w:styleId="Normal">
     <w:name w:val="Normal"/>
     <w:qFormat/>
     <w:pPr>
-      <w:widowControl/>
-      <w:bidi w:val="0"/>
-      <w:spacing w:lineRule="auto" w:line="259" w:before="0" w:after="160"/>
-      <w:jc w:val="left"/>
+      <w:spacing w:after="160" w:line="259" w:lineRule="auto"/>
     </w:pPr>
-    <w:rPr>
-      <w:rFonts w:ascii="Calibri" w:hAnsi="Calibri" w:eastAsia="Calibri" w:cs="Arial" w:asciiTheme="minorHAnsi" w:cstheme="minorBidi" w:eastAsiaTheme="minorHAnsi" w:hAnsiTheme="minorHAnsi"/>
-      <w:color w:val="auto"/>
-      <w:kern w:val="0"/>
-      <w:sz w:val="22"/>
-      <w:szCs w:val="22"/>
-      <w:lang w:val="en-US" w:eastAsia="en-US" w:bidi="ar-SA"/>
-    </w:rPr>
   </w:style>
-  <w:style w:type="character" w:styleId="DefaultParagraphFont" w:default="1">
+  <w:style w:type="character" w:default="1" w:styleId="DefaultParagraphFont">
     <w:name w:val="Default Paragraph Font"/>
     <w:uiPriority w:val="1"/>
     <w:semiHidden/>
     <w:unhideWhenUsed/>
-    <w:qFormat/>
-    <w:rPr/>
   </w:style>
-  <w:style w:type="character" w:styleId="InternetLink">
+  <w:style w:type="table" w:default="1" w:styleId="TableNormal">
+    <w:name w:val="Normal Table"/>
+    <w:uiPriority w:val="99"/>
+    <w:semiHidden/>
+    <w:unhideWhenUsed/>
+    <w:tblPr>
+      <w:tblInd w:w="0" w:type="dxa"/>
+      <w:tblCellMar>
+        <w:top w:w="0" w:type="dxa"/>
+        <w:left w:w="108" w:type="dxa"/>
+        <w:bottom w:w="0" w:type="dxa"/>
+        <w:right w:w="108" w:type="dxa"/>
+      </w:tblCellMar>
+    </w:tblPr>
+  </w:style>
+  <w:style w:type="numbering" w:default="1" w:styleId="NoList">
+    <w:name w:val="No List"/>
+    <w:uiPriority w:val="99"/>
+    <w:semiHidden/>
+    <w:unhideWhenUsed/>
+  </w:style>
+  <w:style w:type="character" w:customStyle="1" w:styleId="InternetLink">
     <w:name w:val="Internet Link"/>
     <w:basedOn w:val="DefaultParagraphFont"/>
     <w:uiPriority w:val="99"/>
     <w:unhideWhenUsed/>
-    <w:rsid w:val="001321fd"/>
+    <w:rsid w:val="001321FD"/>
     <w:rPr>
       <w:color w:val="0563C1" w:themeColor="hyperlink"/>
       <w:u w:val="single"/>
@@ -2331,7 +3198,7 @@
     <w:semiHidden/>
     <w:unhideWhenUsed/>
     <w:qFormat/>
-    <w:rsid w:val="00ae2b9e"/>
+    <w:rsid w:val="00AE2B9E"/>
     <w:rPr>
       <w:color w:val="954F72" w:themeColor="followedHyperlink"/>
       <w:u w:val="single"/>
@@ -2347,217 +3214,215 @@
     <w:rsid w:val="00264176"/>
     <w:rPr>
       <w:color w:val="808080"/>
-      <w:shd w:fill="E6E6E6" w:val="clear"/>
+      <w:shd w:val="clear" w:color="auto" w:fill="E6E6E6"/>
     </w:rPr>
   </w:style>
-  <w:style w:type="character" w:styleId="ListLabel1">
+  <w:style w:type="character" w:customStyle="1" w:styleId="ListLabel1">
     <w:name w:val="ListLabel 1"/>
     <w:qFormat/>
     <w:rPr>
       <w:rFonts w:eastAsia="Calibri" w:cs="Microsoft Sans Serif"/>
     </w:rPr>
   </w:style>
-  <w:style w:type="character" w:styleId="ListLabel2">
+  <w:style w:type="character" w:customStyle="1" w:styleId="ListLabel2">
     <w:name w:val="ListLabel 2"/>
     <w:qFormat/>
     <w:rPr>
       <w:rFonts w:cs="Courier New"/>
     </w:rPr>
   </w:style>
-  <w:style w:type="character" w:styleId="ListLabel3">
+  <w:style w:type="character" w:customStyle="1" w:styleId="ListLabel3">
     <w:name w:val="ListLabel 3"/>
     <w:qFormat/>
     <w:rPr>
       <w:rFonts w:cs="Courier New"/>
     </w:rPr>
   </w:style>
-  <w:style w:type="character" w:styleId="ListLabel4">
+  <w:style w:type="character" w:customStyle="1" w:styleId="ListLabel4">
     <w:name w:val="ListLabel 4"/>
     <w:qFormat/>
     <w:rPr>
       <w:rFonts w:cs="Courier New"/>
     </w:rPr>
   </w:style>
-  <w:style w:type="character" w:styleId="ListLabel5">
+  <w:style w:type="character" w:customStyle="1" w:styleId="ListLabel5">
     <w:name w:val="ListLabel 5"/>
     <w:qFormat/>
     <w:rPr>
       <w:rFonts w:eastAsia="Calibri" w:cs="Microsoft Sans Serif"/>
     </w:rPr>
   </w:style>
-  <w:style w:type="character" w:styleId="ListLabel6">
+  <w:style w:type="character" w:customStyle="1" w:styleId="ListLabel6">
     <w:name w:val="ListLabel 6"/>
     <w:qFormat/>
     <w:rPr>
       <w:rFonts w:cs="Courier New"/>
     </w:rPr>
   </w:style>
-  <w:style w:type="character" w:styleId="ListLabel7">
+  <w:style w:type="character" w:customStyle="1" w:styleId="ListLabel7">
     <w:name w:val="ListLabel 7"/>
     <w:qFormat/>
     <w:rPr>
       <w:rFonts w:cs="Courier New"/>
     </w:rPr>
   </w:style>
-  <w:style w:type="character" w:styleId="ListLabel8">
+  <w:style w:type="character" w:customStyle="1" w:styleId="ListLabel8">
     <w:name w:val="ListLabel 8"/>
     <w:qFormat/>
     <w:rPr>
       <w:rFonts w:cs="Courier New"/>
     </w:rPr>
   </w:style>
-  <w:style w:type="character" w:styleId="ListLabel9">
+  <w:style w:type="character" w:customStyle="1" w:styleId="ListLabel9">
     <w:name w:val="ListLabel 9"/>
     <w:qFormat/>
     <w:rPr>
       <w:rFonts w:eastAsia="Calibri" w:cs="Arial"/>
     </w:rPr>
   </w:style>
-  <w:style w:type="character" w:styleId="ListLabel10">
+  <w:style w:type="character" w:customStyle="1" w:styleId="ListLabel10">
     <w:name w:val="ListLabel 10"/>
     <w:qFormat/>
     <w:rPr>
       <w:rFonts w:cs="Courier New"/>
     </w:rPr>
   </w:style>
-  <w:style w:type="character" w:styleId="ListLabel11">
+  <w:style w:type="character" w:customStyle="1" w:styleId="ListLabel11">
     <w:name w:val="ListLabel 11"/>
     <w:qFormat/>
     <w:rPr>
       <w:rFonts w:cs="Courier New"/>
     </w:rPr>
   </w:style>
-  <w:style w:type="character" w:styleId="ListLabel12">
+  <w:style w:type="character" w:customStyle="1" w:styleId="ListLabel12">
     <w:name w:val="ListLabel 12"/>
     <w:qFormat/>
     <w:rPr>
       <w:rFonts w:cs="Courier New"/>
     </w:rPr>
   </w:style>
-  <w:style w:type="character" w:styleId="ListLabel13">
+  <w:style w:type="character" w:customStyle="1" w:styleId="ListLabel13">
     <w:name w:val="ListLabel 13"/>
     <w:qFormat/>
     <w:rPr>
       <w:rFonts w:eastAsia="Calibri" w:cs="Arial"/>
     </w:rPr>
   </w:style>
-  <w:style w:type="character" w:styleId="ListLabel14">
+  <w:style w:type="character" w:customStyle="1" w:styleId="ListLabel14">
     <w:name w:val="ListLabel 14"/>
     <w:qFormat/>
     <w:rPr>
       <w:rFonts w:cs="Courier New"/>
     </w:rPr>
   </w:style>
-  <w:style w:type="character" w:styleId="ListLabel15">
+  <w:style w:type="character" w:customStyle="1" w:styleId="ListLabel15">
     <w:name w:val="ListLabel 15"/>
     <w:qFormat/>
     <w:rPr>
       <w:rFonts w:cs="Courier New"/>
     </w:rPr>
   </w:style>
-  <w:style w:type="character" w:styleId="ListLabel16">
+  <w:style w:type="character" w:customStyle="1" w:styleId="ListLabel16">
     <w:name w:val="ListLabel 16"/>
     <w:qFormat/>
     <w:rPr>
       <w:rFonts w:cs="Courier New"/>
     </w:rPr>
   </w:style>
-  <w:style w:type="character" w:styleId="ListLabel17">
+  <w:style w:type="character" w:customStyle="1" w:styleId="ListLabel17">
     <w:name w:val="ListLabel 17"/>
     <w:qFormat/>
     <w:rPr>
       <w:rFonts w:eastAsia="Calibri" w:cs="Microsoft Sans Serif"/>
     </w:rPr>
   </w:style>
-  <w:style w:type="character" w:styleId="ListLabel18">
+  <w:style w:type="character" w:customStyle="1" w:styleId="ListLabel18">
     <w:name w:val="ListLabel 18"/>
     <w:qFormat/>
     <w:rPr>
       <w:rFonts w:cs="Courier New"/>
     </w:rPr>
   </w:style>
-  <w:style w:type="character" w:styleId="ListLabel19">
+  <w:style w:type="character" w:customStyle="1" w:styleId="ListLabel19">
     <w:name w:val="ListLabel 19"/>
     <w:qFormat/>
     <w:rPr>
       <w:rFonts w:cs="Courier New"/>
     </w:rPr>
   </w:style>
-  <w:style w:type="character" w:styleId="ListLabel20">
+  <w:style w:type="character" w:customStyle="1" w:styleId="ListLabel20">
     <w:name w:val="ListLabel 20"/>
     <w:qFormat/>
     <w:rPr>
       <w:rFonts w:cs="Courier New"/>
     </w:rPr>
   </w:style>
-  <w:style w:type="character" w:styleId="ListLabel21">
+  <w:style w:type="character" w:customStyle="1" w:styleId="ListLabel21">
     <w:name w:val="ListLabel 21"/>
     <w:qFormat/>
     <w:rPr>
       <w:rFonts w:eastAsia="Calibri" w:cs="Microsoft Sans Serif"/>
     </w:rPr>
   </w:style>
-  <w:style w:type="character" w:styleId="ListLabel22">
+  <w:style w:type="character" w:customStyle="1" w:styleId="ListLabel22">
     <w:name w:val="ListLabel 22"/>
     <w:qFormat/>
     <w:rPr>
       <w:rFonts w:cs="Courier New"/>
     </w:rPr>
   </w:style>
-  <w:style w:type="character" w:styleId="ListLabel23">
+  <w:style w:type="character" w:customStyle="1" w:styleId="ListLabel23">
     <w:name w:val="ListLabel 23"/>
     <w:qFormat/>
     <w:rPr>
       <w:rFonts w:cs="Courier New"/>
     </w:rPr>
   </w:style>
-  <w:style w:type="character" w:styleId="ListLabel24">
+  <w:style w:type="character" w:customStyle="1" w:styleId="ListLabel24">
     <w:name w:val="ListLabel 24"/>
     <w:qFormat/>
     <w:rPr>
       <w:rFonts w:cs="Courier New"/>
     </w:rPr>
   </w:style>
-  <w:style w:type="character" w:styleId="ListLabel25">
+  <w:style w:type="character" w:customStyle="1" w:styleId="ListLabel25">
     <w:name w:val="ListLabel 25"/>
     <w:qFormat/>
     <w:rPr>
-      <w:rFonts w:ascii="Arial" w:hAnsi="Arial" w:eastAsia="Microsoft Sans Serif" w:asciiTheme="minorBidi" w:hAnsiTheme="minorBidi"/>
+      <w:rFonts w:asciiTheme="minorBidi" w:eastAsia="Microsoft Sans Serif" w:hAnsiTheme="minorBidi"/>
     </w:rPr>
   </w:style>
-  <w:style w:type="paragraph" w:styleId="Heading">
+  <w:style w:type="paragraph" w:customStyle="1" w:styleId="Heading">
     <w:name w:val="Heading"/>
     <w:basedOn w:val="Normal"/>
-    <w:next w:val="TextBody"/>
+    <w:next w:val="BodyText"/>
     <w:qFormat/>
     <w:pPr>
-      <w:keepNext w:val="true"/>
+      <w:keepNext/>
       <w:spacing w:before="240" w:after="120"/>
     </w:pPr>
     <w:rPr>
-      <w:rFonts w:ascii="Liberation Sans" w:hAnsi="Liberation Sans" w:eastAsia="Microsoft YaHei" w:cs="Lucida Sans"/>
+      <w:rFonts w:ascii="Liberation Sans" w:eastAsia="Microsoft YaHei" w:hAnsi="Liberation Sans" w:cs="Lucida Sans"/>
       <w:sz w:val="28"/>
       <w:szCs w:val="28"/>
     </w:rPr>
   </w:style>
-  <w:style w:type="paragraph" w:styleId="TextBody">
+  <w:style w:type="paragraph" w:styleId="BodyText">
     <w:name w:val="Body Text"/>
     <w:basedOn w:val="Normal"/>
     <w:pPr>
-      <w:spacing w:lineRule="auto" w:line="276" w:before="0" w:after="140"/>
+      <w:spacing w:after="140" w:line="276" w:lineRule="auto"/>
     </w:pPr>
-    <w:rPr/>
   </w:style>
   <w:style w:type="paragraph" w:styleId="List">
     <w:name w:val="List"/>
-    <w:basedOn w:val="TextBody"/>
-    <w:pPr/>
+    <w:basedOn w:val="BodyText"/>
     <w:rPr>
       <w:rFonts w:cs="Lucida Sans"/>
     </w:rPr>
   </w:style>
   <w:style w:type="paragraph" w:styleId="Caption">
-    <w:name w:val="Caption"/>
+    <w:name w:val="caption"/>
     <w:basedOn w:val="Normal"/>
     <w:qFormat/>
     <w:pPr>
@@ -2572,7 +3437,7 @@
       <w:szCs w:val="24"/>
     </w:rPr>
   </w:style>
-  <w:style w:type="paragraph" w:styleId="Index">
+  <w:style w:type="paragraph" w:customStyle="1" w:styleId="Index">
     <w:name w:val="Index"/>
     <w:basedOn w:val="Normal"/>
     <w:qFormat/>
@@ -2588,35 +3453,11 @@
     <w:basedOn w:val="Normal"/>
     <w:uiPriority w:val="34"/>
     <w:qFormat/>
-    <w:rsid w:val="000164a2"/>
+    <w:rsid w:val="000164A2"/>
     <w:pPr>
-      <w:spacing w:before="0" w:after="160"/>
-      <w:ind w:left="720" w:hanging="0"/>
+      <w:ind w:left="720"/>
       <w:contextualSpacing/>
     </w:pPr>
-    <w:rPr/>
-  </w:style>
-  <w:style w:type="numbering" w:styleId="NoList" w:default="1">
-    <w:name w:val="No List"/>
-    <w:uiPriority w:val="99"/>
-    <w:semiHidden/>
-    <w:unhideWhenUsed/>
-    <w:qFormat/>
-  </w:style>
-  <w:style w:type="table" w:default="1" w:styleId="TableNormal">
-    <w:name w:val="Normal Table"/>
-    <w:uiPriority w:val="99"/>
-    <w:semiHidden/>
-    <w:unhideWhenUsed/>
-    <w:tblPr>
-      <w:tblInd w:w="0" w:type="dxa"/>
-      <w:tblCellMar>
-        <w:top w:w="0" w:type="dxa"/>
-        <w:left w:w="108" w:type="dxa"/>
-        <w:bottom w:w="0" w:type="dxa"/>
-        <w:right w:w="108" w:type="dxa"/>
-      </w:tblCellMar>
-    </w:tblPr>
   </w:style>
 </w:styles>
 </file>

</xml_diff>

<commit_message>
fixed mispelling of "skills"
</commit_message>
<xml_diff>
--- a/Resume.docx
+++ b/Resume.docx
@@ -1992,7 +1992,13 @@
           <w:rFonts w:asciiTheme="minorBidi" w:hAnsiTheme="minorBidi"/>
         </w:rPr>
         <w:tab/>
-        <w:t>C, Python, Bash, YAML</w:t>
+        <w:t xml:space="preserve">C, Python, Bash, </w:t>
+      </w:r>
+      <w:r>
+        <w:rPr>
+          <w:rFonts w:asciiTheme="minorBidi" w:hAnsiTheme="minorBidi"/>
+        </w:rPr>
+        <w:t>YAML</w:t>
       </w:r>
       <w:r>
         <w:rPr>
@@ -2072,16 +2078,30 @@
         </w:rPr>
         <w:t xml:space="preserve">IT </w:t>
       </w:r>
-      <w:proofErr w:type="spellStart"/>
-      <w:r>
-        <w:rPr>
-          <w:rFonts w:asciiTheme="minorBidi" w:hAnsiTheme="minorBidi"/>
-          <w:b/>
-          <w:bCs/>
-        </w:rPr>
-        <w:t>Skils</w:t>
-      </w:r>
-      <w:proofErr w:type="spellEnd"/>
+      <w:r>
+        <w:rPr>
+          <w:rFonts w:asciiTheme="minorBidi" w:hAnsiTheme="minorBidi"/>
+          <w:b/>
+          <w:bCs/>
+        </w:rPr>
+        <w:t>Skil</w:t>
+      </w:r>
+      <w:r>
+        <w:rPr>
+          <w:rFonts w:asciiTheme="minorBidi" w:hAnsiTheme="minorBidi"/>
+          <w:b/>
+          <w:bCs/>
+        </w:rPr>
+        <w:t>l</w:t>
+      </w:r>
+      <w:r>
+        <w:rPr>
+          <w:rFonts w:asciiTheme="minorBidi" w:hAnsiTheme="minorBidi"/>
+          <w:b/>
+          <w:bCs/>
+        </w:rPr>
+        <w:t>s</w:t>
+      </w:r>
       <w:r>
         <w:rPr>
           <w:rFonts w:asciiTheme="minorBidi" w:hAnsiTheme="minorBidi"/>
@@ -3459,6 +3479,36 @@
       <w:contextualSpacing/>
     </w:pPr>
   </w:style>
+  <w:style w:type="paragraph" w:styleId="BalloonText">
+    <w:name w:val="Balloon Text"/>
+    <w:basedOn w:val="Normal"/>
+    <w:link w:val="BalloonTextChar"/>
+    <w:uiPriority w:val="99"/>
+    <w:semiHidden/>
+    <w:unhideWhenUsed/>
+    <w:rsid w:val="00673DFA"/>
+    <w:pPr>
+      <w:spacing w:after="0" w:line="240" w:lineRule="auto"/>
+    </w:pPr>
+    <w:rPr>
+      <w:rFonts w:ascii="Times New Roman" w:hAnsi="Times New Roman" w:cs="Times New Roman"/>
+      <w:sz w:val="18"/>
+      <w:szCs w:val="18"/>
+    </w:rPr>
+  </w:style>
+  <w:style w:type="character" w:customStyle="1" w:styleId="BalloonTextChar">
+    <w:name w:val="Balloon Text Char"/>
+    <w:basedOn w:val="DefaultParagraphFont"/>
+    <w:link w:val="BalloonText"/>
+    <w:uiPriority w:val="99"/>
+    <w:semiHidden/>
+    <w:rsid w:val="00673DFA"/>
+    <w:rPr>
+      <w:rFonts w:ascii="Times New Roman" w:hAnsi="Times New Roman" w:cs="Times New Roman"/>
+      <w:sz w:val="18"/>
+      <w:szCs w:val="18"/>
+    </w:rPr>
+  </w:style>
 </w:styles>
 </file>
 

</xml_diff>